<commit_message>
Jsp Implicit Object and Scripting Elements
Jsp Implicit Object and Scripting Elements
</commit_message>
<xml_diff>
--- a/docs/AdvanceJava.docx
+++ b/docs/AdvanceJava.docx
@@ -132,7 +132,6 @@
       <w:r>
         <w:t>Set the “</w:t>
       </w:r>
-      <w:proofErr w:type="spellStart"/>
       <w:r>
         <w:rPr>
           <w:b/>
@@ -141,7 +140,6 @@
         </w:rPr>
         <w:t>JavaEE</w:t>
       </w:r>
-      <w:proofErr w:type="spellEnd"/>
       <w:r>
         <w:rPr>
           <w:b/>
@@ -235,15 +233,7 @@
         </w:numPr>
       </w:pPr>
       <w:r>
-        <w:t xml:space="preserve">Path of the parent folder of </w:t>
-      </w:r>
-      <w:proofErr w:type="spellStart"/>
-      <w:r>
-        <w:t>bin,lib</w:t>
-      </w:r>
-      <w:proofErr w:type="spellEnd"/>
-      <w:r>
-        <w:t>, config etc.</w:t>
+        <w:t>Path of the parent folder of bin,lib, config etc.</w:t>
       </w:r>
     </w:p>
     <w:p>
@@ -539,15 +529,7 @@
         </w:numPr>
       </w:pPr>
       <w:r>
-        <w:t xml:space="preserve">Servlet are </w:t>
-      </w:r>
-      <w:proofErr w:type="spellStart"/>
-      <w:r>
-        <w:t>use</w:t>
-      </w:r>
-      <w:proofErr w:type="spellEnd"/>
-      <w:r>
-        <w:t xml:space="preserve"> to create dynamic web pages.</w:t>
+        <w:t>Servlet are use to create dynamic web pages.</w:t>
       </w:r>
     </w:p>
     <w:p>
@@ -571,15 +553,7 @@
         </w:numPr>
       </w:pPr>
       <w:r>
-        <w:t xml:space="preserve">Servlet has to create inside </w:t>
-      </w:r>
-      <w:proofErr w:type="spellStart"/>
-      <w:r>
-        <w:t>src</w:t>
-      </w:r>
-      <w:proofErr w:type="spellEnd"/>
-      <w:r>
-        <w:t>/main/java</w:t>
+        <w:t>Servlet has to create inside src/main/java</w:t>
       </w:r>
     </w:p>
     <w:p>
@@ -591,15 +565,7 @@
         </w:numPr>
       </w:pPr>
       <w:r>
-        <w:t xml:space="preserve">Servlet are </w:t>
-      </w:r>
-      <w:proofErr w:type="spellStart"/>
-      <w:r>
-        <w:t>use</w:t>
-      </w:r>
-      <w:proofErr w:type="spellEnd"/>
-      <w:r>
-        <w:t xml:space="preserve"> to get request, process a request and generate the response</w:t>
+        <w:t>Servlet are use to get request, process a request and generate the response</w:t>
       </w:r>
     </w:p>
     <w:p>
@@ -693,23 +659,7 @@
           <w:b/>
           <w:bCs/>
         </w:rPr>
-        <w:t xml:space="preserve"> </w:t>
-      </w:r>
-      <w:proofErr w:type="spellStart"/>
-      <w:r>
-        <w:rPr>
-          <w:b/>
-          <w:bCs/>
-        </w:rPr>
-        <w:t>GenericServlet</w:t>
-      </w:r>
-      <w:proofErr w:type="spellEnd"/>
-      <w:r>
-        <w:rPr>
-          <w:b/>
-          <w:bCs/>
-        </w:rPr>
-        <w:t xml:space="preserve"> abstract class</w:t>
+        <w:t xml:space="preserve"> GenericServlet abstract class</w:t>
       </w:r>
     </w:p>
     <w:p>
@@ -728,23 +678,7 @@
           <w:b/>
           <w:bCs/>
         </w:rPr>
-        <w:t xml:space="preserve"> </w:t>
-      </w:r>
-      <w:proofErr w:type="spellStart"/>
-      <w:r>
-        <w:rPr>
-          <w:b/>
-          <w:bCs/>
-        </w:rPr>
-        <w:t>HttpServlet</w:t>
-      </w:r>
-      <w:proofErr w:type="spellEnd"/>
-      <w:r>
-        <w:rPr>
-          <w:b/>
-          <w:bCs/>
-        </w:rPr>
-        <w:t xml:space="preserve"> abstract class</w:t>
+        <w:t xml:space="preserve"> HttpServlet abstract class</w:t>
       </w:r>
     </w:p>
     <w:p>
@@ -928,13 +862,8 @@
         </w:rPr>
       </w:pPr>
       <w:r>
-        <w:t xml:space="preserve">To return a response you need an </w:t>
-      </w:r>
-      <w:proofErr w:type="spellStart"/>
-      <w:r>
-        <w:t>HttpServletResponse</w:t>
-      </w:r>
-      <w:proofErr w:type="spellEnd"/>
+        <w:t>To return a response you need an HttpServletResponse</w:t>
+      </w:r>
     </w:p>
     <w:p>
       <w:pPr>
@@ -998,23 +927,13 @@
       <w:r>
         <w:br/>
       </w:r>
-      <w:proofErr w:type="spellStart"/>
       <w:r>
         <w:rPr>
           <w:b/>
           <w:bCs/>
           <w:highlight w:val="yellow"/>
         </w:rPr>
-        <w:t>response.setContentType</w:t>
-      </w:r>
-      <w:proofErr w:type="spellEnd"/>
-      <w:r>
-        <w:rPr>
-          <w:b/>
-          <w:bCs/>
-          <w:highlight w:val="yellow"/>
-        </w:rPr>
-        <w:t>(“MIME TYPE”);</w:t>
+        <w:t>response.setContentType(“MIME TYPE”);</w:t>
       </w:r>
       <w:r>
         <w:t xml:space="preserve">  </w:t>
@@ -1036,7 +955,6 @@
       <w:pPr>
         <w:pStyle w:val="ListParagraph"/>
       </w:pPr>
-      <w:proofErr w:type="spellStart"/>
       <w:r>
         <w:rPr>
           <w:b/>
@@ -1044,7 +962,6 @@
         </w:rPr>
         <w:t>PrintWriter</w:t>
       </w:r>
-      <w:proofErr w:type="spellEnd"/>
       <w:r>
         <w:t>:</w:t>
       </w:r>
@@ -1056,7 +973,6 @@
       <w:pPr>
         <w:pStyle w:val="ListParagraph"/>
       </w:pPr>
-      <w:proofErr w:type="spellStart"/>
       <w:r>
         <w:rPr>
           <w:b/>
@@ -1064,7 +980,6 @@
         </w:rPr>
         <w:t>OutputStream</w:t>
       </w:r>
-      <w:proofErr w:type="spellEnd"/>
       <w:r>
         <w:t>:</w:t>
       </w:r>
@@ -1117,15 +1032,7 @@
         </w:rPr>
       </w:pPr>
       <w:r>
-        <w:t xml:space="preserve">Right click on </w:t>
-      </w:r>
-      <w:proofErr w:type="spellStart"/>
-      <w:r>
-        <w:t>src</w:t>
-      </w:r>
-      <w:proofErr w:type="spellEnd"/>
-      <w:r>
-        <w:t>/main/java -&gt;”New” Option -&gt; click on “servlet” option</w:t>
+        <w:t>Right click on src/main/java -&gt;”New” Option -&gt; click on “servlet” option</w:t>
       </w:r>
     </w:p>
     <w:p>
@@ -1264,15 +1171,7 @@
         </w:rPr>
       </w:pPr>
       <w:r>
-        <w:t xml:space="preserve">If it is pass from the </w:t>
-      </w:r>
-      <w:proofErr w:type="spellStart"/>
-      <w:r>
-        <w:t>url</w:t>
-      </w:r>
-      <w:proofErr w:type="spellEnd"/>
-      <w:r>
-        <w:t xml:space="preserve"> then you can see this parameter after ‘?’</w:t>
+        <w:t>If it is pass from the url then you can see this parameter after ‘?’</w:t>
       </w:r>
     </w:p>
     <w:p>
@@ -1378,7 +1277,6 @@
           <w:bCs/>
         </w:rPr>
       </w:pPr>
-      <w:proofErr w:type="spellStart"/>
       <w:r>
         <w:rPr>
           <w:b/>
@@ -1393,142 +1291,152 @@
           <w:bCs/>
           <w:highlight w:val="yellow"/>
         </w:rPr>
-        <w:t>equest.getParameter</w:t>
-      </w:r>
-      <w:proofErr w:type="spellEnd"/>
-      <w:r>
+        <w:t>equest.getParameter(“Key”) : Value</w:t>
+      </w:r>
+    </w:p>
+    <w:p>
+      <w:pPr>
+        <w:pStyle w:val="NoSpacing"/>
+        <w:rPr>
+          <w:b/>
+          <w:bCs/>
+        </w:rPr>
+      </w:pPr>
+    </w:p>
+    <w:p>
+      <w:pPr>
+        <w:pStyle w:val="NoSpacing"/>
+        <w:rPr>
+          <w:b/>
+          <w:bCs/>
+          <w:u w:val="single"/>
+        </w:rPr>
+      </w:pPr>
+      <w:r>
+        <w:rPr>
+          <w:b/>
+          <w:bCs/>
+          <w:u w:val="single"/>
+        </w:rPr>
+        <w:t>Attribute</w:t>
+      </w:r>
+    </w:p>
+    <w:p>
+      <w:pPr>
+        <w:pStyle w:val="NoSpacing"/>
+        <w:numPr>
+          <w:ilvl w:val="0"/>
+          <w:numId w:val="9"/>
+        </w:numPr>
+        <w:rPr>
+          <w:b/>
+          <w:bCs/>
+        </w:rPr>
+      </w:pPr>
+      <w:r>
+        <w:t>Attribute is the user data</w:t>
+      </w:r>
+    </w:p>
+    <w:p>
+      <w:pPr>
+        <w:pStyle w:val="NoSpacing"/>
+        <w:numPr>
+          <w:ilvl w:val="0"/>
+          <w:numId w:val="9"/>
+        </w:numPr>
+        <w:rPr>
+          <w:b/>
+          <w:bCs/>
+        </w:rPr>
+      </w:pPr>
+      <w:r>
+        <w:t>This data will aways pass internally from request.</w:t>
+      </w:r>
+    </w:p>
+    <w:p>
+      <w:pPr>
+        <w:pStyle w:val="NoSpacing"/>
+        <w:numPr>
+          <w:ilvl w:val="0"/>
+          <w:numId w:val="9"/>
+        </w:numPr>
+        <w:rPr>
+          <w:b/>
+          <w:bCs/>
+        </w:rPr>
+      </w:pPr>
+      <w:r>
+        <w:t xml:space="preserve">Attribute is always in object form. </w:t>
+      </w:r>
+      <w:r>
+        <w:rPr>
+          <w:b/>
+          <w:bCs/>
+        </w:rPr>
+        <w:t xml:space="preserve"> </w:t>
+      </w:r>
+    </w:p>
+    <w:p>
+      <w:pPr>
+        <w:pStyle w:val="NoSpacing"/>
+        <w:numPr>
+          <w:ilvl w:val="0"/>
+          <w:numId w:val="9"/>
+        </w:numPr>
+      </w:pPr>
+      <w:r>
+        <w:t>Attributes are always in key and values pair.</w:t>
+      </w:r>
+    </w:p>
+    <w:p>
+      <w:pPr>
+        <w:pStyle w:val="NoSpacing"/>
+        <w:numPr>
+          <w:ilvl w:val="0"/>
+          <w:numId w:val="9"/>
+        </w:numPr>
+        <w:rPr>
+          <w:b/>
+          <w:bCs/>
+        </w:rPr>
+      </w:pPr>
+      <w:r>
+        <w:t>Where key is in string format and value is in object format.</w:t>
+      </w:r>
+    </w:p>
+    <w:p>
+      <w:pPr>
+        <w:pStyle w:val="NoSpacing"/>
+        <w:numPr>
+          <w:ilvl w:val="0"/>
+          <w:numId w:val="9"/>
+        </w:numPr>
+        <w:rPr>
+          <w:b/>
+          <w:bCs/>
+        </w:rPr>
+      </w:pPr>
+      <w:r>
+        <w:t>To set and get the attribute you can use following methods</w:t>
+      </w:r>
+    </w:p>
+    <w:p>
+      <w:pPr>
+        <w:pStyle w:val="NoSpacing"/>
+        <w:ind w:left="720"/>
         <w:rPr>
           <w:b/>
           <w:bCs/>
           <w:highlight w:val="yellow"/>
         </w:rPr>
-        <w:t>(“Key”) : Value</w:t>
-      </w:r>
-    </w:p>
-    <w:p>
-      <w:pPr>
-        <w:pStyle w:val="NoSpacing"/>
-        <w:rPr>
-          <w:b/>
-          <w:bCs/>
-        </w:rPr>
-      </w:pPr>
-    </w:p>
-    <w:p>
-      <w:pPr>
-        <w:pStyle w:val="NoSpacing"/>
-        <w:rPr>
-          <w:b/>
-          <w:bCs/>
-          <w:u w:val="single"/>
-        </w:rPr>
-      </w:pPr>
-      <w:r>
-        <w:rPr>
-          <w:b/>
-          <w:bCs/>
-          <w:u w:val="single"/>
-        </w:rPr>
-        <w:t>Attribute</w:t>
-      </w:r>
-    </w:p>
-    <w:p>
-      <w:pPr>
-        <w:pStyle w:val="NoSpacing"/>
-        <w:numPr>
-          <w:ilvl w:val="0"/>
-          <w:numId w:val="9"/>
-        </w:numPr>
-        <w:rPr>
-          <w:b/>
-          <w:bCs/>
-        </w:rPr>
-      </w:pPr>
-      <w:r>
-        <w:t>Attribute is the user data</w:t>
-      </w:r>
-    </w:p>
-    <w:p>
-      <w:pPr>
-        <w:pStyle w:val="NoSpacing"/>
-        <w:numPr>
-          <w:ilvl w:val="0"/>
-          <w:numId w:val="9"/>
-        </w:numPr>
-        <w:rPr>
-          <w:b/>
-          <w:bCs/>
-        </w:rPr>
-      </w:pPr>
-      <w:r>
-        <w:t>This data will aways pass internally from request.</w:t>
-      </w:r>
-    </w:p>
-    <w:p>
-      <w:pPr>
-        <w:pStyle w:val="NoSpacing"/>
-        <w:numPr>
-          <w:ilvl w:val="0"/>
-          <w:numId w:val="9"/>
-        </w:numPr>
-        <w:rPr>
-          <w:b/>
-          <w:bCs/>
-        </w:rPr>
-      </w:pPr>
-      <w:r>
-        <w:t xml:space="preserve">Attribute is always in object form. </w:t>
-      </w:r>
-      <w:r>
-        <w:rPr>
-          <w:b/>
-          <w:bCs/>
-        </w:rPr>
-        <w:t xml:space="preserve"> </w:t>
-      </w:r>
-    </w:p>
-    <w:p>
-      <w:pPr>
-        <w:pStyle w:val="NoSpacing"/>
-        <w:numPr>
-          <w:ilvl w:val="0"/>
-          <w:numId w:val="9"/>
-        </w:numPr>
-      </w:pPr>
-      <w:r>
-        <w:t>Attributes are always in key and values pair.</w:t>
-      </w:r>
-    </w:p>
-    <w:p>
-      <w:pPr>
-        <w:pStyle w:val="NoSpacing"/>
-        <w:numPr>
-          <w:ilvl w:val="0"/>
-          <w:numId w:val="9"/>
-        </w:numPr>
-        <w:rPr>
-          <w:b/>
-          <w:bCs/>
-        </w:rPr>
-      </w:pPr>
-      <w:r>
-        <w:t>Where key is in string format and value is in object format.</w:t>
-      </w:r>
-    </w:p>
-    <w:p>
-      <w:pPr>
-        <w:pStyle w:val="NoSpacing"/>
-        <w:numPr>
-          <w:ilvl w:val="0"/>
-          <w:numId w:val="9"/>
-        </w:numPr>
-        <w:rPr>
-          <w:b/>
-          <w:bCs/>
-        </w:rPr>
-      </w:pPr>
-      <w:r>
-        <w:t>To set and get the attribute you can use following methods</w:t>
+      </w:pPr>
+      <w:r>
+        <w:rPr>
+          <w:b/>
+          <w:bCs/>
+          <w:highlight w:val="yellow"/>
+        </w:rPr>
+        <w:t>Request.setAttribute(“Key”, Object);</w:t>
       </w:r>
     </w:p>
     <w:p>
@@ -1538,287 +1446,830 @@
         <w:rPr>
           <w:b/>
           <w:bCs/>
+        </w:rPr>
+      </w:pPr>
+      <w:r>
+        <w:rPr>
+          <w:b/>
+          <w:bCs/>
           <w:highlight w:val="yellow"/>
         </w:rPr>
-      </w:pPr>
-      <w:proofErr w:type="spellStart"/>
-      <w:r>
-        <w:rPr>
-          <w:b/>
-          <w:bCs/>
-          <w:highlight w:val="yellow"/>
-        </w:rPr>
-        <w:t>Request.setAttribute</w:t>
-      </w:r>
-      <w:proofErr w:type="spellEnd"/>
-      <w:r>
-        <w:rPr>
-          <w:b/>
-          <w:bCs/>
-          <w:highlight w:val="yellow"/>
-        </w:rPr>
-        <w:t>(“Key”, Object);</w:t>
+        <w:t>Request.getAttribute(“Key”) : Object</w:t>
+      </w:r>
+      <w:r>
+        <w:rPr>
+          <w:b/>
+          <w:bCs/>
+        </w:rPr>
+        <w:t xml:space="preserve">  </w:t>
+      </w:r>
+    </w:p>
+    <w:p>
+      <w:pPr>
+        <w:rPr>
+          <w:b/>
+          <w:bCs/>
+        </w:rPr>
+      </w:pPr>
+    </w:p>
+    <w:p>
+      <w:pPr>
+        <w:rPr>
+          <w:b/>
+          <w:bCs/>
+          <w:u w:val="single"/>
+        </w:rPr>
+      </w:pPr>
+      <w:r>
+        <w:rPr>
+          <w:b/>
+          <w:bCs/>
+          <w:u w:val="single"/>
+        </w:rPr>
+        <w:t>Add Jar files into web application</w:t>
+      </w:r>
+    </w:p>
+    <w:p>
+      <w:pPr>
+        <w:pStyle w:val="ListParagraph"/>
+        <w:numPr>
+          <w:ilvl w:val="0"/>
+          <w:numId w:val="11"/>
+        </w:numPr>
+      </w:pPr>
+      <w:r>
+        <w:t>Copy a jar file from the file system</w:t>
+      </w:r>
+    </w:p>
+    <w:p>
+      <w:pPr>
+        <w:pStyle w:val="ListParagraph"/>
+        <w:numPr>
+          <w:ilvl w:val="0"/>
+          <w:numId w:val="11"/>
+        </w:numPr>
+        <w:rPr>
+          <w:b/>
+          <w:bCs/>
+          <w:u w:val="single"/>
+        </w:rPr>
+      </w:pPr>
+      <w:r>
+        <w:t>Paste the jar file into project</w:t>
+      </w:r>
+    </w:p>
+    <w:p>
+      <w:pPr>
+        <w:pStyle w:val="ListParagraph"/>
+        <w:rPr>
+          <w:b/>
+          <w:bCs/>
+          <w:u w:val="single"/>
+        </w:rPr>
+      </w:pPr>
+      <w:r>
+        <w:t>s</w:t>
+      </w:r>
+      <w:r>
+        <w:t>rc/main/webapp/WEB-INF/lib</w:t>
+      </w:r>
+      <w:r>
+        <w:rPr>
+          <w:b/>
+          <w:bCs/>
+          <w:u w:val="single"/>
+        </w:rPr>
+        <w:br w:type="page"/>
+      </w:r>
+    </w:p>
+    <w:p>
+      <w:pPr>
+        <w:rPr>
+          <w:b/>
+          <w:bCs/>
+        </w:rPr>
+      </w:pPr>
+    </w:p>
+    <w:p>
+      <w:pPr>
+        <w:pStyle w:val="NoSpacing"/>
+        <w:rPr>
+          <w:b/>
+          <w:bCs/>
+          <w:u w:val="single"/>
+        </w:rPr>
+      </w:pPr>
+      <w:r>
+        <w:rPr>
+          <w:b/>
+          <w:bCs/>
+          <w:u w:val="single"/>
+        </w:rPr>
+        <w:t>JSP</w:t>
+      </w:r>
+    </w:p>
+    <w:p>
+      <w:pPr>
+        <w:pStyle w:val="NoSpacing"/>
+        <w:numPr>
+          <w:ilvl w:val="0"/>
+          <w:numId w:val="10"/>
+        </w:numPr>
+      </w:pPr>
+      <w:r>
+        <w:t>JSP is Java Server Pages</w:t>
+      </w:r>
+    </w:p>
+    <w:p>
+      <w:pPr>
+        <w:pStyle w:val="NoSpacing"/>
+        <w:numPr>
+          <w:ilvl w:val="0"/>
+          <w:numId w:val="10"/>
+        </w:numPr>
+      </w:pPr>
+      <w:r>
+        <w:t>Mainly JSP use to create a dynamic web pages and for the designing part of the application.</w:t>
+      </w:r>
+    </w:p>
+    <w:p>
+      <w:pPr>
+        <w:pStyle w:val="NoSpacing"/>
+        <w:numPr>
+          <w:ilvl w:val="0"/>
+          <w:numId w:val="10"/>
+        </w:numPr>
+      </w:pPr>
+      <w:r>
+        <w:t>On JSP you can use the HTML, CSS, JS code directly like a HTML file.</w:t>
+      </w:r>
+    </w:p>
+    <w:p>
+      <w:pPr>
+        <w:pStyle w:val="NoSpacing"/>
+        <w:numPr>
+          <w:ilvl w:val="0"/>
+          <w:numId w:val="10"/>
+        </w:numPr>
+      </w:pPr>
+      <w:r>
+        <w:t>On top of it you can also use Java code in JSP pages.</w:t>
+      </w:r>
+    </w:p>
+    <w:p>
+      <w:pPr>
+        <w:pStyle w:val="NoSpacing"/>
+        <w:numPr>
+          <w:ilvl w:val="0"/>
+          <w:numId w:val="10"/>
+        </w:numPr>
+      </w:pPr>
+      <w:r>
+        <w:t>For JSP page you do not have to specify the URL explicitly. By default every JSP page has a url as /pagename.jsp</w:t>
+      </w:r>
+    </w:p>
+    <w:p>
+      <w:pPr>
+        <w:pStyle w:val="NoSpacing"/>
+        <w:numPr>
+          <w:ilvl w:val="0"/>
+          <w:numId w:val="10"/>
+        </w:numPr>
+      </w:pPr>
+      <w:r>
+        <w:t xml:space="preserve">JSP file extension is .jsp. </w:t>
+      </w:r>
+    </w:p>
+    <w:p>
+      <w:pPr>
+        <w:pStyle w:val="NoSpacing"/>
+      </w:pPr>
+    </w:p>
+    <w:p>
+      <w:pPr>
+        <w:pStyle w:val="NoSpacing"/>
+      </w:pPr>
+    </w:p>
+    <w:p>
+      <w:pPr>
+        <w:pStyle w:val="NoSpacing"/>
+        <w:rPr>
+          <w:b/>
+          <w:u w:val="single"/>
+        </w:rPr>
+      </w:pPr>
+      <w:r>
+        <w:rPr>
+          <w:b/>
+          <w:u w:val="single"/>
+        </w:rPr>
+        <w:t>Implicit Objects</w:t>
+      </w:r>
+    </w:p>
+    <w:p>
+      <w:pPr>
+        <w:pStyle w:val="NoSpacing"/>
+        <w:rPr>
+          <w:b/>
+          <w:u w:val="single"/>
+        </w:rPr>
+      </w:pPr>
+    </w:p>
+    <w:p>
+      <w:pPr>
+        <w:pStyle w:val="NoSpacing"/>
+        <w:numPr>
+          <w:ilvl w:val="0"/>
+          <w:numId w:val="12"/>
+        </w:numPr>
+      </w:pPr>
+      <w:r>
+        <w:t>Implicit object are the by default available on every JSP page.</w:t>
+      </w:r>
+    </w:p>
+    <w:p>
+      <w:pPr>
+        <w:pStyle w:val="NoSpacing"/>
+        <w:numPr>
+          <w:ilvl w:val="0"/>
+          <w:numId w:val="12"/>
+        </w:numPr>
+      </w:pPr>
+      <w:r>
+        <w:t>These Objects are only present inside service method.</w:t>
+      </w:r>
+    </w:p>
+    <w:p>
+      <w:pPr>
+        <w:pStyle w:val="NoSpacing"/>
+        <w:numPr>
+          <w:ilvl w:val="0"/>
+          <w:numId w:val="12"/>
+        </w:numPr>
+      </w:pPr>
+      <w:r>
+        <w:t>There are 9 implicit object</w:t>
+      </w:r>
+      <w:r>
+        <w:t>s</w:t>
+      </w:r>
+      <w:r>
+        <w:t xml:space="preserve"> present in JSP</w:t>
       </w:r>
     </w:p>
     <w:p>
       <w:pPr>
         <w:pStyle w:val="NoSpacing"/>
         <w:ind w:left="720"/>
-        <w:rPr>
-          <w:b/>
-          <w:bCs/>
-        </w:rPr>
-      </w:pPr>
-      <w:proofErr w:type="spellStart"/>
-      <w:r>
-        <w:rPr>
-          <w:b/>
-          <w:bCs/>
-          <w:highlight w:val="yellow"/>
-        </w:rPr>
-        <w:t>Request.</w:t>
-      </w:r>
-      <w:r>
-        <w:rPr>
-          <w:b/>
-          <w:bCs/>
-          <w:highlight w:val="yellow"/>
-        </w:rPr>
-        <w:t>g</w:t>
-      </w:r>
-      <w:r>
-        <w:rPr>
-          <w:b/>
-          <w:bCs/>
-          <w:highlight w:val="yellow"/>
-        </w:rPr>
-        <w:t>etAttribute</w:t>
-      </w:r>
-      <w:proofErr w:type="spellEnd"/>
-      <w:r>
-        <w:rPr>
-          <w:b/>
-          <w:bCs/>
-          <w:highlight w:val="yellow"/>
-        </w:rPr>
-        <w:t>(“Key”)</w:t>
-      </w:r>
-      <w:r>
-        <w:rPr>
-          <w:b/>
-          <w:bCs/>
-          <w:highlight w:val="yellow"/>
-        </w:rPr>
-        <w:t xml:space="preserve"> : Object</w:t>
-      </w:r>
-      <w:r>
-        <w:rPr>
-          <w:b/>
-          <w:bCs/>
-        </w:rPr>
-        <w:t xml:space="preserve">  </w:t>
-      </w:r>
-    </w:p>
-    <w:p>
-      <w:pPr>
-        <w:rPr>
-          <w:b/>
-          <w:bCs/>
-        </w:rPr>
-      </w:pPr>
-    </w:p>
-    <w:p>
-      <w:pPr>
-        <w:rPr>
-          <w:b/>
-          <w:bCs/>
-          <w:u w:val="single"/>
-        </w:rPr>
-      </w:pPr>
-      <w:r>
-        <w:rPr>
-          <w:b/>
-          <w:bCs/>
-          <w:u w:val="single"/>
-        </w:rPr>
-        <w:t>Add Jar files into web application</w:t>
-      </w:r>
-    </w:p>
-    <w:p>
-      <w:pPr>
-        <w:pStyle w:val="ListParagraph"/>
-        <w:numPr>
-          <w:ilvl w:val="0"/>
-          <w:numId w:val="11"/>
-        </w:numPr>
-      </w:pPr>
-      <w:r>
-        <w:t>Copy a jar file from the file system</w:t>
-      </w:r>
-    </w:p>
-    <w:p>
-      <w:pPr>
-        <w:pStyle w:val="ListParagraph"/>
-        <w:numPr>
-          <w:ilvl w:val="0"/>
-          <w:numId w:val="11"/>
-        </w:numPr>
-        <w:rPr>
-          <w:b/>
-          <w:bCs/>
-          <w:u w:val="single"/>
-        </w:rPr>
-      </w:pPr>
-      <w:r>
-        <w:t>Paste the jar file into project</w:t>
-      </w:r>
-    </w:p>
-    <w:p>
-      <w:pPr>
-        <w:pStyle w:val="ListParagraph"/>
-        <w:rPr>
-          <w:b/>
-          <w:bCs/>
-          <w:u w:val="single"/>
-        </w:rPr>
-      </w:pPr>
-      <w:proofErr w:type="spellStart"/>
-      <w:r>
-        <w:t>s</w:t>
-      </w:r>
-      <w:r>
-        <w:t>rc</w:t>
-      </w:r>
-      <w:proofErr w:type="spellEnd"/>
-      <w:r>
-        <w:t>/main/webapp/WEB-INF/lib</w:t>
-      </w:r>
-      <w:r>
-        <w:rPr>
-          <w:b/>
-          <w:bCs/>
-          <w:u w:val="single"/>
+      </w:pPr>
+    </w:p>
+    <w:tbl>
+      <w:tblPr>
+        <w:tblStyle w:val="TableGrid"/>
+        <w:tblW w:w="0" w:type="auto"/>
+        <w:tblInd w:w="720" w:type="dxa"/>
+        <w:tblLook w:val="04A0" w:firstRow="1" w:lastRow="0" w:firstColumn="1" w:lastColumn="0" w:noHBand="0" w:noVBand="1"/>
+      </w:tblPr>
+      <w:tblGrid>
+        <w:gridCol w:w="1885"/>
+        <w:gridCol w:w="2160"/>
+      </w:tblGrid>
+      <w:tr>
+        <w:tc>
+          <w:tcPr>
+            <w:tcW w:w="1885" w:type="dxa"/>
+            <w:shd w:val="clear" w:color="auto" w:fill="000000" w:themeFill="text1"/>
+          </w:tcPr>
+          <w:p>
+            <w:pPr>
+              <w:pStyle w:val="NoSpacing"/>
+              <w:rPr>
+                <w:b/>
+                <w:bCs/>
+                <w:color w:val="FFFFFF" w:themeColor="background1"/>
+              </w:rPr>
+            </w:pPr>
+            <w:r>
+              <w:rPr>
+                <w:b/>
+                <w:bCs/>
+                <w:color w:val="FFFFFF" w:themeColor="background1"/>
+              </w:rPr>
+              <w:t>Object Name</w:t>
+            </w:r>
+          </w:p>
+        </w:tc>
+        <w:tc>
+          <w:tcPr>
+            <w:tcW w:w="2160" w:type="dxa"/>
+            <w:shd w:val="clear" w:color="auto" w:fill="000000" w:themeFill="text1"/>
+          </w:tcPr>
+          <w:p>
+            <w:pPr>
+              <w:pStyle w:val="NoSpacing"/>
+              <w:rPr>
+                <w:b/>
+                <w:bCs/>
+                <w:color w:val="FFFFFF" w:themeColor="background1"/>
+              </w:rPr>
+            </w:pPr>
+            <w:r>
+              <w:rPr>
+                <w:b/>
+                <w:bCs/>
+                <w:color w:val="FFFFFF" w:themeColor="background1"/>
+              </w:rPr>
+              <w:t>Class/Interface name</w:t>
+            </w:r>
+          </w:p>
+        </w:tc>
+      </w:tr>
+      <w:tr>
+        <w:tc>
+          <w:tcPr>
+            <w:tcW w:w="1885" w:type="dxa"/>
+          </w:tcPr>
+          <w:p>
+            <w:pPr>
+              <w:pStyle w:val="NoSpacing"/>
+            </w:pPr>
+            <w:r>
+              <w:t>request</w:t>
+            </w:r>
+          </w:p>
+        </w:tc>
+        <w:tc>
+          <w:tcPr>
+            <w:tcW w:w="2160" w:type="dxa"/>
+          </w:tcPr>
+          <w:p>
+            <w:pPr>
+              <w:pStyle w:val="NoSpacing"/>
+            </w:pPr>
+            <w:r>
+              <w:t>HttpServletRequest</w:t>
+            </w:r>
+          </w:p>
+        </w:tc>
+      </w:tr>
+      <w:tr>
+        <w:tc>
+          <w:tcPr>
+            <w:tcW w:w="1885" w:type="dxa"/>
+          </w:tcPr>
+          <w:p>
+            <w:pPr>
+              <w:pStyle w:val="NoSpacing"/>
+            </w:pPr>
+            <w:r>
+              <w:t>response</w:t>
+            </w:r>
+          </w:p>
+        </w:tc>
+        <w:tc>
+          <w:tcPr>
+            <w:tcW w:w="2160" w:type="dxa"/>
+          </w:tcPr>
+          <w:p>
+            <w:pPr>
+              <w:pStyle w:val="NoSpacing"/>
+            </w:pPr>
+            <w:r>
+              <w:t>HttpServletResponse</w:t>
+            </w:r>
+          </w:p>
+        </w:tc>
+      </w:tr>
+      <w:tr>
+        <w:tc>
+          <w:tcPr>
+            <w:tcW w:w="1885" w:type="dxa"/>
+          </w:tcPr>
+          <w:p>
+            <w:pPr>
+              <w:pStyle w:val="NoSpacing"/>
+            </w:pPr>
+            <w:r>
+              <w:t>session</w:t>
+            </w:r>
+          </w:p>
+        </w:tc>
+        <w:tc>
+          <w:tcPr>
+            <w:tcW w:w="2160" w:type="dxa"/>
+          </w:tcPr>
+          <w:p>
+            <w:pPr>
+              <w:pStyle w:val="NoSpacing"/>
+            </w:pPr>
+            <w:r>
+              <w:t>HttpSession</w:t>
+            </w:r>
+          </w:p>
+        </w:tc>
+      </w:tr>
+      <w:tr>
+        <w:tc>
+          <w:tcPr>
+            <w:tcW w:w="1885" w:type="dxa"/>
+          </w:tcPr>
+          <w:p>
+            <w:pPr>
+              <w:pStyle w:val="NoSpacing"/>
+            </w:pPr>
+            <w:r>
+              <w:t>out</w:t>
+            </w:r>
+          </w:p>
+        </w:tc>
+        <w:tc>
+          <w:tcPr>
+            <w:tcW w:w="2160" w:type="dxa"/>
+          </w:tcPr>
+          <w:p>
+            <w:pPr>
+              <w:pStyle w:val="NoSpacing"/>
+            </w:pPr>
+            <w:r>
+              <w:t>JspWriter</w:t>
+            </w:r>
+          </w:p>
+        </w:tc>
+      </w:tr>
+      <w:tr>
+        <w:tc>
+          <w:tcPr>
+            <w:tcW w:w="1885" w:type="dxa"/>
+          </w:tcPr>
+          <w:p>
+            <w:pPr>
+              <w:pStyle w:val="NoSpacing"/>
+            </w:pPr>
+            <w:r>
+              <w:t>application</w:t>
+            </w:r>
+          </w:p>
+        </w:tc>
+        <w:tc>
+          <w:tcPr>
+            <w:tcW w:w="2160" w:type="dxa"/>
+          </w:tcPr>
+          <w:p>
+            <w:pPr>
+              <w:pStyle w:val="NoSpacing"/>
+            </w:pPr>
+            <w:r>
+              <w:t>ServletContext</w:t>
+            </w:r>
+          </w:p>
+        </w:tc>
+      </w:tr>
+      <w:tr>
+        <w:tc>
+          <w:tcPr>
+            <w:tcW w:w="1885" w:type="dxa"/>
+          </w:tcPr>
+          <w:p>
+            <w:pPr>
+              <w:pStyle w:val="NoSpacing"/>
+            </w:pPr>
+            <w:r>
+              <w:t>exception</w:t>
+            </w:r>
+          </w:p>
+        </w:tc>
+        <w:tc>
+          <w:tcPr>
+            <w:tcW w:w="2160" w:type="dxa"/>
+          </w:tcPr>
+          <w:p>
+            <w:pPr>
+              <w:pStyle w:val="NoSpacing"/>
+            </w:pPr>
+            <w:r>
+              <w:t xml:space="preserve">Throwable </w:t>
+            </w:r>
+          </w:p>
+        </w:tc>
+      </w:tr>
+      <w:tr>
+        <w:tc>
+          <w:tcPr>
+            <w:tcW w:w="1885" w:type="dxa"/>
+          </w:tcPr>
+          <w:p>
+            <w:pPr>
+              <w:pStyle w:val="NoSpacing"/>
+            </w:pPr>
+            <w:r>
+              <w:t>page</w:t>
+            </w:r>
+          </w:p>
+        </w:tc>
+        <w:tc>
+          <w:tcPr>
+            <w:tcW w:w="2160" w:type="dxa"/>
+          </w:tcPr>
+          <w:p>
+            <w:pPr>
+              <w:pStyle w:val="NoSpacing"/>
+            </w:pPr>
+            <w:r>
+              <w:t xml:space="preserve">this keyword in java </w:t>
+            </w:r>
+          </w:p>
+        </w:tc>
+      </w:tr>
+      <w:tr>
+        <w:tc>
+          <w:tcPr>
+            <w:tcW w:w="1885" w:type="dxa"/>
+          </w:tcPr>
+          <w:p>
+            <w:pPr>
+              <w:pStyle w:val="NoSpacing"/>
+            </w:pPr>
+            <w:r>
+              <w:t>pageContext</w:t>
+            </w:r>
+          </w:p>
+        </w:tc>
+        <w:tc>
+          <w:tcPr>
+            <w:tcW w:w="2160" w:type="dxa"/>
+          </w:tcPr>
+          <w:p>
+            <w:pPr>
+              <w:pStyle w:val="NoSpacing"/>
+            </w:pPr>
+            <w:r>
+              <w:t>PageContext</w:t>
+            </w:r>
+          </w:p>
+        </w:tc>
+      </w:tr>
+      <w:tr>
+        <w:tc>
+          <w:tcPr>
+            <w:tcW w:w="1885" w:type="dxa"/>
+          </w:tcPr>
+          <w:p>
+            <w:pPr>
+              <w:pStyle w:val="NoSpacing"/>
+            </w:pPr>
+            <w:r>
+              <w:t>config</w:t>
+            </w:r>
+          </w:p>
+        </w:tc>
+        <w:tc>
+          <w:tcPr>
+            <w:tcW w:w="2160" w:type="dxa"/>
+          </w:tcPr>
+          <w:p>
+            <w:pPr>
+              <w:pStyle w:val="NoSpacing"/>
+            </w:pPr>
+            <w:r>
+              <w:t>ServletConfig</w:t>
+            </w:r>
+          </w:p>
+        </w:tc>
+      </w:tr>
+    </w:tbl>
+    <w:p>
+      <w:pPr>
+        <w:pStyle w:val="NoSpacing"/>
+        <w:ind w:left="720"/>
+      </w:pPr>
+    </w:p>
+    <w:p>
+      <w:pPr>
+        <w:pStyle w:val="NoSpacing"/>
+        <w:rPr>
+          <w:b/>
+          <w:bCs/>
+          <w:color w:val="FFFF00"/>
+        </w:rPr>
+      </w:pPr>
+      <w:r>
+        <w:rPr>
+          <w:b/>
+          <w:bCs/>
+          <w:color w:val="FFFF00"/>
+          <w:highlight w:val="red"/>
+        </w:rPr>
+        <w:t>NOTE: All these implicit objects only accessible inside scriptlet and expression tag</w:t>
+      </w:r>
+    </w:p>
+    <w:p>
+      <w:pPr>
+        <w:pStyle w:val="NoSpacing"/>
+        <w:rPr>
+          <w:b/>
+          <w:bCs/>
+          <w:color w:val="FFFF00"/>
+        </w:rPr>
+      </w:pPr>
+    </w:p>
+    <w:p>
+      <w:pPr>
+        <w:pStyle w:val="NoSpacing"/>
+        <w:rPr>
+          <w:b/>
+          <w:bCs/>
+          <w:color w:val="FFFF00"/>
+        </w:rPr>
+      </w:pPr>
+    </w:p>
+    <w:p>
+      <w:pPr>
+        <w:rPr>
+          <w:b/>
+          <w:bCs/>
+          <w:color w:val="000000" w:themeColor="text1"/>
+        </w:rPr>
+      </w:pPr>
+      <w:r>
+        <w:rPr>
+          <w:b/>
+          <w:bCs/>
+          <w:color w:val="000000" w:themeColor="text1"/>
         </w:rPr>
         <w:br w:type="page"/>
       </w:r>
     </w:p>
     <w:p>
       <w:pPr>
-        <w:rPr>
-          <w:b/>
-          <w:bCs/>
-        </w:rPr>
-      </w:pPr>
-    </w:p>
-    <w:p>
-      <w:pPr>
-        <w:pStyle w:val="NoSpacing"/>
-        <w:rPr>
-          <w:b/>
-          <w:bCs/>
-          <w:u w:val="single"/>
-        </w:rPr>
-      </w:pPr>
-      <w:r>
-        <w:rPr>
-          <w:b/>
-          <w:bCs/>
-          <w:u w:val="single"/>
-        </w:rPr>
-        <w:t>JSP</w:t>
-      </w:r>
-    </w:p>
-    <w:p>
-      <w:pPr>
-        <w:pStyle w:val="NoSpacing"/>
-        <w:numPr>
-          <w:ilvl w:val="0"/>
-          <w:numId w:val="10"/>
-        </w:numPr>
-      </w:pPr>
-      <w:r>
-        <w:t>JSP is Java Server Pages</w:t>
-      </w:r>
-    </w:p>
-    <w:p>
-      <w:pPr>
-        <w:pStyle w:val="NoSpacing"/>
-        <w:numPr>
-          <w:ilvl w:val="0"/>
-          <w:numId w:val="10"/>
-        </w:numPr>
-      </w:pPr>
-      <w:r>
-        <w:t>Mainly JSP use to create a dynamic web pages and for the designing part of the application.</w:t>
-      </w:r>
-    </w:p>
-    <w:p>
-      <w:pPr>
-        <w:pStyle w:val="NoSpacing"/>
-        <w:numPr>
-          <w:ilvl w:val="0"/>
-          <w:numId w:val="10"/>
-        </w:numPr>
-      </w:pPr>
-      <w:r>
-        <w:t>On JSP you can use the HTML, CSS, JS code directly like a HTML file.</w:t>
-      </w:r>
-    </w:p>
-    <w:p>
-      <w:pPr>
-        <w:pStyle w:val="NoSpacing"/>
-        <w:numPr>
-          <w:ilvl w:val="0"/>
-          <w:numId w:val="10"/>
-        </w:numPr>
-      </w:pPr>
-      <w:r>
-        <w:t>On top of it you can also use Java code in JSP pages.</w:t>
-      </w:r>
-    </w:p>
-    <w:p>
-      <w:pPr>
-        <w:pStyle w:val="NoSpacing"/>
-        <w:numPr>
-          <w:ilvl w:val="0"/>
-          <w:numId w:val="10"/>
-        </w:numPr>
-      </w:pPr>
-      <w:r>
-        <w:t xml:space="preserve">For JSP page you do not have to specify the URL explicitly. By default every JSP page has a </w:t>
-      </w:r>
-      <w:proofErr w:type="spellStart"/>
-      <w:r>
-        <w:t>url</w:t>
-      </w:r>
-      <w:proofErr w:type="spellEnd"/>
-      <w:r>
-        <w:t xml:space="preserve"> as /</w:t>
-      </w:r>
-      <w:proofErr w:type="spellStart"/>
-      <w:r>
-        <w:t>pagename.jsp</w:t>
-      </w:r>
-      <w:proofErr w:type="spellEnd"/>
-    </w:p>
-    <w:p>
-      <w:pPr>
-        <w:pStyle w:val="NoSpacing"/>
-        <w:numPr>
-          <w:ilvl w:val="0"/>
-          <w:numId w:val="10"/>
-        </w:numPr>
-      </w:pPr>
-      <w:r>
-        <w:t>JSP file extension is .</w:t>
-      </w:r>
-      <w:proofErr w:type="spellStart"/>
-      <w:r>
-        <w:t>jsp</w:t>
-      </w:r>
-      <w:proofErr w:type="spellEnd"/>
-      <w:r>
-        <w:t xml:space="preserve">. </w:t>
+        <w:pStyle w:val="NoSpacing"/>
+        <w:rPr>
+          <w:b/>
+          <w:bCs/>
+          <w:color w:val="000000" w:themeColor="text1"/>
+        </w:rPr>
+      </w:pPr>
+      <w:r>
+        <w:rPr>
+          <w:b/>
+          <w:bCs/>
+          <w:color w:val="000000" w:themeColor="text1"/>
+        </w:rPr>
+        <w:lastRenderedPageBreak/>
+        <w:t>Task</w:t>
+      </w:r>
+      <w:r>
+        <w:rPr>
+          <w:b/>
+          <w:bCs/>
+          <w:color w:val="000000" w:themeColor="text1"/>
+        </w:rPr>
+        <w:t>-1</w:t>
+      </w:r>
+    </w:p>
+    <w:p>
+      <w:pPr>
+        <w:pStyle w:val="NoSpacing"/>
+        <w:rPr>
+          <w:b/>
+          <w:bCs/>
+          <w:color w:val="000000" w:themeColor="text1"/>
+        </w:rPr>
+      </w:pPr>
+      <w:r>
+        <w:rPr>
+          <w:b/>
+          <w:bCs/>
+          <w:noProof/>
+          <w:color w:val="000000" w:themeColor="text1"/>
+        </w:rPr>
+        <w:drawing>
+          <wp:inline distT="0" distB="0" distL="0" distR="0" wp14:anchorId="4E6B3D40" wp14:editId="2236FEB3">
+            <wp:extent cx="4209972" cy="2292995"/>
+            <wp:effectExtent l="0" t="0" r="635" b="0"/>
+            <wp:docPr id="4" name="Picture 4"/>
+            <wp:cNvGraphicFramePr>
+              <a:graphicFrameLocks xmlns:a="http://schemas.openxmlformats.org/drawingml/2006/main" noChangeAspect="1"/>
+            </wp:cNvGraphicFramePr>
+            <a:graphic xmlns:a="http://schemas.openxmlformats.org/drawingml/2006/main">
+              <a:graphicData uri="http://schemas.openxmlformats.org/drawingml/2006/picture">
+                <pic:pic xmlns:pic="http://schemas.openxmlformats.org/drawingml/2006/picture">
+                  <pic:nvPicPr>
+                    <pic:cNvPr id="0" name="Picture 1"/>
+                    <pic:cNvPicPr>
+                      <a:picLocks noChangeAspect="1" noChangeArrowheads="1"/>
+                    </pic:cNvPicPr>
+                  </pic:nvPicPr>
+                  <pic:blipFill>
+                    <a:blip r:embed="rId10" cstate="print">
+                      <a:extLst>
+                        <a:ext uri="{28A0092B-C50C-407E-A947-70E740481C1C}">
+                          <a14:useLocalDpi xmlns:a14="http://schemas.microsoft.com/office/drawing/2010/main" val="0"/>
+                        </a:ext>
+                      </a:extLst>
+                    </a:blip>
+                    <a:srcRect/>
+                    <a:stretch>
+                      <a:fillRect/>
+                    </a:stretch>
+                  </pic:blipFill>
+                  <pic:spPr bwMode="auto">
+                    <a:xfrm>
+                      <a:off x="0" y="0"/>
+                      <a:ext cx="4217257" cy="2296963"/>
+                    </a:xfrm>
+                    <a:prstGeom prst="rect">
+                      <a:avLst/>
+                    </a:prstGeom>
+                    <a:noFill/>
+                    <a:ln>
+                      <a:noFill/>
+                    </a:ln>
+                  </pic:spPr>
+                </pic:pic>
+              </a:graphicData>
+            </a:graphic>
+          </wp:inline>
+        </w:drawing>
+      </w:r>
+    </w:p>
+    <w:p>
+      <w:pPr>
+        <w:pStyle w:val="NoSpacing"/>
+        <w:rPr>
+          <w:b/>
+          <w:bCs/>
+          <w:color w:val="000000" w:themeColor="text1"/>
+        </w:rPr>
+      </w:pPr>
+    </w:p>
+    <w:p>
+      <w:pPr>
+        <w:pStyle w:val="NoSpacing"/>
+        <w:rPr>
+          <w:b/>
+          <w:bCs/>
+          <w:color w:val="000000" w:themeColor="text1"/>
+        </w:rPr>
+      </w:pPr>
+      <w:r>
+        <w:rPr>
+          <w:b/>
+          <w:bCs/>
+          <w:color w:val="000000" w:themeColor="text1"/>
+        </w:rPr>
+        <w:t>Query To Check User credentials</w:t>
+      </w:r>
+    </w:p>
+    <w:p>
+      <w:pPr>
+        <w:pStyle w:val="NoSpacing"/>
+        <w:rPr>
+          <w:b/>
+          <w:bCs/>
+          <w:color w:val="000000" w:themeColor="text1"/>
+        </w:rPr>
+      </w:pPr>
+      <w:r>
+        <w:rPr>
+          <w:b/>
+          <w:bCs/>
+          <w:color w:val="000000" w:themeColor="text1"/>
+        </w:rPr>
+        <w:t xml:space="preserve">Select * form &lt;tableName&gt; where email=? AND password=? </w:t>
+      </w:r>
+    </w:p>
+    <w:p>
+      <w:pPr>
+        <w:pStyle w:val="NoSpacing"/>
+        <w:rPr>
+          <w:b/>
+          <w:bCs/>
+          <w:color w:val="000000" w:themeColor="text1"/>
+        </w:rPr>
+      </w:pPr>
+      <w:r>
+        <w:rPr>
+          <w:b/>
+          <w:bCs/>
+          <w:color w:val="000000" w:themeColor="text1"/>
+        </w:rPr>
+        <w:t xml:space="preserve">Set name and City into request attribute </w:t>
+      </w:r>
+      <w:r>
+        <w:rPr>
+          <w:b/>
+          <w:bCs/>
+          <w:color w:val="000000" w:themeColor="text1"/>
+        </w:rPr>
+        <w:t>and redirect to Home Page</w:t>
+      </w:r>
+      <w:r>
+        <w:rPr>
+          <w:b/>
+          <w:bCs/>
+          <w:color w:val="000000" w:themeColor="text1"/>
+        </w:rPr>
+        <w:t>.</w:t>
       </w:r>
     </w:p>
     <w:sectPr>
@@ -1923,6 +2374,95 @@
     </w:lvl>
   </w:abstractNum>
   <w:abstractNum w:abstractNumId="1" w15:restartNumberingAfterBreak="0">
+    <w:nsid w:val="0F08500A"/>
+    <w:multiLevelType w:val="hybridMultilevel"/>
+    <w:tmpl w:val="735269D2"/>
+    <w:lvl w:ilvl="0" w:tplc="0409000F">
+      <w:start w:val="1"/>
+      <w:numFmt w:val="decimal"/>
+      <w:lvlText w:val="%1."/>
+      <w:lvlJc w:val="left"/>
+      <w:pPr>
+        <w:ind w:left="720" w:hanging="360"/>
+      </w:pPr>
+      <w:rPr>
+        <w:rFonts w:hint="default"/>
+      </w:rPr>
+    </w:lvl>
+    <w:lvl w:ilvl="1" w:tplc="04090019" w:tentative="1">
+      <w:start w:val="1"/>
+      <w:numFmt w:val="lowerLetter"/>
+      <w:lvlText w:val="%2."/>
+      <w:lvlJc w:val="left"/>
+      <w:pPr>
+        <w:ind w:left="1440" w:hanging="360"/>
+      </w:pPr>
+    </w:lvl>
+    <w:lvl w:ilvl="2" w:tplc="0409001B" w:tentative="1">
+      <w:start w:val="1"/>
+      <w:numFmt w:val="lowerRoman"/>
+      <w:lvlText w:val="%3."/>
+      <w:lvlJc w:val="right"/>
+      <w:pPr>
+        <w:ind w:left="2160" w:hanging="180"/>
+      </w:pPr>
+    </w:lvl>
+    <w:lvl w:ilvl="3" w:tplc="0409000F" w:tentative="1">
+      <w:start w:val="1"/>
+      <w:numFmt w:val="decimal"/>
+      <w:lvlText w:val="%4."/>
+      <w:lvlJc w:val="left"/>
+      <w:pPr>
+        <w:ind w:left="2880" w:hanging="360"/>
+      </w:pPr>
+    </w:lvl>
+    <w:lvl w:ilvl="4" w:tplc="04090019" w:tentative="1">
+      <w:start w:val="1"/>
+      <w:numFmt w:val="lowerLetter"/>
+      <w:lvlText w:val="%5."/>
+      <w:lvlJc w:val="left"/>
+      <w:pPr>
+        <w:ind w:left="3600" w:hanging="360"/>
+      </w:pPr>
+    </w:lvl>
+    <w:lvl w:ilvl="5" w:tplc="0409001B" w:tentative="1">
+      <w:start w:val="1"/>
+      <w:numFmt w:val="lowerRoman"/>
+      <w:lvlText w:val="%6."/>
+      <w:lvlJc w:val="right"/>
+      <w:pPr>
+        <w:ind w:left="4320" w:hanging="180"/>
+      </w:pPr>
+    </w:lvl>
+    <w:lvl w:ilvl="6" w:tplc="0409000F" w:tentative="1">
+      <w:start w:val="1"/>
+      <w:numFmt w:val="decimal"/>
+      <w:lvlText w:val="%7."/>
+      <w:lvlJc w:val="left"/>
+      <w:pPr>
+        <w:ind w:left="5040" w:hanging="360"/>
+      </w:pPr>
+    </w:lvl>
+    <w:lvl w:ilvl="7" w:tplc="04090019" w:tentative="1">
+      <w:start w:val="1"/>
+      <w:numFmt w:val="lowerLetter"/>
+      <w:lvlText w:val="%8."/>
+      <w:lvlJc w:val="left"/>
+      <w:pPr>
+        <w:ind w:left="5760" w:hanging="360"/>
+      </w:pPr>
+    </w:lvl>
+    <w:lvl w:ilvl="8" w:tplc="0409001B" w:tentative="1">
+      <w:start w:val="1"/>
+      <w:numFmt w:val="lowerRoman"/>
+      <w:lvlText w:val="%9."/>
+      <w:lvlJc w:val="right"/>
+      <w:pPr>
+        <w:ind w:left="6480" w:hanging="180"/>
+      </w:pPr>
+    </w:lvl>
+  </w:abstractNum>
+  <w:abstractNum w:abstractNumId="2" w15:restartNumberingAfterBreak="0">
     <w:nsid w:val="163E6CCD"/>
     <w:multiLevelType w:val="hybridMultilevel"/>
     <w:tmpl w:val="DAA808DE"/>
@@ -2011,7 +2551,7 @@
       </w:pPr>
     </w:lvl>
   </w:abstractNum>
-  <w:abstractNum w:abstractNumId="2" w15:restartNumberingAfterBreak="0">
+  <w:abstractNum w:abstractNumId="3" w15:restartNumberingAfterBreak="0">
     <w:nsid w:val="1EEB51CA"/>
     <w:multiLevelType w:val="hybridMultilevel"/>
     <w:tmpl w:val="4B78AF96"/>
@@ -2102,7 +2642,7 @@
       </w:pPr>
     </w:lvl>
   </w:abstractNum>
-  <w:abstractNum w:abstractNumId="3" w15:restartNumberingAfterBreak="0">
+  <w:abstractNum w:abstractNumId="4" w15:restartNumberingAfterBreak="0">
     <w:nsid w:val="31D45077"/>
     <w:multiLevelType w:val="hybridMultilevel"/>
     <w:tmpl w:val="08A289CE"/>
@@ -2191,7 +2731,7 @@
       </w:pPr>
     </w:lvl>
   </w:abstractNum>
-  <w:abstractNum w:abstractNumId="4" w15:restartNumberingAfterBreak="0">
+  <w:abstractNum w:abstractNumId="5" w15:restartNumberingAfterBreak="0">
     <w:nsid w:val="377409AB"/>
     <w:multiLevelType w:val="hybridMultilevel"/>
     <w:tmpl w:val="6366AED0"/>
@@ -2280,7 +2820,7 @@
       </w:pPr>
     </w:lvl>
   </w:abstractNum>
-  <w:abstractNum w:abstractNumId="5" w15:restartNumberingAfterBreak="0">
+  <w:abstractNum w:abstractNumId="6" w15:restartNumberingAfterBreak="0">
     <w:nsid w:val="3D9123BB"/>
     <w:multiLevelType w:val="hybridMultilevel"/>
     <w:tmpl w:val="4D7AA110"/>
@@ -2371,7 +2911,7 @@
       </w:pPr>
     </w:lvl>
   </w:abstractNum>
-  <w:abstractNum w:abstractNumId="6" w15:restartNumberingAfterBreak="0">
+  <w:abstractNum w:abstractNumId="7" w15:restartNumberingAfterBreak="0">
     <w:nsid w:val="5C0445A0"/>
     <w:multiLevelType w:val="hybridMultilevel"/>
     <w:tmpl w:val="51CA119C"/>
@@ -2460,7 +3000,7 @@
       </w:pPr>
     </w:lvl>
   </w:abstractNum>
-  <w:abstractNum w:abstractNumId="7" w15:restartNumberingAfterBreak="0">
+  <w:abstractNum w:abstractNumId="8" w15:restartNumberingAfterBreak="0">
     <w:nsid w:val="5D0A141D"/>
     <w:multiLevelType w:val="hybridMultilevel"/>
     <w:tmpl w:val="7214D95C"/>
@@ -2549,7 +3089,7 @@
       </w:pPr>
     </w:lvl>
   </w:abstractNum>
-  <w:abstractNum w:abstractNumId="8" w15:restartNumberingAfterBreak="0">
+  <w:abstractNum w:abstractNumId="9" w15:restartNumberingAfterBreak="0">
     <w:nsid w:val="63D531E1"/>
     <w:multiLevelType w:val="hybridMultilevel"/>
     <w:tmpl w:val="65B68E8E"/>
@@ -2638,7 +3178,7 @@
       </w:pPr>
     </w:lvl>
   </w:abstractNum>
-  <w:abstractNum w:abstractNumId="9" w15:restartNumberingAfterBreak="0">
+  <w:abstractNum w:abstractNumId="10" w15:restartNumberingAfterBreak="0">
     <w:nsid w:val="6C2A4550"/>
     <w:multiLevelType w:val="hybridMultilevel"/>
     <w:tmpl w:val="DA42B64A"/>
@@ -2727,7 +3267,7 @@
       </w:pPr>
     </w:lvl>
   </w:abstractNum>
-  <w:abstractNum w:abstractNumId="10" w15:restartNumberingAfterBreak="0">
+  <w:abstractNum w:abstractNumId="11" w15:restartNumberingAfterBreak="0">
     <w:nsid w:val="6E3A6611"/>
     <w:multiLevelType w:val="hybridMultilevel"/>
     <w:tmpl w:val="7A405C50"/>
@@ -2817,37 +3357,40 @@
     </w:lvl>
   </w:abstractNum>
   <w:num w:numId="1" w16cid:durableId="109210372">
+    <w:abstractNumId w:val="11"/>
+  </w:num>
+  <w:num w:numId="2" w16cid:durableId="6520087">
+    <w:abstractNumId w:val="5"/>
+  </w:num>
+  <w:num w:numId="3" w16cid:durableId="1766149891">
+    <w:abstractNumId w:val="2"/>
+  </w:num>
+  <w:num w:numId="4" w16cid:durableId="1954364284">
+    <w:abstractNumId w:val="9"/>
+  </w:num>
+  <w:num w:numId="5" w16cid:durableId="1117792990">
     <w:abstractNumId w:val="10"/>
   </w:num>
-  <w:num w:numId="2" w16cid:durableId="6520087">
+  <w:num w:numId="6" w16cid:durableId="172185405">
     <w:abstractNumId w:val="4"/>
-  </w:num>
-  <w:num w:numId="3" w16cid:durableId="1766149891">
-    <w:abstractNumId w:val="1"/>
-  </w:num>
-  <w:num w:numId="4" w16cid:durableId="1954364284">
-    <w:abstractNumId w:val="8"/>
-  </w:num>
-  <w:num w:numId="5" w16cid:durableId="1117792990">
-    <w:abstractNumId w:val="9"/>
-  </w:num>
-  <w:num w:numId="6" w16cid:durableId="172185405">
-    <w:abstractNumId w:val="3"/>
   </w:num>
   <w:num w:numId="7" w16cid:durableId="498427835">
     <w:abstractNumId w:val="0"/>
   </w:num>
   <w:num w:numId="8" w16cid:durableId="960264824">
-    <w:abstractNumId w:val="2"/>
+    <w:abstractNumId w:val="3"/>
   </w:num>
   <w:num w:numId="9" w16cid:durableId="1104880556">
+    <w:abstractNumId w:val="7"/>
+  </w:num>
+  <w:num w:numId="10" w16cid:durableId="540435423">
+    <w:abstractNumId w:val="8"/>
+  </w:num>
+  <w:num w:numId="11" w16cid:durableId="136730540">
     <w:abstractNumId w:val="6"/>
   </w:num>
-  <w:num w:numId="10" w16cid:durableId="540435423">
-    <w:abstractNumId w:val="7"/>
-  </w:num>
-  <w:num w:numId="11" w16cid:durableId="136730540">
-    <w:abstractNumId w:val="5"/>
+  <w:num w:numId="12" w16cid:durableId="1613785693">
+    <w:abstractNumId w:val="1"/>
   </w:num>
 </w:numbering>
 </file>
@@ -3321,6 +3864,25 @@
       <w:contextualSpacing/>
     </w:pPr>
   </w:style>
+  <w:style w:type="table" w:styleId="TableGrid">
+    <w:name w:val="Table Grid"/>
+    <w:basedOn w:val="TableNormal"/>
+    <w:uiPriority w:val="39"/>
+    <w:rsid w:val="00851001"/>
+    <w:pPr>
+      <w:spacing w:after="0" w:line="240" w:lineRule="auto"/>
+    </w:pPr>
+    <w:tblPr>
+      <w:tblBorders>
+        <w:top w:val="single" w:sz="4" w:space="0" w:color="auto"/>
+        <w:left w:val="single" w:sz="4" w:space="0" w:color="auto"/>
+        <w:bottom w:val="single" w:sz="4" w:space="0" w:color="auto"/>
+        <w:right w:val="single" w:sz="4" w:space="0" w:color="auto"/>
+        <w:insideH w:val="single" w:sz="4" w:space="0" w:color="auto"/>
+        <w:insideV w:val="single" w:sz="4" w:space="0" w:color="auto"/>
+      </w:tblBorders>
+    </w:tblPr>
+  </w:style>
 </w:styles>
 </file>
 

</xml_diff>

<commit_message>
Session Tracking Cookie, HttpSession
Session Tracking Cookie, HttpSession
</commit_message>
<xml_diff>
--- a/docs/AdvanceJava.docx
+++ b/docs/AdvanceJava.docx
@@ -2272,6 +2272,672 @@
         <w:t>.</w:t>
       </w:r>
     </w:p>
+    <w:p>
+      <w:pPr>
+        <w:pStyle w:val="NoSpacing"/>
+        <w:rPr>
+          <w:b/>
+          <w:bCs/>
+          <w:color w:val="000000" w:themeColor="text1"/>
+        </w:rPr>
+      </w:pPr>
+    </w:p>
+    <w:p>
+      <w:pPr>
+        <w:pStyle w:val="NoSpacing"/>
+        <w:rPr>
+          <w:b/>
+          <w:bCs/>
+          <w:color w:val="000000" w:themeColor="text1"/>
+        </w:rPr>
+      </w:pPr>
+    </w:p>
+    <w:p>
+      <w:pPr>
+        <w:pStyle w:val="NoSpacing"/>
+        <w:rPr>
+          <w:b/>
+          <w:bCs/>
+          <w:color w:val="000000" w:themeColor="text1"/>
+        </w:rPr>
+      </w:pPr>
+    </w:p>
+    <w:p>
+      <w:pPr>
+        <w:pStyle w:val="NoSpacing"/>
+        <w:rPr>
+          <w:b/>
+          <w:bCs/>
+          <w:color w:val="000000" w:themeColor="text1"/>
+        </w:rPr>
+      </w:pPr>
+    </w:p>
+    <w:p>
+      <w:pPr>
+        <w:rPr>
+          <w:b/>
+          <w:bCs/>
+          <w:color w:val="000000" w:themeColor="text1"/>
+        </w:rPr>
+      </w:pPr>
+      <w:r>
+        <w:rPr>
+          <w:b/>
+          <w:bCs/>
+          <w:color w:val="000000" w:themeColor="text1"/>
+        </w:rPr>
+        <w:br w:type="page"/>
+      </w:r>
+    </w:p>
+    <w:p>
+      <w:pPr>
+        <w:pStyle w:val="NoSpacing"/>
+        <w:rPr>
+          <w:b/>
+          <w:bCs/>
+          <w:color w:val="000000" w:themeColor="text1"/>
+          <w:u w:val="single"/>
+        </w:rPr>
+      </w:pPr>
+      <w:r>
+        <w:rPr>
+          <w:b/>
+          <w:bCs/>
+          <w:color w:val="000000" w:themeColor="text1"/>
+          <w:u w:val="single"/>
+        </w:rPr>
+        <w:lastRenderedPageBreak/>
+        <w:t xml:space="preserve">Session Tracking techniques </w:t>
+      </w:r>
+    </w:p>
+    <w:p>
+      <w:pPr>
+        <w:pStyle w:val="NoSpacing"/>
+        <w:numPr>
+          <w:ilvl w:val="0"/>
+          <w:numId w:val="13"/>
+        </w:numPr>
+        <w:rPr>
+          <w:b/>
+          <w:bCs/>
+          <w:color w:val="000000" w:themeColor="text1"/>
+          <w:u w:val="single"/>
+        </w:rPr>
+      </w:pPr>
+      <w:r>
+        <w:rPr>
+          <w:color w:val="000000" w:themeColor="text1"/>
+        </w:rPr>
+        <w:t>To retain the old request details into new request.</w:t>
+      </w:r>
+    </w:p>
+    <w:p>
+      <w:pPr>
+        <w:pStyle w:val="NoSpacing"/>
+        <w:numPr>
+          <w:ilvl w:val="0"/>
+          <w:numId w:val="13"/>
+        </w:numPr>
+        <w:rPr>
+          <w:b/>
+          <w:bCs/>
+          <w:color w:val="000000" w:themeColor="text1"/>
+          <w:u w:val="single"/>
+        </w:rPr>
+      </w:pPr>
+      <w:r>
+        <w:rPr>
+          <w:color w:val="000000" w:themeColor="text1"/>
+        </w:rPr>
+        <w:t>You can achieve this using 4 techniques</w:t>
+      </w:r>
+    </w:p>
+    <w:p>
+      <w:pPr>
+        <w:pStyle w:val="NoSpacing"/>
+        <w:numPr>
+          <w:ilvl w:val="1"/>
+          <w:numId w:val="13"/>
+        </w:numPr>
+        <w:rPr>
+          <w:b/>
+          <w:bCs/>
+          <w:color w:val="000000" w:themeColor="text1"/>
+          <w:u w:val="single"/>
+        </w:rPr>
+      </w:pPr>
+      <w:r>
+        <w:rPr>
+          <w:color w:val="000000" w:themeColor="text1"/>
+        </w:rPr>
+        <w:t>Hidden form field</w:t>
+      </w:r>
+    </w:p>
+    <w:p>
+      <w:pPr>
+        <w:pStyle w:val="NoSpacing"/>
+        <w:numPr>
+          <w:ilvl w:val="2"/>
+          <w:numId w:val="13"/>
+        </w:numPr>
+        <w:rPr>
+          <w:color w:val="000000" w:themeColor="text1"/>
+        </w:rPr>
+      </w:pPr>
+      <w:r>
+        <w:rPr>
+          <w:color w:val="000000" w:themeColor="text1"/>
+        </w:rPr>
+        <w:t>To c</w:t>
+      </w:r>
+      <w:r>
+        <w:rPr>
+          <w:color w:val="000000" w:themeColor="text1"/>
+        </w:rPr>
+        <w:t>arry the old request data into new request which is generate by form field and submit.</w:t>
+      </w:r>
+    </w:p>
+    <w:p>
+      <w:pPr>
+        <w:pStyle w:val="NoSpacing"/>
+        <w:numPr>
+          <w:ilvl w:val="2"/>
+          <w:numId w:val="13"/>
+        </w:numPr>
+        <w:rPr>
+          <w:color w:val="000000" w:themeColor="text1"/>
+        </w:rPr>
+      </w:pPr>
+      <w:r>
+        <w:rPr>
+          <w:color w:val="000000" w:themeColor="text1"/>
+        </w:rPr>
+        <w:t>To Use this you have to use hidden field</w:t>
+      </w:r>
+    </w:p>
+    <w:p>
+      <w:pPr>
+        <w:pStyle w:val="NoSpacing"/>
+        <w:numPr>
+          <w:ilvl w:val="2"/>
+          <w:numId w:val="13"/>
+        </w:numPr>
+        <w:rPr>
+          <w:color w:val="000000" w:themeColor="text1"/>
+        </w:rPr>
+      </w:pPr>
+      <w:r>
+        <w:rPr>
+          <w:color w:val="000000" w:themeColor="text1"/>
+        </w:rPr>
+        <w:t>You can only carry the string type of data, Object cannot to transfer using this techniques.</w:t>
+      </w:r>
+    </w:p>
+    <w:p>
+      <w:pPr>
+        <w:pStyle w:val="NoSpacing"/>
+        <w:numPr>
+          <w:ilvl w:val="2"/>
+          <w:numId w:val="13"/>
+        </w:numPr>
+        <w:rPr>
+          <w:color w:val="000000" w:themeColor="text1"/>
+        </w:rPr>
+      </w:pPr>
+      <w:r>
+        <w:rPr>
+          <w:color w:val="000000" w:themeColor="text1"/>
+        </w:rPr>
+        <w:t>Syntax:</w:t>
+      </w:r>
+    </w:p>
+    <w:p>
+      <w:pPr>
+        <w:pStyle w:val="NoSpacing"/>
+        <w:ind w:left="2160"/>
+        <w:rPr>
+          <w:color w:val="000000" w:themeColor="text1"/>
+        </w:rPr>
+      </w:pPr>
+      <w:r>
+        <w:rPr>
+          <w:color w:val="000000" w:themeColor="text1"/>
+        </w:rPr>
+        <w:drawing>
+          <wp:inline distT="0" distB="0" distL="0" distR="0" wp14:anchorId="0377B900" wp14:editId="500AE854">
+            <wp:extent cx="3941805" cy="1293299"/>
+            <wp:effectExtent l="0" t="0" r="1905" b="2540"/>
+            <wp:docPr id="5" name="Picture 5"/>
+            <wp:cNvGraphicFramePr>
+              <a:graphicFrameLocks xmlns:a="http://schemas.openxmlformats.org/drawingml/2006/main" noChangeAspect="1"/>
+            </wp:cNvGraphicFramePr>
+            <a:graphic xmlns:a="http://schemas.openxmlformats.org/drawingml/2006/main">
+              <a:graphicData uri="http://schemas.openxmlformats.org/drawingml/2006/picture">
+                <pic:pic xmlns:pic="http://schemas.openxmlformats.org/drawingml/2006/picture">
+                  <pic:nvPicPr>
+                    <pic:cNvPr id="1" name=""/>
+                    <pic:cNvPicPr/>
+                  </pic:nvPicPr>
+                  <pic:blipFill>
+                    <a:blip r:embed="rId11"/>
+                    <a:stretch>
+                      <a:fillRect/>
+                    </a:stretch>
+                  </pic:blipFill>
+                  <pic:spPr>
+                    <a:xfrm>
+                      <a:off x="0" y="0"/>
+                      <a:ext cx="3960190" cy="1299331"/>
+                    </a:xfrm>
+                    <a:prstGeom prst="rect">
+                      <a:avLst/>
+                    </a:prstGeom>
+                  </pic:spPr>
+                </pic:pic>
+              </a:graphicData>
+            </a:graphic>
+          </wp:inline>
+        </w:drawing>
+      </w:r>
+    </w:p>
+    <w:p>
+      <w:pPr>
+        <w:pStyle w:val="NoSpacing"/>
+        <w:numPr>
+          <w:ilvl w:val="1"/>
+          <w:numId w:val="13"/>
+        </w:numPr>
+        <w:rPr>
+          <w:b/>
+          <w:bCs/>
+          <w:color w:val="000000" w:themeColor="text1"/>
+          <w:u w:val="single"/>
+        </w:rPr>
+      </w:pPr>
+      <w:r>
+        <w:rPr>
+          <w:color w:val="000000" w:themeColor="text1"/>
+        </w:rPr>
+        <w:t>URL rewriting</w:t>
+      </w:r>
+    </w:p>
+    <w:p>
+      <w:pPr>
+        <w:pStyle w:val="NoSpacing"/>
+        <w:numPr>
+          <w:ilvl w:val="2"/>
+          <w:numId w:val="13"/>
+        </w:numPr>
+        <w:rPr>
+          <w:b/>
+          <w:bCs/>
+          <w:color w:val="000000" w:themeColor="text1"/>
+          <w:u w:val="single"/>
+        </w:rPr>
+      </w:pPr>
+      <w:r>
+        <w:rPr>
+          <w:color w:val="000000" w:themeColor="text1"/>
+        </w:rPr>
+        <w:t xml:space="preserve">To </w:t>
+      </w:r>
+      <w:r>
+        <w:rPr>
+          <w:color w:val="000000" w:themeColor="text1"/>
+        </w:rPr>
+        <w:t>carry</w:t>
+      </w:r>
+      <w:r>
+        <w:rPr>
+          <w:color w:val="000000" w:themeColor="text1"/>
+        </w:rPr>
+        <w:t xml:space="preserve"> the old request into new request generated by anchor (&lt;a&gt;) or sendRedirect</w:t>
+      </w:r>
+    </w:p>
+    <w:p>
+      <w:pPr>
+        <w:pStyle w:val="NoSpacing"/>
+        <w:numPr>
+          <w:ilvl w:val="2"/>
+          <w:numId w:val="13"/>
+        </w:numPr>
+        <w:rPr>
+          <w:b/>
+          <w:bCs/>
+          <w:color w:val="000000" w:themeColor="text1"/>
+          <w:u w:val="single"/>
+        </w:rPr>
+      </w:pPr>
+      <w:r>
+        <w:rPr>
+          <w:color w:val="000000" w:themeColor="text1"/>
+        </w:rPr>
+        <w:t>It a way using which you can add the parameters manually inside.</w:t>
+      </w:r>
+    </w:p>
+    <w:p>
+      <w:pPr>
+        <w:pStyle w:val="NoSpacing"/>
+        <w:numPr>
+          <w:ilvl w:val="2"/>
+          <w:numId w:val="13"/>
+        </w:numPr>
+        <w:rPr>
+          <w:color w:val="000000" w:themeColor="text1"/>
+        </w:rPr>
+      </w:pPr>
+      <w:r>
+        <w:rPr>
+          <w:color w:val="000000" w:themeColor="text1"/>
+        </w:rPr>
+        <w:t>You can only carry the string type of data, Object cannot to transfer using this techniques.</w:t>
+      </w:r>
+    </w:p>
+    <w:p>
+      <w:pPr>
+        <w:pStyle w:val="NoSpacing"/>
+        <w:numPr>
+          <w:ilvl w:val="2"/>
+          <w:numId w:val="13"/>
+        </w:numPr>
+        <w:rPr>
+          <w:color w:val="000000" w:themeColor="text1"/>
+        </w:rPr>
+      </w:pPr>
+      <w:r>
+        <w:rPr>
+          <w:color w:val="000000" w:themeColor="text1"/>
+        </w:rPr>
+        <w:t>It can be use for a less number of parameter but it not good approach to use it for more number of parameter.</w:t>
+      </w:r>
+    </w:p>
+    <w:p>
+      <w:pPr>
+        <w:pStyle w:val="NoSpacing"/>
+        <w:numPr>
+          <w:ilvl w:val="2"/>
+          <w:numId w:val="13"/>
+        </w:numPr>
+        <w:rPr>
+          <w:color w:val="000000" w:themeColor="text1"/>
+        </w:rPr>
+      </w:pPr>
+      <w:r>
+        <w:rPr>
+          <w:color w:val="000000" w:themeColor="text1"/>
+        </w:rPr>
+        <w:t>Syntax:</w:t>
+      </w:r>
+    </w:p>
+    <w:p>
+      <w:pPr>
+        <w:pStyle w:val="NoSpacing"/>
+        <w:ind w:left="2160"/>
+        <w:rPr>
+          <w:color w:val="000000" w:themeColor="text1"/>
+        </w:rPr>
+      </w:pPr>
+      <w:r>
+        <w:rPr>
+          <w:color w:val="000000" w:themeColor="text1"/>
+        </w:rPr>
+        <w:drawing>
+          <wp:inline distT="0" distB="0" distL="0" distR="0" wp14:anchorId="7315D94C" wp14:editId="41409061">
+            <wp:extent cx="4514150" cy="368463"/>
+            <wp:effectExtent l="0" t="0" r="1270" b="0"/>
+            <wp:docPr id="6" name="Picture 6"/>
+            <wp:cNvGraphicFramePr>
+              <a:graphicFrameLocks xmlns:a="http://schemas.openxmlformats.org/drawingml/2006/main" noChangeAspect="1"/>
+            </wp:cNvGraphicFramePr>
+            <a:graphic xmlns:a="http://schemas.openxmlformats.org/drawingml/2006/main">
+              <a:graphicData uri="http://schemas.openxmlformats.org/drawingml/2006/picture">
+                <pic:pic xmlns:pic="http://schemas.openxmlformats.org/drawingml/2006/picture">
+                  <pic:nvPicPr>
+                    <pic:cNvPr id="1" name=""/>
+                    <pic:cNvPicPr/>
+                  </pic:nvPicPr>
+                  <pic:blipFill>
+                    <a:blip r:embed="rId12"/>
+                    <a:stretch>
+                      <a:fillRect/>
+                    </a:stretch>
+                  </pic:blipFill>
+                  <pic:spPr>
+                    <a:xfrm>
+                      <a:off x="0" y="0"/>
+                      <a:ext cx="4540085" cy="370580"/>
+                    </a:xfrm>
+                    <a:prstGeom prst="rect">
+                      <a:avLst/>
+                    </a:prstGeom>
+                  </pic:spPr>
+                </pic:pic>
+              </a:graphicData>
+            </a:graphic>
+          </wp:inline>
+        </w:drawing>
+      </w:r>
+    </w:p>
+    <w:p>
+      <w:pPr>
+        <w:pStyle w:val="NoSpacing"/>
+        <w:ind w:left="2160"/>
+        <w:rPr>
+          <w:color w:val="000000" w:themeColor="text1"/>
+        </w:rPr>
+      </w:pPr>
+    </w:p>
+    <w:p>
+      <w:pPr>
+        <w:pStyle w:val="NoSpacing"/>
+        <w:ind w:left="2160"/>
+        <w:rPr>
+          <w:color w:val="000000" w:themeColor="text1"/>
+        </w:rPr>
+      </w:pPr>
+      <w:r>
+        <w:rPr>
+          <w:color w:val="000000" w:themeColor="text1"/>
+        </w:rPr>
+        <w:drawing>
+          <wp:inline distT="0" distB="0" distL="0" distR="0" wp14:anchorId="3BB13723" wp14:editId="5F773140">
+            <wp:extent cx="4118532" cy="344971"/>
+            <wp:effectExtent l="0" t="0" r="0" b="0"/>
+            <wp:docPr id="7" name="Picture 7"/>
+            <wp:cNvGraphicFramePr>
+              <a:graphicFrameLocks xmlns:a="http://schemas.openxmlformats.org/drawingml/2006/main" noChangeAspect="1"/>
+            </wp:cNvGraphicFramePr>
+            <a:graphic xmlns:a="http://schemas.openxmlformats.org/drawingml/2006/main">
+              <a:graphicData uri="http://schemas.openxmlformats.org/drawingml/2006/picture">
+                <pic:pic xmlns:pic="http://schemas.openxmlformats.org/drawingml/2006/picture">
+                  <pic:nvPicPr>
+                    <pic:cNvPr id="1" name=""/>
+                    <pic:cNvPicPr/>
+                  </pic:nvPicPr>
+                  <pic:blipFill>
+                    <a:blip r:embed="rId13"/>
+                    <a:stretch>
+                      <a:fillRect/>
+                    </a:stretch>
+                  </pic:blipFill>
+                  <pic:spPr>
+                    <a:xfrm>
+                      <a:off x="0" y="0"/>
+                      <a:ext cx="4268113" cy="357500"/>
+                    </a:xfrm>
+                    <a:prstGeom prst="rect">
+                      <a:avLst/>
+                    </a:prstGeom>
+                  </pic:spPr>
+                </pic:pic>
+              </a:graphicData>
+            </a:graphic>
+          </wp:inline>
+        </w:drawing>
+      </w:r>
+    </w:p>
+    <w:p>
+      <w:pPr>
+        <w:pStyle w:val="NoSpacing"/>
+        <w:numPr>
+          <w:ilvl w:val="1"/>
+          <w:numId w:val="13"/>
+        </w:numPr>
+        <w:rPr>
+          <w:b/>
+          <w:bCs/>
+          <w:color w:val="000000" w:themeColor="text1"/>
+          <w:u w:val="single"/>
+        </w:rPr>
+      </w:pPr>
+      <w:r>
+        <w:rPr>
+          <w:color w:val="000000" w:themeColor="text1"/>
+        </w:rPr>
+        <w:t>Cookie</w:t>
+      </w:r>
+    </w:p>
+    <w:p>
+      <w:pPr>
+        <w:pStyle w:val="NoSpacing"/>
+        <w:numPr>
+          <w:ilvl w:val="2"/>
+          <w:numId w:val="13"/>
+        </w:numPr>
+        <w:rPr>
+          <w:b/>
+          <w:bCs/>
+          <w:color w:val="000000" w:themeColor="text1"/>
+          <w:u w:val="single"/>
+        </w:rPr>
+      </w:pPr>
+      <w:r>
+        <w:rPr>
+          <w:color w:val="000000" w:themeColor="text1"/>
+        </w:rPr>
+        <w:t>Cookie use to store the user info into Client Side (Browser)</w:t>
+      </w:r>
+      <w:r>
+        <w:rPr>
+          <w:color w:val="000000" w:themeColor="text1"/>
+        </w:rPr>
+        <w:t>.</w:t>
+      </w:r>
+    </w:p>
+    <w:p>
+      <w:pPr>
+        <w:pStyle w:val="NoSpacing"/>
+        <w:numPr>
+          <w:ilvl w:val="2"/>
+          <w:numId w:val="13"/>
+        </w:numPr>
+        <w:rPr>
+          <w:bCs/>
+          <w:color w:val="000000" w:themeColor="text1"/>
+        </w:rPr>
+      </w:pPr>
+      <w:r>
+        <w:rPr>
+          <w:bCs/>
+          <w:color w:val="000000" w:themeColor="text1"/>
+        </w:rPr>
+        <w:t>Every Cookie will be added inside request and pass to server side with every request</w:t>
+      </w:r>
+      <w:r>
+        <w:rPr>
+          <w:bCs/>
+          <w:color w:val="000000" w:themeColor="text1"/>
+        </w:rPr>
+        <w:t>.</w:t>
+      </w:r>
+    </w:p>
+    <w:p>
+      <w:pPr>
+        <w:pStyle w:val="NoSpacing"/>
+        <w:numPr>
+          <w:ilvl w:val="2"/>
+          <w:numId w:val="13"/>
+        </w:numPr>
+        <w:rPr>
+          <w:bCs/>
+          <w:color w:val="000000" w:themeColor="text1"/>
+        </w:rPr>
+      </w:pPr>
+      <w:r>
+        <w:rPr>
+          <w:bCs/>
+          <w:color w:val="000000" w:themeColor="text1"/>
+        </w:rPr>
+        <w:t>There can be maximum 40-41 cookies store at client side.</w:t>
+      </w:r>
+    </w:p>
+    <w:p>
+      <w:pPr>
+        <w:pStyle w:val="NoSpacing"/>
+        <w:numPr>
+          <w:ilvl w:val="2"/>
+          <w:numId w:val="13"/>
+        </w:numPr>
+        <w:rPr>
+          <w:bCs/>
+          <w:color w:val="000000" w:themeColor="text1"/>
+        </w:rPr>
+      </w:pPr>
+      <w:r>
+        <w:rPr>
+          <w:bCs/>
+          <w:color w:val="000000" w:themeColor="text1"/>
+        </w:rPr>
+        <w:t>Syntax:</w:t>
+      </w:r>
+    </w:p>
+    <w:p>
+      <w:pPr>
+        <w:pStyle w:val="NoSpacing"/>
+        <w:ind w:left="2160"/>
+        <w:rPr>
+          <w:bCs/>
+          <w:color w:val="000000" w:themeColor="text1"/>
+        </w:rPr>
+      </w:pPr>
+      <w:r>
+        <w:rPr>
+          <w:bCs/>
+          <w:color w:val="000000" w:themeColor="text1"/>
+        </w:rPr>
+        <w:t>Cookie ck = new Cookie(“KEY”, “VALUE”);</w:t>
+      </w:r>
+    </w:p>
+    <w:p>
+      <w:pPr>
+        <w:pStyle w:val="NoSpacing"/>
+        <w:numPr>
+          <w:ilvl w:val="1"/>
+          <w:numId w:val="13"/>
+        </w:numPr>
+        <w:rPr>
+          <w:b/>
+          <w:bCs/>
+          <w:color w:val="000000" w:themeColor="text1"/>
+          <w:u w:val="single"/>
+        </w:rPr>
+      </w:pPr>
+      <w:r>
+        <w:rPr>
+          <w:color w:val="000000" w:themeColor="text1"/>
+        </w:rPr>
+        <w:t xml:space="preserve">HttpSession   </w:t>
+      </w:r>
+      <w:r>
+        <w:rPr>
+          <w:b/>
+          <w:bCs/>
+          <w:color w:val="000000" w:themeColor="text1"/>
+          <w:u w:val="single"/>
+        </w:rPr>
+        <w:t xml:space="preserve"> </w:t>
+      </w:r>
+    </w:p>
     <w:sectPr>
       <w:pgSz w:w="12240" w:h="15840"/>
       <w:pgMar w:top="1440" w:right="1440" w:bottom="1440" w:left="1440" w:header="720" w:footer="720" w:gutter="0"/>
@@ -2912,6 +3578,97 @@
     </w:lvl>
   </w:abstractNum>
   <w:abstractNum w:abstractNumId="7" w15:restartNumberingAfterBreak="0">
+    <w:nsid w:val="4BEB4645"/>
+    <w:multiLevelType w:val="hybridMultilevel"/>
+    <w:tmpl w:val="9CA4D970"/>
+    <w:lvl w:ilvl="0" w:tplc="0409000F">
+      <w:start w:val="1"/>
+      <w:numFmt w:val="decimal"/>
+      <w:lvlText w:val="%1."/>
+      <w:lvlJc w:val="left"/>
+      <w:pPr>
+        <w:ind w:left="720" w:hanging="360"/>
+      </w:pPr>
+      <w:rPr>
+        <w:rFonts w:hint="default"/>
+        <w:b w:val="0"/>
+        <w:u w:val="none"/>
+      </w:rPr>
+    </w:lvl>
+    <w:lvl w:ilvl="1" w:tplc="04090019">
+      <w:start w:val="1"/>
+      <w:numFmt w:val="lowerLetter"/>
+      <w:lvlText w:val="%2."/>
+      <w:lvlJc w:val="left"/>
+      <w:pPr>
+        <w:ind w:left="1440" w:hanging="360"/>
+      </w:pPr>
+    </w:lvl>
+    <w:lvl w:ilvl="2" w:tplc="0409001B">
+      <w:start w:val="1"/>
+      <w:numFmt w:val="lowerRoman"/>
+      <w:lvlText w:val="%3."/>
+      <w:lvlJc w:val="right"/>
+      <w:pPr>
+        <w:ind w:left="2160" w:hanging="180"/>
+      </w:pPr>
+    </w:lvl>
+    <w:lvl w:ilvl="3" w:tplc="0409000F" w:tentative="1">
+      <w:start w:val="1"/>
+      <w:numFmt w:val="decimal"/>
+      <w:lvlText w:val="%4."/>
+      <w:lvlJc w:val="left"/>
+      <w:pPr>
+        <w:ind w:left="2880" w:hanging="360"/>
+      </w:pPr>
+    </w:lvl>
+    <w:lvl w:ilvl="4" w:tplc="04090019" w:tentative="1">
+      <w:start w:val="1"/>
+      <w:numFmt w:val="lowerLetter"/>
+      <w:lvlText w:val="%5."/>
+      <w:lvlJc w:val="left"/>
+      <w:pPr>
+        <w:ind w:left="3600" w:hanging="360"/>
+      </w:pPr>
+    </w:lvl>
+    <w:lvl w:ilvl="5" w:tplc="0409001B" w:tentative="1">
+      <w:start w:val="1"/>
+      <w:numFmt w:val="lowerRoman"/>
+      <w:lvlText w:val="%6."/>
+      <w:lvlJc w:val="right"/>
+      <w:pPr>
+        <w:ind w:left="4320" w:hanging="180"/>
+      </w:pPr>
+    </w:lvl>
+    <w:lvl w:ilvl="6" w:tplc="0409000F" w:tentative="1">
+      <w:start w:val="1"/>
+      <w:numFmt w:val="decimal"/>
+      <w:lvlText w:val="%7."/>
+      <w:lvlJc w:val="left"/>
+      <w:pPr>
+        <w:ind w:left="5040" w:hanging="360"/>
+      </w:pPr>
+    </w:lvl>
+    <w:lvl w:ilvl="7" w:tplc="04090019" w:tentative="1">
+      <w:start w:val="1"/>
+      <w:numFmt w:val="lowerLetter"/>
+      <w:lvlText w:val="%8."/>
+      <w:lvlJc w:val="left"/>
+      <w:pPr>
+        <w:ind w:left="5760" w:hanging="360"/>
+      </w:pPr>
+    </w:lvl>
+    <w:lvl w:ilvl="8" w:tplc="0409001B" w:tentative="1">
+      <w:start w:val="1"/>
+      <w:numFmt w:val="lowerRoman"/>
+      <w:lvlText w:val="%9."/>
+      <w:lvlJc w:val="right"/>
+      <w:pPr>
+        <w:ind w:left="6480" w:hanging="180"/>
+      </w:pPr>
+    </w:lvl>
+  </w:abstractNum>
+  <w:abstractNum w:abstractNumId="8" w15:restartNumberingAfterBreak="0">
     <w:nsid w:val="5C0445A0"/>
     <w:multiLevelType w:val="hybridMultilevel"/>
     <w:tmpl w:val="51CA119C"/>
@@ -3000,7 +3757,7 @@
       </w:pPr>
     </w:lvl>
   </w:abstractNum>
-  <w:abstractNum w:abstractNumId="8" w15:restartNumberingAfterBreak="0">
+  <w:abstractNum w:abstractNumId="9" w15:restartNumberingAfterBreak="0">
     <w:nsid w:val="5D0A141D"/>
     <w:multiLevelType w:val="hybridMultilevel"/>
     <w:tmpl w:val="7214D95C"/>
@@ -3089,7 +3846,7 @@
       </w:pPr>
     </w:lvl>
   </w:abstractNum>
-  <w:abstractNum w:abstractNumId="9" w15:restartNumberingAfterBreak="0">
+  <w:abstractNum w:abstractNumId="10" w15:restartNumberingAfterBreak="0">
     <w:nsid w:val="63D531E1"/>
     <w:multiLevelType w:val="hybridMultilevel"/>
     <w:tmpl w:val="65B68E8E"/>
@@ -3178,7 +3935,7 @@
       </w:pPr>
     </w:lvl>
   </w:abstractNum>
-  <w:abstractNum w:abstractNumId="10" w15:restartNumberingAfterBreak="0">
+  <w:abstractNum w:abstractNumId="11" w15:restartNumberingAfterBreak="0">
     <w:nsid w:val="6C2A4550"/>
     <w:multiLevelType w:val="hybridMultilevel"/>
     <w:tmpl w:val="DA42B64A"/>
@@ -3267,7 +4024,7 @@
       </w:pPr>
     </w:lvl>
   </w:abstractNum>
-  <w:abstractNum w:abstractNumId="11" w15:restartNumberingAfterBreak="0">
+  <w:abstractNum w:abstractNumId="12" w15:restartNumberingAfterBreak="0">
     <w:nsid w:val="6E3A6611"/>
     <w:multiLevelType w:val="hybridMultilevel"/>
     <w:tmpl w:val="7A405C50"/>
@@ -3357,7 +4114,7 @@
     </w:lvl>
   </w:abstractNum>
   <w:num w:numId="1" w16cid:durableId="109210372">
-    <w:abstractNumId w:val="11"/>
+    <w:abstractNumId w:val="12"/>
   </w:num>
   <w:num w:numId="2" w16cid:durableId="6520087">
     <w:abstractNumId w:val="5"/>
@@ -3366,10 +4123,10 @@
     <w:abstractNumId w:val="2"/>
   </w:num>
   <w:num w:numId="4" w16cid:durableId="1954364284">
-    <w:abstractNumId w:val="9"/>
+    <w:abstractNumId w:val="10"/>
   </w:num>
   <w:num w:numId="5" w16cid:durableId="1117792990">
-    <w:abstractNumId w:val="10"/>
+    <w:abstractNumId w:val="11"/>
   </w:num>
   <w:num w:numId="6" w16cid:durableId="172185405">
     <w:abstractNumId w:val="4"/>
@@ -3381,16 +4138,19 @@
     <w:abstractNumId w:val="3"/>
   </w:num>
   <w:num w:numId="9" w16cid:durableId="1104880556">
-    <w:abstractNumId w:val="7"/>
+    <w:abstractNumId w:val="8"/>
   </w:num>
   <w:num w:numId="10" w16cid:durableId="540435423">
-    <w:abstractNumId w:val="8"/>
+    <w:abstractNumId w:val="9"/>
   </w:num>
   <w:num w:numId="11" w16cid:durableId="136730540">
     <w:abstractNumId w:val="6"/>
   </w:num>
   <w:num w:numId="12" w16cid:durableId="1613785693">
     <w:abstractNumId w:val="1"/>
+  </w:num>
+  <w:num w:numId="13" w16cid:durableId="736125259">
+    <w:abstractNumId w:val="7"/>
   </w:num>
 </w:numbering>
 </file>

</xml_diff>

<commit_message>
Servlet JSP MVC application
Servlet JSP MVC application
</commit_message>
<xml_diff>
--- a/docs/AdvanceJava.docx
+++ b/docs/AdvanceJava.docx
@@ -19,8 +19,13 @@
         </w:numPr>
       </w:pPr>
       <w:r>
-        <w:t>Download tomcat</w:t>
-      </w:r>
+        <w:t xml:space="preserve">Download </w:t>
+      </w:r>
+      <w:proofErr w:type="gramStart"/>
+      <w:r>
+        <w:t>tomcat</w:t>
+      </w:r>
+      <w:proofErr w:type="gramEnd"/>
     </w:p>
     <w:p>
       <w:pPr>
@@ -132,6 +137,7 @@
       <w:r>
         <w:t>Set the “</w:t>
       </w:r>
+      <w:proofErr w:type="spellStart"/>
       <w:r>
         <w:rPr>
           <w:b/>
@@ -140,6 +146,7 @@
         </w:rPr>
         <w:t>JavaEE</w:t>
       </w:r>
+      <w:proofErr w:type="spellEnd"/>
       <w:r>
         <w:rPr>
           <w:b/>
@@ -149,7 +156,15 @@
         <w:t>”</w:t>
       </w:r>
       <w:r>
-        <w:t xml:space="preserve"> perspective </w:t>
+        <w:t xml:space="preserve"> </w:t>
+      </w:r>
+      <w:proofErr w:type="gramStart"/>
+      <w:r>
+        <w:t>perspective</w:t>
+      </w:r>
+      <w:proofErr w:type="gramEnd"/>
+      <w:r>
+        <w:t xml:space="preserve"> </w:t>
       </w:r>
     </w:p>
     <w:p>
@@ -161,8 +176,13 @@
         </w:numPr>
       </w:pPr>
       <w:r>
-        <w:t>Select “Servers” tab from the bottom for the window</w:t>
-      </w:r>
+        <w:t xml:space="preserve">Select “Servers” tab from the bottom for the </w:t>
+      </w:r>
+      <w:proofErr w:type="gramStart"/>
+      <w:r>
+        <w:t>window</w:t>
+      </w:r>
+      <w:proofErr w:type="gramEnd"/>
     </w:p>
     <w:p>
       <w:pPr>
@@ -197,8 +217,13 @@
         </w:numPr>
       </w:pPr>
       <w:r>
-        <w:t>Select a version which you downloaded</w:t>
-      </w:r>
+        <w:t xml:space="preserve">Select a version which you </w:t>
+      </w:r>
+      <w:proofErr w:type="gramStart"/>
+      <w:r>
+        <w:t>downloaded</w:t>
+      </w:r>
+      <w:proofErr w:type="gramEnd"/>
     </w:p>
     <w:p>
       <w:pPr>
@@ -233,7 +258,17 @@
         </w:numPr>
       </w:pPr>
       <w:r>
-        <w:t>Path of the parent folder of bin,lib, config etc.</w:t>
+        <w:t xml:space="preserve">Path of the parent folder of </w:t>
+      </w:r>
+      <w:proofErr w:type="spellStart"/>
+      <w:proofErr w:type="gramStart"/>
+      <w:r>
+        <w:t>bin,lib</w:t>
+      </w:r>
+      <w:proofErr w:type="spellEnd"/>
+      <w:proofErr w:type="gramEnd"/>
+      <w:r>
+        <w:t>, config etc.</w:t>
       </w:r>
     </w:p>
     <w:p>
@@ -275,8 +310,20 @@
           <w:szCs w:val="28"/>
           <w:u w:val="single"/>
         </w:rPr>
-        <w:t>Steps to create Web application</w:t>
-      </w:r>
+        <w:t xml:space="preserve">Steps to create Web </w:t>
+      </w:r>
+      <w:proofErr w:type="gramStart"/>
+      <w:r>
+        <w:rPr>
+          <w:b/>
+          <w:bCs/>
+          <w:sz w:val="28"/>
+          <w:szCs w:val="28"/>
+          <w:u w:val="single"/>
+        </w:rPr>
+        <w:t>application</w:t>
+      </w:r>
+      <w:proofErr w:type="gramEnd"/>
       <w:r>
         <w:rPr>
           <w:b/>
@@ -305,8 +352,13 @@
         </w:numPr>
       </w:pPr>
       <w:r>
-        <w:t>Go “File” Menu -&gt; “New” -&gt; select “Dynamic Web Project”</w:t>
-      </w:r>
+        <w:t xml:space="preserve">Go “File” Menu -&gt; “New” -&gt; select “Dynamic Web </w:t>
+      </w:r>
+      <w:proofErr w:type="gramStart"/>
+      <w:r>
+        <w:t>Project”</w:t>
+      </w:r>
+      <w:proofErr w:type="gramEnd"/>
     </w:p>
     <w:p>
       <w:pPr>
@@ -334,8 +386,13 @@
         <w:t xml:space="preserve"> </w:t>
       </w:r>
       <w:r>
-        <w:t>is selected</w:t>
-      </w:r>
+        <w:t xml:space="preserve">is </w:t>
+      </w:r>
+      <w:proofErr w:type="gramStart"/>
+      <w:r>
+        <w:t>selected</w:t>
+      </w:r>
+      <w:proofErr w:type="gramEnd"/>
     </w:p>
     <w:p>
       <w:pPr>
@@ -346,7 +403,15 @@
         </w:numPr>
       </w:pPr>
       <w:r>
-        <w:t>Click on “Next” -&gt; click On “Next”</w:t>
+        <w:t xml:space="preserve">Click on “Next” -&gt; click </w:t>
+      </w:r>
+      <w:proofErr w:type="gramStart"/>
+      <w:r>
+        <w:t>On</w:t>
+      </w:r>
+      <w:proofErr w:type="gramEnd"/>
+      <w:r>
+        <w:t xml:space="preserve"> “Next”</w:t>
       </w:r>
     </w:p>
     <w:p>
@@ -371,7 +436,25 @@
           <w:bCs/>
           <w:color w:val="FF0000"/>
         </w:rPr>
-        <w:t xml:space="preserve">ake sure that “generate Web.xml Deployment Descriptor” option is checked/selected  </w:t>
+        <w:t>ake sure that “generate Web.xml Deployment Descriptor” option is checked/</w:t>
+      </w:r>
+      <w:proofErr w:type="gramStart"/>
+      <w:r>
+        <w:rPr>
+          <w:b/>
+          <w:bCs/>
+          <w:color w:val="FF0000"/>
+        </w:rPr>
+        <w:t>selected</w:t>
+      </w:r>
+      <w:proofErr w:type="gramEnd"/>
+      <w:r>
+        <w:rPr>
+          <w:b/>
+          <w:bCs/>
+          <w:color w:val="FF0000"/>
+        </w:rPr>
+        <w:t xml:space="preserve">  </w:t>
       </w:r>
     </w:p>
     <w:p>
@@ -505,7 +588,15 @@
         </w:numPr>
       </w:pPr>
       <w:r>
-        <w:t xml:space="preserve">Servlet will be execute by the server (Servlet Container). </w:t>
+        <w:t xml:space="preserve">Servlet will be </w:t>
+      </w:r>
+      <w:proofErr w:type="gramStart"/>
+      <w:r>
+        <w:t>execute</w:t>
+      </w:r>
+      <w:proofErr w:type="gramEnd"/>
+      <w:r>
+        <w:t xml:space="preserve"> by the server (Servlet Container). </w:t>
       </w:r>
     </w:p>
     <w:p>
@@ -517,7 +608,15 @@
         </w:numPr>
       </w:pPr>
       <w:r>
-        <w:t>Servlet are execute and can be access by using URL.</w:t>
+        <w:t xml:space="preserve">Servlet are </w:t>
+      </w:r>
+      <w:proofErr w:type="gramStart"/>
+      <w:r>
+        <w:t>execute</w:t>
+      </w:r>
+      <w:proofErr w:type="gramEnd"/>
+      <w:r>
+        <w:t xml:space="preserve"> and can be access by using URL.</w:t>
       </w:r>
     </w:p>
     <w:p>
@@ -529,7 +628,17 @@
         </w:numPr>
       </w:pPr>
       <w:r>
-        <w:t>Servlet are use to create dynamic web pages.</w:t>
+        <w:t xml:space="preserve">Servlet are </w:t>
+      </w:r>
+      <w:proofErr w:type="spellStart"/>
+      <w:proofErr w:type="gramStart"/>
+      <w:r>
+        <w:t>use</w:t>
+      </w:r>
+      <w:proofErr w:type="spellEnd"/>
+      <w:proofErr w:type="gramEnd"/>
+      <w:r>
+        <w:t xml:space="preserve"> to create dynamic web pages.</w:t>
       </w:r>
     </w:p>
     <w:p>
@@ -553,8 +662,21 @@
         </w:numPr>
       </w:pPr>
       <w:r>
-        <w:t>Servlet has to create inside src/main/java</w:t>
-      </w:r>
+        <w:t xml:space="preserve">Servlet has to create inside </w:t>
+      </w:r>
+      <w:proofErr w:type="spellStart"/>
+      <w:r>
+        <w:t>src</w:t>
+      </w:r>
+      <w:proofErr w:type="spellEnd"/>
+      <w:r>
+        <w:t>/main/</w:t>
+      </w:r>
+      <w:proofErr w:type="gramStart"/>
+      <w:r>
+        <w:t>java</w:t>
+      </w:r>
+      <w:proofErr w:type="gramEnd"/>
     </w:p>
     <w:p>
       <w:pPr>
@@ -565,7 +687,17 @@
         </w:numPr>
       </w:pPr>
       <w:r>
-        <w:t>Servlet are use to get request, process a request and generate the response</w:t>
+        <w:t xml:space="preserve">Servlet are </w:t>
+      </w:r>
+      <w:proofErr w:type="spellStart"/>
+      <w:proofErr w:type="gramStart"/>
+      <w:r>
+        <w:t>use</w:t>
+      </w:r>
+      <w:proofErr w:type="spellEnd"/>
+      <w:proofErr w:type="gramEnd"/>
+      <w:r>
+        <w:t xml:space="preserve"> to get request, process a request and generate the response</w:t>
       </w:r>
     </w:p>
     <w:p>
@@ -614,8 +746,13 @@
         <w:t>e</w:t>
       </w:r>
       <w:r>
-        <w:t xml:space="preserve"> java class and use Java EE APIs to create servlet</w:t>
-      </w:r>
+        <w:t xml:space="preserve"> java class and use Java EE APIs to create </w:t>
+      </w:r>
+      <w:proofErr w:type="gramStart"/>
+      <w:r>
+        <w:t>servlet</w:t>
+      </w:r>
+      <w:proofErr w:type="gramEnd"/>
     </w:p>
     <w:p>
       <w:pPr>
@@ -640,8 +777,17 @@
           <w:b/>
           <w:bCs/>
         </w:rPr>
-        <w:t>ervlet interface</w:t>
-      </w:r>
+        <w:t xml:space="preserve">ervlet </w:t>
+      </w:r>
+      <w:proofErr w:type="gramStart"/>
+      <w:r>
+        <w:rPr>
+          <w:b/>
+          <w:bCs/>
+        </w:rPr>
+        <w:t>interface</w:t>
+      </w:r>
+      <w:proofErr w:type="gramEnd"/>
     </w:p>
     <w:p>
       <w:pPr>
@@ -659,8 +805,33 @@
           <w:b/>
           <w:bCs/>
         </w:rPr>
-        <w:t xml:space="preserve"> GenericServlet abstract class</w:t>
-      </w:r>
+        <w:t xml:space="preserve"> </w:t>
+      </w:r>
+      <w:proofErr w:type="spellStart"/>
+      <w:r>
+        <w:rPr>
+          <w:b/>
+          <w:bCs/>
+        </w:rPr>
+        <w:t>GenericServlet</w:t>
+      </w:r>
+      <w:proofErr w:type="spellEnd"/>
+      <w:r>
+        <w:rPr>
+          <w:b/>
+          <w:bCs/>
+        </w:rPr>
+        <w:t xml:space="preserve"> abstract </w:t>
+      </w:r>
+      <w:proofErr w:type="gramStart"/>
+      <w:r>
+        <w:rPr>
+          <w:b/>
+          <w:bCs/>
+        </w:rPr>
+        <w:t>class</w:t>
+      </w:r>
+      <w:proofErr w:type="gramEnd"/>
     </w:p>
     <w:p>
       <w:pPr>
@@ -678,8 +849,33 @@
           <w:b/>
           <w:bCs/>
         </w:rPr>
-        <w:t xml:space="preserve"> HttpServlet abstract class</w:t>
-      </w:r>
+        <w:t xml:space="preserve"> </w:t>
+      </w:r>
+      <w:proofErr w:type="spellStart"/>
+      <w:r>
+        <w:rPr>
+          <w:b/>
+          <w:bCs/>
+        </w:rPr>
+        <w:t>HttpServlet</w:t>
+      </w:r>
+      <w:proofErr w:type="spellEnd"/>
+      <w:r>
+        <w:rPr>
+          <w:b/>
+          <w:bCs/>
+        </w:rPr>
+        <w:t xml:space="preserve"> abstract </w:t>
+      </w:r>
+      <w:proofErr w:type="gramStart"/>
+      <w:r>
+        <w:rPr>
+          <w:b/>
+          <w:bCs/>
+        </w:rPr>
+        <w:t>class</w:t>
+      </w:r>
+      <w:proofErr w:type="gramEnd"/>
     </w:p>
     <w:p>
       <w:pPr>
@@ -705,8 +901,13 @@
         </w:numPr>
       </w:pPr>
       <w:r>
-        <w:t>Provide the URL for the servlet using @WebServlet annotation</w:t>
-      </w:r>
+        <w:t xml:space="preserve">Provide the URL for the servlet using @WebServlet </w:t>
+      </w:r>
+      <w:proofErr w:type="gramStart"/>
+      <w:r>
+        <w:t>annotation</w:t>
+      </w:r>
+      <w:proofErr w:type="gramEnd"/>
     </w:p>
     <w:p>
       <w:pPr>
@@ -717,8 +918,13 @@
         </w:numPr>
       </w:pPr>
       <w:r>
-        <w:t>Use @WebServlet Annotation on class</w:t>
-      </w:r>
+        <w:t xml:space="preserve">Use @WebServlet Annotation on </w:t>
+      </w:r>
+      <w:proofErr w:type="gramStart"/>
+      <w:r>
+        <w:t>class</w:t>
+      </w:r>
+      <w:proofErr w:type="gramEnd"/>
     </w:p>
     <w:p>
       <w:pPr>
@@ -862,8 +1068,15 @@
         </w:rPr>
       </w:pPr>
       <w:r>
-        <w:t>To return a response you need an HttpServletResponse</w:t>
-      </w:r>
+        <w:t xml:space="preserve">To return a response you need an </w:t>
+      </w:r>
+      <w:proofErr w:type="spellStart"/>
+      <w:proofErr w:type="gramStart"/>
+      <w:r>
+        <w:t>HttpServletResponse</w:t>
+      </w:r>
+      <w:proofErr w:type="spellEnd"/>
+      <w:proofErr w:type="gramEnd"/>
     </w:p>
     <w:p>
       <w:pPr>
@@ -879,7 +1092,15 @@
         </w:rPr>
       </w:pPr>
       <w:r>
-        <w:t>To Write a response to a client you needs to set the type of response which is also knows as MIME type.</w:t>
+        <w:t xml:space="preserve">To Write a response to a client you </w:t>
+      </w:r>
+      <w:proofErr w:type="gramStart"/>
+      <w:r>
+        <w:t>needs</w:t>
+      </w:r>
+      <w:proofErr w:type="gramEnd"/>
+      <w:r>
+        <w:t xml:space="preserve"> to set the type of response which is also knows as MIME type.</w:t>
       </w:r>
     </w:p>
     <w:p>
@@ -927,13 +1148,25 @@
       <w:r>
         <w:br/>
       </w:r>
+      <w:proofErr w:type="spellStart"/>
+      <w:proofErr w:type="gramStart"/>
       <w:r>
         <w:rPr>
           <w:b/>
           <w:bCs/>
           <w:highlight w:val="yellow"/>
         </w:rPr>
-        <w:t>response.setContentType(“MIME TYPE”);</w:t>
+        <w:t>response.setContentType</w:t>
+      </w:r>
+      <w:proofErr w:type="spellEnd"/>
+      <w:proofErr w:type="gramEnd"/>
+      <w:r>
+        <w:rPr>
+          <w:b/>
+          <w:bCs/>
+          <w:highlight w:val="yellow"/>
+        </w:rPr>
+        <w:t>(“MIME TYPE”);</w:t>
       </w:r>
       <w:r>
         <w:t xml:space="preserve">  </w:t>
@@ -948,13 +1181,19 @@
         </w:numPr>
       </w:pPr>
       <w:r>
-        <w:t>To return a response you have to use the following java APIs</w:t>
-      </w:r>
+        <w:t xml:space="preserve">To return a response you have to use the following java </w:t>
+      </w:r>
+      <w:proofErr w:type="gramStart"/>
+      <w:r>
+        <w:t>APIs</w:t>
+      </w:r>
+      <w:proofErr w:type="gramEnd"/>
     </w:p>
     <w:p>
       <w:pPr>
         <w:pStyle w:val="ListParagraph"/>
       </w:pPr>
+      <w:proofErr w:type="spellStart"/>
       <w:r>
         <w:rPr>
           <w:b/>
@@ -962,17 +1201,24 @@
         </w:rPr>
         <w:t>PrintWriter</w:t>
       </w:r>
+      <w:proofErr w:type="spellEnd"/>
       <w:r>
         <w:t>:</w:t>
       </w:r>
       <w:r>
-        <w:t xml:space="preserve"> is use for text type of response</w:t>
-      </w:r>
+        <w:t xml:space="preserve"> is use for text type of </w:t>
+      </w:r>
+      <w:proofErr w:type="gramStart"/>
+      <w:r>
+        <w:t>response</w:t>
+      </w:r>
+      <w:proofErr w:type="gramEnd"/>
     </w:p>
     <w:p>
       <w:pPr>
         <w:pStyle w:val="ListParagraph"/>
       </w:pPr>
+      <w:proofErr w:type="spellStart"/>
       <w:r>
         <w:rPr>
           <w:b/>
@@ -980,11 +1226,20 @@
         </w:rPr>
         <w:t>OutputStream</w:t>
       </w:r>
+      <w:proofErr w:type="spellEnd"/>
       <w:r>
         <w:t>:</w:t>
       </w:r>
       <w:r>
-        <w:t xml:space="preserve"> Is use to return the binary response such as pdf, docx, images, videos </w:t>
+        <w:t xml:space="preserve"> Is </w:t>
+      </w:r>
+      <w:proofErr w:type="gramStart"/>
+      <w:r>
+        <w:t>use</w:t>
+      </w:r>
+      <w:proofErr w:type="gramEnd"/>
+      <w:r>
+        <w:t xml:space="preserve"> to return the binary response such as pdf, docx, images, videos </w:t>
       </w:r>
       <w:r>
         <w:br w:type="page"/>
@@ -1015,8 +1270,18 @@
           <w:bCs/>
           <w:u w:val="single"/>
         </w:rPr>
-        <w:t>Steps to create servlet</w:t>
-      </w:r>
+        <w:t xml:space="preserve">Steps to create </w:t>
+      </w:r>
+      <w:proofErr w:type="gramStart"/>
+      <w:r>
+        <w:rPr>
+          <w:b/>
+          <w:bCs/>
+          <w:u w:val="single"/>
+        </w:rPr>
+        <w:t>servlet</w:t>
+      </w:r>
+      <w:proofErr w:type="gramEnd"/>
     </w:p>
     <w:p>
       <w:pPr>
@@ -1032,7 +1297,23 @@
         </w:rPr>
       </w:pPr>
       <w:r>
-        <w:t>Right click on src/main/java -&gt;”New” Option -&gt; click on “servlet” option</w:t>
+        <w:t xml:space="preserve">Right click on </w:t>
+      </w:r>
+      <w:proofErr w:type="spellStart"/>
+      <w:r>
+        <w:t>src</w:t>
+      </w:r>
+      <w:proofErr w:type="spellEnd"/>
+      <w:r>
+        <w:t>/main/java -</w:t>
+      </w:r>
+      <w:proofErr w:type="gramStart"/>
+      <w:r>
+        <w:t>&gt;”New</w:t>
+      </w:r>
+      <w:proofErr w:type="gramEnd"/>
+      <w:r>
+        <w:t>” Option -&gt; click on “servlet” option</w:t>
       </w:r>
     </w:p>
     <w:p>
@@ -1049,7 +1330,15 @@
         </w:rPr>
       </w:pPr>
       <w:r>
-        <w:t>Provide class name. -&gt; click “Next”</w:t>
+        <w:t>Provide class name. -&gt; click “</w:t>
+      </w:r>
+      <w:proofErr w:type="gramStart"/>
+      <w:r>
+        <w:t>Next</w:t>
+      </w:r>
+      <w:proofErr w:type="gramEnd"/>
+      <w:r>
+        <w:t>”</w:t>
       </w:r>
     </w:p>
     <w:p>
@@ -1066,7 +1355,15 @@
         </w:rPr>
       </w:pPr>
       <w:r>
-        <w:t>You can edit URL or keep same -&gt; Click “Next”</w:t>
+        <w:t>You can edit URL or keep same -&gt; Click “</w:t>
+      </w:r>
+      <w:proofErr w:type="gramStart"/>
+      <w:r>
+        <w:t>Next</w:t>
+      </w:r>
+      <w:proofErr w:type="gramEnd"/>
+      <w:r>
+        <w:t>”</w:t>
       </w:r>
     </w:p>
     <w:p>
@@ -1083,8 +1380,13 @@
         </w:rPr>
       </w:pPr>
       <w:r>
-        <w:t>Select “service” check box from the method list -&gt; click on “Finish”</w:t>
-      </w:r>
+        <w:t>Select “service” check box from the method list -&gt; click on “</w:t>
+      </w:r>
+      <w:proofErr w:type="gramStart"/>
+      <w:r>
+        <w:t>Finish”</w:t>
+      </w:r>
+      <w:proofErr w:type="gramEnd"/>
     </w:p>
     <w:p>
       <w:pPr>
@@ -1131,8 +1433,13 @@
         </w:rPr>
       </w:pPr>
       <w:r>
-        <w:t>Parameter is a user Data</w:t>
-      </w:r>
+        <w:t xml:space="preserve">Parameter is a user </w:t>
+      </w:r>
+      <w:proofErr w:type="gramStart"/>
+      <w:r>
+        <w:t>Data</w:t>
+      </w:r>
+      <w:proofErr w:type="gramEnd"/>
     </w:p>
     <w:p>
       <w:pPr>
@@ -1171,7 +1478,15 @@
         </w:rPr>
       </w:pPr>
       <w:r>
-        <w:t>If it is pass from the url then you can see this parameter after ‘?’</w:t>
+        <w:t xml:space="preserve">If it is pass from the </w:t>
+      </w:r>
+      <w:proofErr w:type="spellStart"/>
+      <w:r>
+        <w:t>url</w:t>
+      </w:r>
+      <w:proofErr w:type="spellEnd"/>
+      <w:r>
+        <w:t xml:space="preserve"> then you can see this parameter after ‘?’</w:t>
       </w:r>
     </w:p>
     <w:p>
@@ -1188,8 +1503,13 @@
         </w:rPr>
       </w:pPr>
       <w:r>
-        <w:t>Every parameter has 2 parts</w:t>
-      </w:r>
+        <w:t xml:space="preserve">Every parameter has 2 </w:t>
+      </w:r>
+      <w:proofErr w:type="gramStart"/>
+      <w:r>
+        <w:t>parts</w:t>
+      </w:r>
+      <w:proofErr w:type="gramEnd"/>
     </w:p>
     <w:p>
       <w:pPr>
@@ -1239,7 +1559,15 @@
         </w:rPr>
       </w:pPr>
       <w:r>
-        <w:t>Multiple parameter can be there in URL, which will be separated by ‘&amp;’</w:t>
+        <w:t xml:space="preserve">Multiple </w:t>
+      </w:r>
+      <w:proofErr w:type="gramStart"/>
+      <w:r>
+        <w:t>parameter</w:t>
+      </w:r>
+      <w:proofErr w:type="gramEnd"/>
+      <w:r>
+        <w:t xml:space="preserve"> can be there in URL, which will be separated by ‘&amp;’</w:t>
       </w:r>
       <w:r>
         <w:t xml:space="preserve"> </w:t>
@@ -1265,8 +1593,13 @@
         <w:t xml:space="preserve">To get </w:t>
       </w:r>
       <w:r>
-        <w:t>the parameters you can use the request object</w:t>
-      </w:r>
+        <w:t xml:space="preserve">the parameters you can use the request </w:t>
+      </w:r>
+      <w:proofErr w:type="gramStart"/>
+      <w:r>
+        <w:t>object</w:t>
+      </w:r>
+      <w:proofErr w:type="gramEnd"/>
     </w:p>
     <w:p>
       <w:pPr>
@@ -1277,6 +1610,8 @@
           <w:bCs/>
         </w:rPr>
       </w:pPr>
+      <w:proofErr w:type="spellStart"/>
+      <w:proofErr w:type="gramStart"/>
       <w:r>
         <w:rPr>
           <w:b/>
@@ -1291,7 +1626,17 @@
           <w:bCs/>
           <w:highlight w:val="yellow"/>
         </w:rPr>
-        <w:t>equest.getParameter(“Key”) : Value</w:t>
+        <w:t>equest.getParameter</w:t>
+      </w:r>
+      <w:proofErr w:type="spellEnd"/>
+      <w:proofErr w:type="gramEnd"/>
+      <w:r>
+        <w:rPr>
+          <w:b/>
+          <w:bCs/>
+          <w:highlight w:val="yellow"/>
+        </w:rPr>
+        <w:t>(“Key”) : Value</w:t>
       </w:r>
     </w:p>
     <w:p>
@@ -1334,8 +1679,13 @@
         </w:rPr>
       </w:pPr>
       <w:r>
-        <w:t>Attribute is the user data</w:t>
-      </w:r>
+        <w:t xml:space="preserve">Attribute is the user </w:t>
+      </w:r>
+      <w:proofErr w:type="gramStart"/>
+      <w:r>
+        <w:t>data</w:t>
+      </w:r>
+      <w:proofErr w:type="gramEnd"/>
     </w:p>
     <w:p>
       <w:pPr>
@@ -1417,8 +1767,13 @@
         </w:rPr>
       </w:pPr>
       <w:r>
-        <w:t>To set and get the attribute you can use following methods</w:t>
-      </w:r>
+        <w:t xml:space="preserve">To set and get the attribute you can use following </w:t>
+      </w:r>
+      <w:proofErr w:type="gramStart"/>
+      <w:r>
+        <w:t>methods</w:t>
+      </w:r>
+      <w:proofErr w:type="gramEnd"/>
     </w:p>
     <w:p>
       <w:pPr>
@@ -1430,14 +1785,34 @@
           <w:highlight w:val="yellow"/>
         </w:rPr>
       </w:pPr>
+      <w:proofErr w:type="spellStart"/>
       <w:r>
         <w:rPr>
           <w:b/>
           <w:bCs/>
           <w:highlight w:val="yellow"/>
         </w:rPr>
-        <w:t>Request.setAttribute(“Key”, Object);</w:t>
-      </w:r>
+        <w:t>Request.setAttribute</w:t>
+      </w:r>
+      <w:proofErr w:type="spellEnd"/>
+      <w:r>
+        <w:rPr>
+          <w:b/>
+          <w:bCs/>
+          <w:highlight w:val="yellow"/>
+        </w:rPr>
+        <w:t>(“Key”, Object</w:t>
+      </w:r>
+      <w:proofErr w:type="gramStart"/>
+      <w:r>
+        <w:rPr>
+          <w:b/>
+          <w:bCs/>
+          <w:highlight w:val="yellow"/>
+        </w:rPr>
+        <w:t>);</w:t>
+      </w:r>
+      <w:proofErr w:type="gramEnd"/>
     </w:p>
     <w:p>
       <w:pPr>
@@ -1448,13 +1823,41 @@
           <w:bCs/>
         </w:rPr>
       </w:pPr>
+      <w:proofErr w:type="spellStart"/>
       <w:r>
         <w:rPr>
           <w:b/>
           <w:bCs/>
           <w:highlight w:val="yellow"/>
         </w:rPr>
-        <w:t>Request.getAttribute(“Key”) : Object</w:t>
+        <w:t>Request.getAttribute</w:t>
+      </w:r>
+      <w:proofErr w:type="spellEnd"/>
+      <w:r>
+        <w:rPr>
+          <w:b/>
+          <w:bCs/>
+          <w:highlight w:val="yellow"/>
+        </w:rPr>
+        <w:t>(“Key”</w:t>
+      </w:r>
+      <w:proofErr w:type="gramStart"/>
+      <w:r>
+        <w:rPr>
+          <w:b/>
+          <w:bCs/>
+          <w:highlight w:val="yellow"/>
+        </w:rPr>
+        <w:t>) :</w:t>
+      </w:r>
+      <w:proofErr w:type="gramEnd"/>
+      <w:r>
+        <w:rPr>
+          <w:b/>
+          <w:bCs/>
+          <w:highlight w:val="yellow"/>
+        </w:rPr>
+        <w:t xml:space="preserve"> Object</w:t>
       </w:r>
       <w:r>
         <w:rPr>
@@ -1486,8 +1889,18 @@
           <w:bCs/>
           <w:u w:val="single"/>
         </w:rPr>
-        <w:t>Add Jar files into web application</w:t>
-      </w:r>
+        <w:t xml:space="preserve">Add Jar files into web </w:t>
+      </w:r>
+      <w:proofErr w:type="gramStart"/>
+      <w:r>
+        <w:rPr>
+          <w:b/>
+          <w:bCs/>
+          <w:u w:val="single"/>
+        </w:rPr>
+        <w:t>application</w:t>
+      </w:r>
+      <w:proofErr w:type="gramEnd"/>
     </w:p>
     <w:p>
       <w:pPr>
@@ -1498,8 +1911,13 @@
         </w:numPr>
       </w:pPr>
       <w:r>
-        <w:t>Copy a jar file from the file system</w:t>
-      </w:r>
+        <w:t xml:space="preserve">Copy a jar file from the file </w:t>
+      </w:r>
+      <w:proofErr w:type="gramStart"/>
+      <w:r>
+        <w:t>system</w:t>
+      </w:r>
+      <w:proofErr w:type="gramEnd"/>
     </w:p>
     <w:p>
       <w:pPr>
@@ -1515,8 +1933,13 @@
         </w:rPr>
       </w:pPr>
       <w:r>
-        <w:t>Paste the jar file into project</w:t>
-      </w:r>
+        <w:t xml:space="preserve">Paste the jar file into </w:t>
+      </w:r>
+      <w:proofErr w:type="gramStart"/>
+      <w:r>
+        <w:t>project</w:t>
+      </w:r>
+      <w:proofErr w:type="gramEnd"/>
     </w:p>
     <w:p>
       <w:pPr>
@@ -1527,11 +1950,16 @@
           <w:u w:val="single"/>
         </w:rPr>
       </w:pPr>
+      <w:proofErr w:type="spellStart"/>
       <w:r>
         <w:t>s</w:t>
       </w:r>
       <w:r>
-        <w:t>rc/main/webapp/WEB-INF/lib</w:t>
+        <w:t>rc</w:t>
+      </w:r>
+      <w:proofErr w:type="spellEnd"/>
+      <w:r>
+        <w:t>/main/webapp/WEB-INF/lib</w:t>
       </w:r>
       <w:r>
         <w:rPr>
@@ -1589,7 +2017,15 @@
         </w:numPr>
       </w:pPr>
       <w:r>
-        <w:t>Mainly JSP use to create a dynamic web pages and for the designing part of the application.</w:t>
+        <w:t xml:space="preserve">Mainly JSP use to create a </w:t>
+      </w:r>
+      <w:proofErr w:type="gramStart"/>
+      <w:r>
+        <w:t>dynamic web pages</w:t>
+      </w:r>
+      <w:proofErr w:type="gramEnd"/>
+      <w:r>
+        <w:t xml:space="preserve"> and for the designing part of the application.</w:t>
       </w:r>
     </w:p>
     <w:p>
@@ -1625,8 +2061,29 @@
         </w:numPr>
       </w:pPr>
       <w:r>
-        <w:t>For JSP page you do not have to specify the URL explicitly. By default every JSP page has a url as /pagename.jsp</w:t>
-      </w:r>
+        <w:t xml:space="preserve">For JSP page you do not have to specify the URL explicitly. By </w:t>
+      </w:r>
+      <w:proofErr w:type="gramStart"/>
+      <w:r>
+        <w:t>default</w:t>
+      </w:r>
+      <w:proofErr w:type="gramEnd"/>
+      <w:r>
+        <w:t xml:space="preserve"> every JSP page has a </w:t>
+      </w:r>
+      <w:proofErr w:type="spellStart"/>
+      <w:r>
+        <w:t>url</w:t>
+      </w:r>
+      <w:proofErr w:type="spellEnd"/>
+      <w:r>
+        <w:t xml:space="preserve"> as /</w:t>
+      </w:r>
+      <w:proofErr w:type="spellStart"/>
+      <w:r>
+        <w:t>pagename.jsp</w:t>
+      </w:r>
+      <w:proofErr w:type="spellEnd"/>
     </w:p>
     <w:p>
       <w:pPr>
@@ -1637,7 +2094,15 @@
         </w:numPr>
       </w:pPr>
       <w:r>
-        <w:t xml:space="preserve">JSP file extension is .jsp. </w:t>
+        <w:t>JSP file extension is .</w:t>
+      </w:r>
+      <w:proofErr w:type="spellStart"/>
+      <w:r>
+        <w:t>jsp</w:t>
+      </w:r>
+      <w:proofErr w:type="spellEnd"/>
+      <w:r>
+        <w:t xml:space="preserve">. </w:t>
       </w:r>
     </w:p>
     <w:p>
@@ -1684,7 +2149,15 @@
         </w:numPr>
       </w:pPr>
       <w:r>
-        <w:t>Implicit object are the by default available on every JSP page.</w:t>
+        <w:t xml:space="preserve">Implicit object </w:t>
+      </w:r>
+      <w:proofErr w:type="gramStart"/>
+      <w:r>
+        <w:t>are</w:t>
+      </w:r>
+      <w:proofErr w:type="gramEnd"/>
+      <w:r>
+        <w:t xml:space="preserve"> the by default available on every JSP page.</w:t>
       </w:r>
     </w:p>
     <w:p>
@@ -1714,8 +2187,13 @@
         <w:t>s</w:t>
       </w:r>
       <w:r>
-        <w:t xml:space="preserve"> present in JSP</w:t>
-      </w:r>
+        <w:t xml:space="preserve"> present in </w:t>
+      </w:r>
+      <w:proofErr w:type="gramStart"/>
+      <w:r>
+        <w:t>JSP</w:t>
+      </w:r>
+      <w:proofErr w:type="gramEnd"/>
     </w:p>
     <w:p>
       <w:pPr>
@@ -1806,9 +2284,11 @@
             <w:pPr>
               <w:pStyle w:val="NoSpacing"/>
             </w:pPr>
+            <w:proofErr w:type="spellStart"/>
             <w:r>
               <w:t>HttpServletRequest</w:t>
             </w:r>
+            <w:proofErr w:type="spellEnd"/>
           </w:p>
         </w:tc>
       </w:tr>
@@ -1834,9 +2314,11 @@
             <w:pPr>
               <w:pStyle w:val="NoSpacing"/>
             </w:pPr>
+            <w:proofErr w:type="spellStart"/>
             <w:r>
               <w:t>HttpServletResponse</w:t>
             </w:r>
+            <w:proofErr w:type="spellEnd"/>
           </w:p>
         </w:tc>
       </w:tr>
@@ -1862,9 +2344,11 @@
             <w:pPr>
               <w:pStyle w:val="NoSpacing"/>
             </w:pPr>
+            <w:proofErr w:type="spellStart"/>
             <w:r>
               <w:t>HttpSession</w:t>
             </w:r>
+            <w:proofErr w:type="spellEnd"/>
           </w:p>
         </w:tc>
       </w:tr>
@@ -1890,9 +2374,11 @@
             <w:pPr>
               <w:pStyle w:val="NoSpacing"/>
             </w:pPr>
+            <w:proofErr w:type="spellStart"/>
             <w:r>
               <w:t>JspWriter</w:t>
             </w:r>
+            <w:proofErr w:type="spellEnd"/>
           </w:p>
         </w:tc>
       </w:tr>
@@ -1918,9 +2404,11 @@
             <w:pPr>
               <w:pStyle w:val="NoSpacing"/>
             </w:pPr>
+            <w:proofErr w:type="spellStart"/>
             <w:r>
               <w:t>ServletContext</w:t>
             </w:r>
+            <w:proofErr w:type="spellEnd"/>
           </w:p>
         </w:tc>
       </w:tr>
@@ -1989,9 +2477,11 @@
             <w:pPr>
               <w:pStyle w:val="NoSpacing"/>
             </w:pPr>
+            <w:proofErr w:type="spellStart"/>
             <w:r>
               <w:t>pageContext</w:t>
             </w:r>
+            <w:proofErr w:type="spellEnd"/>
           </w:p>
         </w:tc>
         <w:tc>
@@ -2002,9 +2492,11 @@
             <w:pPr>
               <w:pStyle w:val="NoSpacing"/>
             </w:pPr>
+            <w:proofErr w:type="spellStart"/>
             <w:r>
               <w:t>PageContext</w:t>
             </w:r>
+            <w:proofErr w:type="spellEnd"/>
           </w:p>
         </w:tc>
       </w:tr>
@@ -2030,9 +2522,11 @@
             <w:pPr>
               <w:pStyle w:val="NoSpacing"/>
             </w:pPr>
+            <w:proofErr w:type="spellStart"/>
             <w:r>
               <w:t>ServletConfig</w:t>
             </w:r>
+            <w:proofErr w:type="spellEnd"/>
           </w:p>
         </w:tc>
       </w:tr>
@@ -2059,7 +2553,27 @@
           <w:color w:val="FFFF00"/>
           <w:highlight w:val="red"/>
         </w:rPr>
-        <w:t>NOTE: All these implicit objects only accessible inside scriptlet and expression tag</w:t>
+        <w:t xml:space="preserve">NOTE: All these implicit objects only accessible inside </w:t>
+      </w:r>
+      <w:proofErr w:type="spellStart"/>
+      <w:r>
+        <w:rPr>
+          <w:b/>
+          <w:bCs/>
+          <w:color w:val="FFFF00"/>
+          <w:highlight w:val="red"/>
+        </w:rPr>
+        <w:t>scriptlet</w:t>
+      </w:r>
+      <w:proofErr w:type="spellEnd"/>
+      <w:r>
+        <w:rPr>
+          <w:b/>
+          <w:bCs/>
+          <w:color w:val="FFFF00"/>
+          <w:highlight w:val="red"/>
+        </w:rPr>
+        <w:t xml:space="preserve"> and expression tag</w:t>
       </w:r>
     </w:p>
     <w:p>
@@ -2217,25 +2731,53 @@
           <w:bCs/>
           <w:color w:val="000000" w:themeColor="text1"/>
         </w:rPr>
-        <w:t>Query To Check User credentials</w:t>
-      </w:r>
-    </w:p>
-    <w:p>
-      <w:pPr>
-        <w:pStyle w:val="NoSpacing"/>
-        <w:rPr>
-          <w:b/>
-          <w:bCs/>
-          <w:color w:val="000000" w:themeColor="text1"/>
-        </w:rPr>
-      </w:pPr>
-      <w:r>
-        <w:rPr>
-          <w:b/>
-          <w:bCs/>
-          <w:color w:val="000000" w:themeColor="text1"/>
-        </w:rPr>
-        <w:t xml:space="preserve">Select * form &lt;tableName&gt; where email=? AND password=? </w:t>
+        <w:t xml:space="preserve">Query To Check User </w:t>
+      </w:r>
+      <w:proofErr w:type="gramStart"/>
+      <w:r>
+        <w:rPr>
+          <w:b/>
+          <w:bCs/>
+          <w:color w:val="000000" w:themeColor="text1"/>
+        </w:rPr>
+        <w:t>credentials</w:t>
+      </w:r>
+      <w:proofErr w:type="gramEnd"/>
+    </w:p>
+    <w:p>
+      <w:pPr>
+        <w:pStyle w:val="NoSpacing"/>
+        <w:rPr>
+          <w:b/>
+          <w:bCs/>
+          <w:color w:val="000000" w:themeColor="text1"/>
+        </w:rPr>
+      </w:pPr>
+      <w:r>
+        <w:rPr>
+          <w:b/>
+          <w:bCs/>
+          <w:color w:val="000000" w:themeColor="text1"/>
+        </w:rPr>
+        <w:t>Select * form &lt;</w:t>
+      </w:r>
+      <w:proofErr w:type="spellStart"/>
+      <w:r>
+        <w:rPr>
+          <w:b/>
+          <w:bCs/>
+          <w:color w:val="000000" w:themeColor="text1"/>
+        </w:rPr>
+        <w:t>tableName</w:t>
+      </w:r>
+      <w:proofErr w:type="spellEnd"/>
+      <w:r>
+        <w:rPr>
+          <w:b/>
+          <w:bCs/>
+          <w:color w:val="000000" w:themeColor="text1"/>
+        </w:rPr>
+        <w:t xml:space="preserve">&gt; where email=? AND password=? </w:t>
       </w:r>
     </w:p>
     <w:p>
@@ -2389,8 +2931,16 @@
         <w:rPr>
           <w:color w:val="000000" w:themeColor="text1"/>
         </w:rPr>
-        <w:t>You can achieve this using 4 techniques</w:t>
-      </w:r>
+        <w:t xml:space="preserve">You can achieve this using 4 </w:t>
+      </w:r>
+      <w:proofErr w:type="gramStart"/>
+      <w:r>
+        <w:rPr>
+          <w:color w:val="000000" w:themeColor="text1"/>
+        </w:rPr>
+        <w:t>techniques</w:t>
+      </w:r>
+      <w:proofErr w:type="gramEnd"/>
     </w:p>
     <w:p>
       <w:pPr>
@@ -2452,7 +3002,21 @@
         <w:rPr>
           <w:color w:val="000000" w:themeColor="text1"/>
         </w:rPr>
-        <w:t>To Use this you have to use hidden field</w:t>
+        <w:t xml:space="preserve">To Use </w:t>
+      </w:r>
+      <w:proofErr w:type="gramStart"/>
+      <w:r>
+        <w:rPr>
+          <w:color w:val="000000" w:themeColor="text1"/>
+        </w:rPr>
+        <w:t>this</w:t>
+      </w:r>
+      <w:proofErr w:type="gramEnd"/>
+      <w:r>
+        <w:rPr>
+          <w:color w:val="000000" w:themeColor="text1"/>
+        </w:rPr>
+        <w:t xml:space="preserve"> you have to use hidden field</w:t>
       </w:r>
     </w:p>
     <w:p>
@@ -2470,7 +3034,21 @@
         <w:rPr>
           <w:color w:val="000000" w:themeColor="text1"/>
         </w:rPr>
-        <w:t>You can only carry the string type of data, Object cannot to transfer using this techniques.</w:t>
+        <w:t xml:space="preserve">You can only carry the string type of data, Object cannot to transfer using </w:t>
+      </w:r>
+      <w:proofErr w:type="gramStart"/>
+      <w:r>
+        <w:rPr>
+          <w:color w:val="000000" w:themeColor="text1"/>
+        </w:rPr>
+        <w:t>this techniques</w:t>
+      </w:r>
+      <w:proofErr w:type="gramEnd"/>
+      <w:r>
+        <w:rPr>
+          <w:color w:val="000000" w:themeColor="text1"/>
+        </w:rPr>
+        <w:t>.</w:t>
       </w:r>
     </w:p>
     <w:p>
@@ -2501,6 +3079,7 @@
       </w:pPr>
       <w:r>
         <w:rPr>
+          <w:noProof/>
           <w:color w:val="000000" w:themeColor="text1"/>
         </w:rPr>
         <w:drawing>
@@ -2591,8 +3170,18 @@
         <w:rPr>
           <w:color w:val="000000" w:themeColor="text1"/>
         </w:rPr>
-        <w:t xml:space="preserve"> the old request into new request generated by anchor (&lt;a&gt;) or sendRedirect</w:t>
-      </w:r>
+        <w:t xml:space="preserve"> the old request into new request generated by anchor (&lt;a&gt;) or </w:t>
+      </w:r>
+      <w:proofErr w:type="spellStart"/>
+      <w:proofErr w:type="gramStart"/>
+      <w:r>
+        <w:rPr>
+          <w:color w:val="000000" w:themeColor="text1"/>
+        </w:rPr>
+        <w:t>sendRedirect</w:t>
+      </w:r>
+      <w:proofErr w:type="spellEnd"/>
+      <w:proofErr w:type="gramEnd"/>
     </w:p>
     <w:p>
       <w:pPr>
@@ -2612,7 +3201,21 @@
         <w:rPr>
           <w:color w:val="000000" w:themeColor="text1"/>
         </w:rPr>
-        <w:t>It a way using which you can add the parameters manually inside.</w:t>
+        <w:t xml:space="preserve">It </w:t>
+      </w:r>
+      <w:proofErr w:type="spellStart"/>
+      <w:r>
+        <w:rPr>
+          <w:color w:val="000000" w:themeColor="text1"/>
+        </w:rPr>
+        <w:t>a way</w:t>
+      </w:r>
+      <w:proofErr w:type="spellEnd"/>
+      <w:r>
+        <w:rPr>
+          <w:color w:val="000000" w:themeColor="text1"/>
+        </w:rPr>
+        <w:t xml:space="preserve"> using which you can add the parameters manually inside.</w:t>
       </w:r>
     </w:p>
     <w:p>
@@ -2630,7 +3233,21 @@
         <w:rPr>
           <w:color w:val="000000" w:themeColor="text1"/>
         </w:rPr>
-        <w:t>You can only carry the string type of data, Object cannot to transfer using this techniques.</w:t>
+        <w:t xml:space="preserve">You can only carry the string type of data, Object cannot to transfer using </w:t>
+      </w:r>
+      <w:proofErr w:type="gramStart"/>
+      <w:r>
+        <w:rPr>
+          <w:color w:val="000000" w:themeColor="text1"/>
+        </w:rPr>
+        <w:t>this techniques</w:t>
+      </w:r>
+      <w:proofErr w:type="gramEnd"/>
+      <w:r>
+        <w:rPr>
+          <w:color w:val="000000" w:themeColor="text1"/>
+        </w:rPr>
+        <w:t>.</w:t>
       </w:r>
     </w:p>
     <w:p>
@@ -2648,7 +3265,35 @@
         <w:rPr>
           <w:color w:val="000000" w:themeColor="text1"/>
         </w:rPr>
-        <w:t>It can be use for a less number of parameter but it not good approach to use it for more number of parameter.</w:t>
+        <w:t xml:space="preserve">It can be </w:t>
+      </w:r>
+      <w:proofErr w:type="spellStart"/>
+      <w:r>
+        <w:rPr>
+          <w:color w:val="000000" w:themeColor="text1"/>
+        </w:rPr>
+        <w:t>use</w:t>
+      </w:r>
+      <w:proofErr w:type="spellEnd"/>
+      <w:r>
+        <w:rPr>
+          <w:color w:val="000000" w:themeColor="text1"/>
+        </w:rPr>
+        <w:t xml:space="preserve"> for </w:t>
+      </w:r>
+      <w:proofErr w:type="gramStart"/>
+      <w:r>
+        <w:rPr>
+          <w:color w:val="000000" w:themeColor="text1"/>
+        </w:rPr>
+        <w:t>a less</w:t>
+      </w:r>
+      <w:proofErr w:type="gramEnd"/>
+      <w:r>
+        <w:rPr>
+          <w:color w:val="000000" w:themeColor="text1"/>
+        </w:rPr>
+        <w:t xml:space="preserve"> number of parameter but it not good approach to use it for more number of parameter.</w:t>
       </w:r>
     </w:p>
     <w:p>
@@ -2679,6 +3324,7 @@
       </w:pPr>
       <w:r>
         <w:rPr>
+          <w:noProof/>
           <w:color w:val="000000" w:themeColor="text1"/>
         </w:rPr>
         <w:drawing>
@@ -2737,6 +3383,7 @@
       </w:pPr>
       <w:r>
         <w:rPr>
+          <w:noProof/>
           <w:color w:val="000000" w:themeColor="text1"/>
         </w:rPr>
         <w:drawing>
@@ -2815,7 +3462,21 @@
         <w:rPr>
           <w:color w:val="000000" w:themeColor="text1"/>
         </w:rPr>
-        <w:t>Cookie use to store the user info into Client Side (Browser)</w:t>
+        <w:t xml:space="preserve">Cookie </w:t>
+      </w:r>
+      <w:proofErr w:type="gramStart"/>
+      <w:r>
+        <w:rPr>
+          <w:color w:val="000000" w:themeColor="text1"/>
+        </w:rPr>
+        <w:t>use</w:t>
+      </w:r>
+      <w:proofErr w:type="gramEnd"/>
+      <w:r>
+        <w:rPr>
+          <w:color w:val="000000" w:themeColor="text1"/>
+        </w:rPr>
+        <w:t xml:space="preserve"> to store the user info into Client Side (Browser)</w:t>
       </w:r>
       <w:r>
         <w:rPr>
@@ -2905,7 +3566,23 @@
           <w:bCs/>
           <w:color w:val="000000" w:themeColor="text1"/>
         </w:rPr>
-        <w:t>Cookie ck = new Cookie(“KEY”, “VALUE”);</w:t>
+        <w:t xml:space="preserve">Cookie ck = new </w:t>
+      </w:r>
+      <w:proofErr w:type="gramStart"/>
+      <w:r>
+        <w:rPr>
+          <w:bCs/>
+          <w:color w:val="000000" w:themeColor="text1"/>
+        </w:rPr>
+        <w:t>Cookie(</w:t>
+      </w:r>
+      <w:proofErr w:type="gramEnd"/>
+      <w:r>
+        <w:rPr>
+          <w:bCs/>
+          <w:color w:val="000000" w:themeColor="text1"/>
+        </w:rPr>
+        <w:t>“KEY”, “VALUE”);</w:t>
       </w:r>
     </w:p>
     <w:p>
@@ -2922,11 +3599,19 @@
           <w:u w:val="single"/>
         </w:rPr>
       </w:pPr>
-      <w:r>
-        <w:rPr>
-          <w:color w:val="000000" w:themeColor="text1"/>
-        </w:rPr>
-        <w:t xml:space="preserve">HttpSession   </w:t>
+      <w:proofErr w:type="spellStart"/>
+      <w:r>
+        <w:rPr>
+          <w:color w:val="000000" w:themeColor="text1"/>
+        </w:rPr>
+        <w:t>HttpSession</w:t>
+      </w:r>
+      <w:proofErr w:type="spellEnd"/>
+      <w:r>
+        <w:rPr>
+          <w:color w:val="000000" w:themeColor="text1"/>
+        </w:rPr>
+        <w:t xml:space="preserve">   </w:t>
       </w:r>
       <w:r>
         <w:rPr>
@@ -2937,6 +3622,2175 @@
         </w:rPr>
         <w:t xml:space="preserve"> </w:t>
       </w:r>
+    </w:p>
+    <w:p>
+      <w:pPr>
+        <w:pStyle w:val="NoSpacing"/>
+        <w:numPr>
+          <w:ilvl w:val="2"/>
+          <w:numId w:val="13"/>
+        </w:numPr>
+        <w:rPr>
+          <w:color w:val="000000" w:themeColor="text1"/>
+        </w:rPr>
+      </w:pPr>
+      <w:r>
+        <w:rPr>
+          <w:color w:val="000000" w:themeColor="text1"/>
+        </w:rPr>
+        <w:t xml:space="preserve">Is </w:t>
+      </w:r>
+      <w:proofErr w:type="spellStart"/>
+      <w:proofErr w:type="gramStart"/>
+      <w:r>
+        <w:rPr>
+          <w:color w:val="000000" w:themeColor="text1"/>
+        </w:rPr>
+        <w:t>use</w:t>
+      </w:r>
+      <w:proofErr w:type="spellEnd"/>
+      <w:proofErr w:type="gramEnd"/>
+      <w:r>
+        <w:rPr>
+          <w:color w:val="000000" w:themeColor="text1"/>
+        </w:rPr>
+        <w:t xml:space="preserve"> to store User information at server side</w:t>
+      </w:r>
+    </w:p>
+    <w:p>
+      <w:pPr>
+        <w:pStyle w:val="NoSpacing"/>
+        <w:rPr>
+          <w:b/>
+          <w:bCs/>
+          <w:color w:val="000000" w:themeColor="text1"/>
+          <w:u w:val="single"/>
+        </w:rPr>
+      </w:pPr>
+    </w:p>
+    <w:p>
+      <w:pPr>
+        <w:rPr>
+          <w:b/>
+          <w:bCs/>
+          <w:color w:val="000000" w:themeColor="text1"/>
+          <w:u w:val="single"/>
+        </w:rPr>
+      </w:pPr>
+      <w:r>
+        <w:rPr>
+          <w:b/>
+          <w:bCs/>
+          <w:color w:val="000000" w:themeColor="text1"/>
+          <w:u w:val="single"/>
+        </w:rPr>
+        <w:br w:type="page"/>
+      </w:r>
+    </w:p>
+    <w:p>
+      <w:pPr>
+        <w:rPr>
+          <w:b/>
+          <w:bCs/>
+          <w:sz w:val="44"/>
+          <w:szCs w:val="44"/>
+          <w:u w:val="single"/>
+        </w:rPr>
+      </w:pPr>
+      <w:r>
+        <w:rPr>
+          <w:b/>
+          <w:bCs/>
+          <w:sz w:val="44"/>
+          <w:szCs w:val="44"/>
+          <w:u w:val="single"/>
+        </w:rPr>
+        <w:lastRenderedPageBreak/>
+        <w:t>MVC</w:t>
+      </w:r>
+    </w:p>
+    <w:p>
+      <w:pPr>
+        <w:pStyle w:val="ListParagraph"/>
+        <w:numPr>
+          <w:ilvl w:val="0"/>
+          <w:numId w:val="15"/>
+        </w:numPr>
+        <w:rPr>
+          <w:b/>
+          <w:bCs/>
+          <w:sz w:val="44"/>
+          <w:szCs w:val="44"/>
+          <w:u w:val="single"/>
+        </w:rPr>
+      </w:pPr>
+      <w:r>
+        <w:rPr>
+          <w:sz w:val="40"/>
+          <w:szCs w:val="40"/>
+        </w:rPr>
+        <w:t>Model View Controller</w:t>
+      </w:r>
+    </w:p>
+    <w:p>
+      <w:pPr>
+        <w:pStyle w:val="ListParagraph"/>
+        <w:numPr>
+          <w:ilvl w:val="0"/>
+          <w:numId w:val="15"/>
+        </w:numPr>
+        <w:rPr>
+          <w:b/>
+          <w:bCs/>
+          <w:sz w:val="44"/>
+          <w:szCs w:val="44"/>
+          <w:u w:val="single"/>
+        </w:rPr>
+      </w:pPr>
+      <w:r>
+        <w:rPr>
+          <w:sz w:val="40"/>
+          <w:szCs w:val="40"/>
+        </w:rPr>
+        <w:t xml:space="preserve">Is a structure way of creating </w:t>
+      </w:r>
+      <w:proofErr w:type="gramStart"/>
+      <w:r>
+        <w:rPr>
+          <w:sz w:val="40"/>
+          <w:szCs w:val="40"/>
+        </w:rPr>
+        <w:t>application</w:t>
+      </w:r>
+      <w:proofErr w:type="gramEnd"/>
+    </w:p>
+    <w:p>
+      <w:pPr>
+        <w:pStyle w:val="ListParagraph"/>
+        <w:numPr>
+          <w:ilvl w:val="0"/>
+          <w:numId w:val="15"/>
+        </w:numPr>
+        <w:rPr>
+          <w:b/>
+          <w:bCs/>
+          <w:sz w:val="44"/>
+          <w:szCs w:val="44"/>
+          <w:u w:val="single"/>
+        </w:rPr>
+      </w:pPr>
+      <w:r>
+        <w:rPr>
+          <w:b/>
+          <w:bCs/>
+          <w:sz w:val="40"/>
+          <w:szCs w:val="40"/>
+          <w:u w:val="single"/>
+        </w:rPr>
+        <w:t>Model</w:t>
+      </w:r>
+      <w:r>
+        <w:rPr>
+          <w:sz w:val="40"/>
+          <w:szCs w:val="40"/>
+        </w:rPr>
+        <w:t xml:space="preserve"> is </w:t>
+      </w:r>
+      <w:proofErr w:type="gramStart"/>
+      <w:r>
+        <w:rPr>
+          <w:sz w:val="40"/>
+          <w:szCs w:val="40"/>
+        </w:rPr>
+        <w:t>use</w:t>
+      </w:r>
+      <w:proofErr w:type="gramEnd"/>
+      <w:r>
+        <w:rPr>
+          <w:sz w:val="40"/>
+          <w:szCs w:val="40"/>
+        </w:rPr>
+        <w:t xml:space="preserve"> to add logical code and DB connection code</w:t>
+      </w:r>
+    </w:p>
+    <w:p>
+      <w:pPr>
+        <w:pStyle w:val="ListParagraph"/>
+        <w:numPr>
+          <w:ilvl w:val="0"/>
+          <w:numId w:val="15"/>
+        </w:numPr>
+        <w:rPr>
+          <w:b/>
+          <w:bCs/>
+          <w:sz w:val="44"/>
+          <w:szCs w:val="44"/>
+          <w:u w:val="single"/>
+        </w:rPr>
+      </w:pPr>
+      <w:r>
+        <w:rPr>
+          <w:sz w:val="40"/>
+          <w:szCs w:val="40"/>
+        </w:rPr>
+        <w:t xml:space="preserve"> </w:t>
+      </w:r>
+      <w:r>
+        <w:rPr>
+          <w:b/>
+          <w:bCs/>
+          <w:sz w:val="40"/>
+          <w:szCs w:val="40"/>
+          <w:u w:val="single"/>
+        </w:rPr>
+        <w:t>View</w:t>
+      </w:r>
+      <w:r>
+        <w:rPr>
+          <w:sz w:val="40"/>
+          <w:szCs w:val="40"/>
+        </w:rPr>
+        <w:t xml:space="preserve"> is </w:t>
+      </w:r>
+      <w:proofErr w:type="gramStart"/>
+      <w:r>
+        <w:rPr>
+          <w:sz w:val="40"/>
+          <w:szCs w:val="40"/>
+        </w:rPr>
+        <w:t>use</w:t>
+      </w:r>
+      <w:proofErr w:type="gramEnd"/>
+      <w:r>
+        <w:rPr>
+          <w:sz w:val="40"/>
+          <w:szCs w:val="40"/>
+        </w:rPr>
+        <w:t xml:space="preserve"> to create UI/UX</w:t>
+      </w:r>
+    </w:p>
+    <w:p>
+      <w:pPr>
+        <w:pStyle w:val="ListParagraph"/>
+        <w:numPr>
+          <w:ilvl w:val="0"/>
+          <w:numId w:val="15"/>
+        </w:numPr>
+        <w:rPr>
+          <w:b/>
+          <w:bCs/>
+          <w:sz w:val="44"/>
+          <w:szCs w:val="44"/>
+          <w:u w:val="single"/>
+        </w:rPr>
+      </w:pPr>
+      <w:r>
+        <w:rPr>
+          <w:b/>
+          <w:bCs/>
+          <w:sz w:val="40"/>
+          <w:szCs w:val="40"/>
+          <w:u w:val="single"/>
+        </w:rPr>
+        <w:t>Controller</w:t>
+      </w:r>
+      <w:r>
+        <w:rPr>
+          <w:sz w:val="40"/>
+          <w:szCs w:val="40"/>
+        </w:rPr>
+        <w:t xml:space="preserve"> to handle the action of the view</w:t>
+      </w:r>
+      <w:r>
+        <w:rPr>
+          <w:sz w:val="40"/>
+          <w:szCs w:val="40"/>
+        </w:rPr>
+        <w:t>, to redirect into view and connecting View with model.</w:t>
+      </w:r>
+    </w:p>
+    <w:p>
+      <w:pPr>
+        <w:tabs>
+          <w:tab w:val="left" w:pos="6507"/>
+        </w:tabs>
+        <w:rPr>
+          <w:b/>
+          <w:bCs/>
+          <w:sz w:val="32"/>
+          <w:szCs w:val="32"/>
+          <w:u w:val="single"/>
+        </w:rPr>
+      </w:pPr>
+      <w:r>
+        <w:rPr>
+          <w:b/>
+          <w:bCs/>
+          <w:sz w:val="32"/>
+          <w:szCs w:val="32"/>
+          <w:u w:val="single"/>
+        </w:rPr>
+        <w:br/>
+      </w:r>
+    </w:p>
+    <w:p>
+      <w:pPr>
+        <w:rPr>
+          <w:b/>
+          <w:bCs/>
+          <w:sz w:val="32"/>
+          <w:szCs w:val="32"/>
+          <w:u w:val="single"/>
+        </w:rPr>
+      </w:pPr>
+      <w:r>
+        <w:rPr>
+          <w:b/>
+          <w:bCs/>
+          <w:sz w:val="32"/>
+          <w:szCs w:val="32"/>
+          <w:u w:val="single"/>
+        </w:rPr>
+        <w:t>MVC Application:</w:t>
+      </w:r>
+    </w:p>
+    <w:p>
+      <w:pPr>
+        <w:autoSpaceDE w:val="0"/>
+        <w:autoSpaceDN w:val="0"/>
+        <w:adjustRightInd w:val="0"/>
+        <w:spacing w:after="0" w:line="240" w:lineRule="auto"/>
+        <w:rPr>
+          <w:rFonts w:ascii="Consolas" w:hAnsi="Consolas" w:cs="Consolas"/>
+          <w:b/>
+          <w:bCs/>
+          <w:color w:val="000000"/>
+          <w:sz w:val="24"/>
+          <w:szCs w:val="24"/>
+          <w:lang w:val="en"/>
+        </w:rPr>
+      </w:pPr>
+      <w:proofErr w:type="spellStart"/>
+      <w:r>
+        <w:rPr>
+          <w:rFonts w:ascii="Consolas" w:hAnsi="Consolas" w:cs="Consolas"/>
+          <w:b/>
+          <w:bCs/>
+          <w:color w:val="000000"/>
+          <w:sz w:val="24"/>
+          <w:szCs w:val="24"/>
+          <w:lang w:val="en"/>
+        </w:rPr>
+        <w:t>ToDO</w:t>
+      </w:r>
+      <w:proofErr w:type="spellEnd"/>
+      <w:r>
+        <w:rPr>
+          <w:rFonts w:ascii="Consolas" w:hAnsi="Consolas" w:cs="Consolas"/>
+          <w:b/>
+          <w:bCs/>
+          <w:color w:val="000000"/>
+          <w:sz w:val="24"/>
+          <w:szCs w:val="24"/>
+          <w:lang w:val="en"/>
+        </w:rPr>
+        <w:t xml:space="preserve"> Application</w:t>
+      </w:r>
+    </w:p>
+    <w:p>
+      <w:pPr>
+        <w:autoSpaceDE w:val="0"/>
+        <w:autoSpaceDN w:val="0"/>
+        <w:adjustRightInd w:val="0"/>
+        <w:spacing w:after="0" w:line="240" w:lineRule="auto"/>
+        <w:rPr>
+          <w:rFonts w:ascii="Consolas" w:hAnsi="Consolas" w:cs="Consolas"/>
+          <w:b/>
+          <w:bCs/>
+          <w:color w:val="00B050"/>
+          <w:sz w:val="24"/>
+          <w:szCs w:val="24"/>
+          <w:lang w:val="en"/>
+        </w:rPr>
+      </w:pPr>
+      <w:r>
+        <w:rPr>
+          <w:rFonts w:ascii="Consolas" w:hAnsi="Consolas" w:cs="Consolas"/>
+          <w:b/>
+          <w:bCs/>
+          <w:color w:val="000000"/>
+          <w:sz w:val="24"/>
+          <w:szCs w:val="24"/>
+          <w:lang w:val="en"/>
+        </w:rPr>
+        <w:t xml:space="preserve">  1. </w:t>
+      </w:r>
+      <w:r>
+        <w:rPr>
+          <w:rFonts w:ascii="Consolas" w:hAnsi="Consolas" w:cs="Consolas"/>
+          <w:b/>
+          <w:bCs/>
+          <w:color w:val="00B050"/>
+          <w:sz w:val="24"/>
+          <w:szCs w:val="24"/>
+          <w:lang w:val="en"/>
+        </w:rPr>
+        <w:t>Create New Task</w:t>
+      </w:r>
+    </w:p>
+    <w:p>
+      <w:pPr>
+        <w:autoSpaceDE w:val="0"/>
+        <w:autoSpaceDN w:val="0"/>
+        <w:adjustRightInd w:val="0"/>
+        <w:spacing w:after="0" w:line="240" w:lineRule="auto"/>
+        <w:rPr>
+          <w:rFonts w:ascii="Consolas" w:hAnsi="Consolas" w:cs="Consolas"/>
+          <w:b/>
+          <w:bCs/>
+          <w:color w:val="000000" w:themeColor="text1"/>
+          <w:sz w:val="24"/>
+          <w:szCs w:val="24"/>
+          <w:lang w:val="en"/>
+        </w:rPr>
+      </w:pPr>
+      <w:r>
+        <w:rPr>
+          <w:rFonts w:ascii="Consolas" w:hAnsi="Consolas" w:cs="Consolas"/>
+          <w:b/>
+          <w:bCs/>
+          <w:color w:val="000000" w:themeColor="text1"/>
+          <w:sz w:val="24"/>
+          <w:szCs w:val="24"/>
+          <w:lang w:val="en"/>
+        </w:rPr>
+        <w:t xml:space="preserve">  2. </w:t>
+      </w:r>
+      <w:r>
+        <w:rPr>
+          <w:rFonts w:ascii="Consolas" w:hAnsi="Consolas" w:cs="Consolas"/>
+          <w:b/>
+          <w:bCs/>
+          <w:color w:val="00B050"/>
+          <w:sz w:val="24"/>
+          <w:szCs w:val="24"/>
+          <w:lang w:val="en"/>
+        </w:rPr>
+        <w:t xml:space="preserve">View All Create Task </w:t>
+      </w:r>
+    </w:p>
+    <w:p>
+      <w:pPr>
+        <w:autoSpaceDE w:val="0"/>
+        <w:autoSpaceDN w:val="0"/>
+        <w:adjustRightInd w:val="0"/>
+        <w:spacing w:after="0" w:line="240" w:lineRule="auto"/>
+        <w:rPr>
+          <w:rFonts w:ascii="Consolas" w:hAnsi="Consolas" w:cs="Consolas"/>
+          <w:b/>
+          <w:bCs/>
+          <w:color w:val="000000"/>
+          <w:sz w:val="24"/>
+          <w:szCs w:val="24"/>
+          <w:lang w:val="en"/>
+        </w:rPr>
+      </w:pPr>
+      <w:r>
+        <w:rPr>
+          <w:rFonts w:ascii="Consolas" w:hAnsi="Consolas" w:cs="Consolas"/>
+          <w:b/>
+          <w:bCs/>
+          <w:color w:val="000000"/>
+          <w:sz w:val="24"/>
+          <w:szCs w:val="24"/>
+          <w:lang w:val="en"/>
+        </w:rPr>
+        <w:t xml:space="preserve">  3. Sea</w:t>
+      </w:r>
+      <w:r>
+        <w:rPr>
+          <w:rFonts w:ascii="Consolas" w:hAnsi="Consolas" w:cs="Consolas"/>
+          <w:b/>
+          <w:bCs/>
+          <w:color w:val="000000"/>
+          <w:sz w:val="24"/>
+          <w:szCs w:val="24"/>
+          <w:lang w:val="en"/>
+        </w:rPr>
+        <w:t>r</w:t>
+      </w:r>
+      <w:r>
+        <w:rPr>
+          <w:rFonts w:ascii="Consolas" w:hAnsi="Consolas" w:cs="Consolas"/>
+          <w:b/>
+          <w:bCs/>
+          <w:color w:val="000000"/>
+          <w:sz w:val="24"/>
+          <w:szCs w:val="24"/>
+          <w:lang w:val="en"/>
+        </w:rPr>
+        <w:t xml:space="preserve">ch Task </w:t>
+      </w:r>
+      <w:proofErr w:type="gramStart"/>
+      <w:r>
+        <w:rPr>
+          <w:rFonts w:ascii="Consolas" w:hAnsi="Consolas" w:cs="Consolas"/>
+          <w:b/>
+          <w:bCs/>
+          <w:color w:val="000000"/>
+          <w:sz w:val="24"/>
+          <w:szCs w:val="24"/>
+          <w:lang w:val="en"/>
+        </w:rPr>
+        <w:t>By</w:t>
+      </w:r>
+      <w:proofErr w:type="gramEnd"/>
+      <w:r>
+        <w:rPr>
+          <w:rFonts w:ascii="Consolas" w:hAnsi="Consolas" w:cs="Consolas"/>
+          <w:b/>
+          <w:bCs/>
+          <w:color w:val="000000"/>
+          <w:sz w:val="24"/>
+          <w:szCs w:val="24"/>
+          <w:lang w:val="en"/>
+        </w:rPr>
+        <w:t xml:space="preserve"> Status and </w:t>
+      </w:r>
+      <w:r>
+        <w:rPr>
+          <w:rFonts w:ascii="Consolas" w:hAnsi="Consolas" w:cs="Consolas"/>
+          <w:b/>
+          <w:bCs/>
+          <w:color w:val="000000"/>
+          <w:sz w:val="24"/>
+          <w:szCs w:val="24"/>
+          <w:lang w:val="en"/>
+        </w:rPr>
+        <w:t>Scheduled</w:t>
+      </w:r>
+      <w:r>
+        <w:rPr>
+          <w:rFonts w:ascii="Consolas" w:hAnsi="Consolas" w:cs="Consolas"/>
+          <w:b/>
+          <w:bCs/>
+          <w:color w:val="000000"/>
+          <w:sz w:val="24"/>
+          <w:szCs w:val="24"/>
+          <w:lang w:val="en"/>
+        </w:rPr>
+        <w:t xml:space="preserve"> Date</w:t>
+      </w:r>
+    </w:p>
+    <w:p>
+      <w:pPr>
+        <w:autoSpaceDE w:val="0"/>
+        <w:autoSpaceDN w:val="0"/>
+        <w:adjustRightInd w:val="0"/>
+        <w:spacing w:after="0" w:line="240" w:lineRule="auto"/>
+        <w:rPr>
+          <w:rFonts w:ascii="Consolas" w:hAnsi="Consolas" w:cs="Consolas"/>
+          <w:b/>
+          <w:bCs/>
+          <w:color w:val="00B050"/>
+          <w:sz w:val="24"/>
+          <w:szCs w:val="24"/>
+        </w:rPr>
+      </w:pPr>
+      <w:r>
+        <w:rPr>
+          <w:rFonts w:ascii="Consolas" w:hAnsi="Consolas" w:cs="Consolas"/>
+          <w:b/>
+          <w:bCs/>
+          <w:noProof/>
+          <w:color w:val="000000"/>
+          <w:sz w:val="24"/>
+          <w:szCs w:val="24"/>
+          <w:lang w:val="en"/>
+        </w:rPr>
+        <mc:AlternateContent>
+          <mc:Choice Requires="wpi">
+            <w:drawing>
+              <wp:anchor distT="0" distB="0" distL="114300" distR="114300" simplePos="0" relativeHeight="251668480" behindDoc="0" locked="0" layoutInCell="1" allowOverlap="1" wp14:anchorId="6547E170" wp14:editId="11A0793B">
+                <wp:simplePos x="0" y="0"/>
+                <wp:positionH relativeFrom="column">
+                  <wp:posOffset>3930689</wp:posOffset>
+                </wp:positionH>
+                <wp:positionV relativeFrom="paragraph">
+                  <wp:posOffset>146722</wp:posOffset>
+                </wp:positionV>
+                <wp:extent cx="360" cy="360"/>
+                <wp:effectExtent l="38100" t="38100" r="38100" b="38100"/>
+                <wp:wrapNone/>
+                <wp:docPr id="32" name="Ink 32"/>
+                <wp:cNvGraphicFramePr/>
+                <a:graphic xmlns:a="http://schemas.openxmlformats.org/drawingml/2006/main">
+                  <a:graphicData uri="http://schemas.microsoft.com/office/word/2010/wordprocessingInk">
+                    <w14:contentPart bwMode="auto" r:id="rId14">
+                      <w14:nvContentPartPr>
+                        <w14:cNvContentPartPr/>
+                      </w14:nvContentPartPr>
+                      <w14:xfrm>
+                        <a:off x="0" y="0"/>
+                        <a:ext cx="360" cy="360"/>
+                      </w14:xfrm>
+                    </w14:contentPart>
+                  </a:graphicData>
+                </a:graphic>
+              </wp:anchor>
+            </w:drawing>
+          </mc:Choice>
+          <mc:Fallback>
+            <w:pict>
+              <v:shapetype w14:anchorId="2E781902" id="_x0000_t75" coordsize="21600,21600" o:spt="75" o:preferrelative="t" path="m@4@5l@4@11@9@11@9@5xe" filled="f" stroked="f">
+                <v:stroke joinstyle="miter"/>
+                <v:formulas>
+                  <v:f eqn="if lineDrawn pixelLineWidth 0"/>
+                  <v:f eqn="sum @0 1 0"/>
+                  <v:f eqn="sum 0 0 @1"/>
+                  <v:f eqn="prod @2 1 2"/>
+                  <v:f eqn="prod @3 21600 pixelWidth"/>
+                  <v:f eqn="prod @3 21600 pixelHeight"/>
+                  <v:f eqn="sum @0 0 1"/>
+                  <v:f eqn="prod @6 1 2"/>
+                  <v:f eqn="prod @7 21600 pixelWidth"/>
+                  <v:f eqn="sum @8 21600 0"/>
+                  <v:f eqn="prod @7 21600 pixelHeight"/>
+                  <v:f eqn="sum @10 21600 0"/>
+                </v:formulas>
+                <v:path o:extrusionok="f" gradientshapeok="t" o:connecttype="rect"/>
+                <o:lock v:ext="edit" aspectratio="t"/>
+              </v:shapetype>
+              <v:shape id="Ink 32" o:spid="_x0000_s1026" type="#_x0000_t75" style="position:absolute;margin-left:309.15pt;margin-top:11.2pt;width:.75pt;height:.75pt;z-index:251668480;visibility:visible;mso-wrap-style:square;mso-wrap-distance-left:9pt;mso-wrap-distance-top:0;mso-wrap-distance-right:9pt;mso-wrap-distance-bottom:0;mso-position-horizontal:absolute;mso-position-horizontal-relative:text;mso-position-vertical:absolute;mso-position-vertical-relative:text" o:gfxdata="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">
+                <v:imagedata r:id="rId15" o:title=""/>
+              </v:shape>
+            </w:pict>
+          </mc:Fallback>
+        </mc:AlternateContent>
+      </w:r>
+      <w:r>
+        <w:rPr>
+          <w:rFonts w:ascii="Consolas" w:hAnsi="Consolas" w:cs="Consolas"/>
+          <w:b/>
+          <w:bCs/>
+          <w:color w:val="000000"/>
+          <w:sz w:val="24"/>
+          <w:szCs w:val="24"/>
+          <w:lang w:val="en"/>
+        </w:rPr>
+        <w:t xml:space="preserve">  4. </w:t>
+      </w:r>
+      <w:r>
+        <w:rPr>
+          <w:rFonts w:ascii="Consolas" w:hAnsi="Consolas" w:cs="Consolas"/>
+          <w:b/>
+          <w:bCs/>
+          <w:color w:val="00B050"/>
+          <w:sz w:val="24"/>
+          <w:szCs w:val="24"/>
+          <w:lang w:val="en"/>
+        </w:rPr>
+        <w:t>Update Task details and Status of the Task</w:t>
+      </w:r>
+    </w:p>
+    <w:p>
+      <w:pPr>
+        <w:autoSpaceDE w:val="0"/>
+        <w:autoSpaceDN w:val="0"/>
+        <w:adjustRightInd w:val="0"/>
+        <w:spacing w:after="0" w:line="240" w:lineRule="auto"/>
+        <w:rPr>
+          <w:rFonts w:ascii="Consolas" w:hAnsi="Consolas" w:cs="Consolas"/>
+          <w:b/>
+          <w:bCs/>
+          <w:color w:val="000000"/>
+          <w:sz w:val="24"/>
+          <w:szCs w:val="24"/>
+          <w:lang w:val="en"/>
+        </w:rPr>
+      </w:pPr>
+      <w:r>
+        <w:rPr>
+          <w:rFonts w:ascii="Consolas" w:hAnsi="Consolas" w:cs="Consolas"/>
+          <w:b/>
+          <w:bCs/>
+          <w:color w:val="000000"/>
+          <w:sz w:val="24"/>
+          <w:szCs w:val="24"/>
+          <w:lang w:val="en"/>
+        </w:rPr>
+        <w:t xml:space="preserve">  5. Delete the task.</w:t>
+      </w:r>
+    </w:p>
+    <w:p>
+      <w:pPr>
+        <w:tabs>
+          <w:tab w:val="left" w:pos="6507"/>
+        </w:tabs>
+      </w:pPr>
+      <w:r>
+        <w:tab/>
+      </w:r>
+    </w:p>
+    <w:tbl>
+      <w:tblPr>
+        <w:tblStyle w:val="TableGrid"/>
+        <w:tblW w:w="0" w:type="auto"/>
+        <w:tblInd w:w="805" w:type="dxa"/>
+        <w:tblLook w:val="04A0" w:firstRow="1" w:lastRow="0" w:firstColumn="1" w:lastColumn="0" w:noHBand="0" w:noVBand="1"/>
+      </w:tblPr>
+      <w:tblGrid>
+        <w:gridCol w:w="3150"/>
+        <w:gridCol w:w="3240"/>
+      </w:tblGrid>
+      <w:tr>
+        <w:tc>
+          <w:tcPr>
+            <w:tcW w:w="3150" w:type="dxa"/>
+            <w:shd w:val="clear" w:color="auto" w:fill="BFBFBF" w:themeFill="background1" w:themeFillShade="BF"/>
+          </w:tcPr>
+          <w:p>
+            <w:pPr>
+              <w:tabs>
+                <w:tab w:val="left" w:pos="6507"/>
+              </w:tabs>
+              <w:rPr>
+                <w:b/>
+                <w:bCs/>
+              </w:rPr>
+            </w:pPr>
+            <w:r>
+              <w:rPr>
+                <w:b/>
+                <w:bCs/>
+              </w:rPr>
+              <w:t>Column</w:t>
+            </w:r>
+          </w:p>
+        </w:tc>
+        <w:tc>
+          <w:tcPr>
+            <w:tcW w:w="3240" w:type="dxa"/>
+            <w:shd w:val="clear" w:color="auto" w:fill="BFBFBF" w:themeFill="background1" w:themeFillShade="BF"/>
+          </w:tcPr>
+          <w:p>
+            <w:pPr>
+              <w:tabs>
+                <w:tab w:val="left" w:pos="6507"/>
+              </w:tabs>
+              <w:rPr>
+                <w:b/>
+                <w:bCs/>
+              </w:rPr>
+            </w:pPr>
+            <w:r>
+              <w:rPr>
+                <w:b/>
+                <w:bCs/>
+              </w:rPr>
+              <w:t>Data Type</w:t>
+            </w:r>
+          </w:p>
+        </w:tc>
+      </w:tr>
+      <w:tr>
+        <w:tc>
+          <w:tcPr>
+            <w:tcW w:w="3150" w:type="dxa"/>
+            <w:shd w:val="clear" w:color="auto" w:fill="FFFFFF" w:themeFill="background1"/>
+          </w:tcPr>
+          <w:p>
+            <w:pPr>
+              <w:tabs>
+                <w:tab w:val="left" w:pos="6507"/>
+              </w:tabs>
+              <w:rPr>
+                <w:b/>
+                <w:bCs/>
+              </w:rPr>
+            </w:pPr>
+            <w:r>
+              <w:rPr>
+                <w:b/>
+                <w:bCs/>
+              </w:rPr>
+              <w:t xml:space="preserve">id (PK) </w:t>
+            </w:r>
+            <w:proofErr w:type="spellStart"/>
+            <w:r>
+              <w:rPr>
+                <w:b/>
+                <w:bCs/>
+              </w:rPr>
+              <w:t>auto_increment</w:t>
+            </w:r>
+            <w:proofErr w:type="spellEnd"/>
+            <w:r>
+              <w:rPr>
+                <w:b/>
+                <w:bCs/>
+              </w:rPr>
+              <w:t>(sequence)</w:t>
+            </w:r>
+          </w:p>
+        </w:tc>
+        <w:tc>
+          <w:tcPr>
+            <w:tcW w:w="3240" w:type="dxa"/>
+            <w:shd w:val="clear" w:color="auto" w:fill="FFFFFF" w:themeFill="background1"/>
+          </w:tcPr>
+          <w:p>
+            <w:pPr>
+              <w:tabs>
+                <w:tab w:val="left" w:pos="6507"/>
+              </w:tabs>
+              <w:rPr>
+                <w:b/>
+                <w:bCs/>
+              </w:rPr>
+            </w:pPr>
+            <w:r>
+              <w:rPr>
+                <w:b/>
+                <w:bCs/>
+              </w:rPr>
+              <w:t>Int</w:t>
+            </w:r>
+          </w:p>
+        </w:tc>
+      </w:tr>
+      <w:tr>
+        <w:tc>
+          <w:tcPr>
+            <w:tcW w:w="3150" w:type="dxa"/>
+            <w:shd w:val="clear" w:color="auto" w:fill="FFFFFF" w:themeFill="background1"/>
+          </w:tcPr>
+          <w:p>
+            <w:pPr>
+              <w:tabs>
+                <w:tab w:val="left" w:pos="6507"/>
+              </w:tabs>
+              <w:rPr>
+                <w:b/>
+                <w:bCs/>
+              </w:rPr>
+            </w:pPr>
+            <w:r>
+              <w:rPr>
+                <w:b/>
+                <w:bCs/>
+              </w:rPr>
+              <w:t>title</w:t>
+            </w:r>
+          </w:p>
+        </w:tc>
+        <w:tc>
+          <w:tcPr>
+            <w:tcW w:w="3240" w:type="dxa"/>
+            <w:shd w:val="clear" w:color="auto" w:fill="FFFFFF" w:themeFill="background1"/>
+          </w:tcPr>
+          <w:p>
+            <w:pPr>
+              <w:tabs>
+                <w:tab w:val="left" w:pos="6507"/>
+              </w:tabs>
+              <w:rPr>
+                <w:b/>
+                <w:bCs/>
+              </w:rPr>
+            </w:pPr>
+            <w:r>
+              <w:rPr>
+                <w:b/>
+                <w:bCs/>
+              </w:rPr>
+              <w:t>Varchar</w:t>
+            </w:r>
+          </w:p>
+        </w:tc>
+      </w:tr>
+      <w:tr>
+        <w:tc>
+          <w:tcPr>
+            <w:tcW w:w="3150" w:type="dxa"/>
+            <w:shd w:val="clear" w:color="auto" w:fill="FFFFFF" w:themeFill="background1"/>
+          </w:tcPr>
+          <w:p>
+            <w:pPr>
+              <w:tabs>
+                <w:tab w:val="left" w:pos="6507"/>
+              </w:tabs>
+              <w:rPr>
+                <w:b/>
+                <w:bCs/>
+              </w:rPr>
+            </w:pPr>
+            <w:r>
+              <w:rPr>
+                <w:b/>
+                <w:bCs/>
+              </w:rPr>
+              <w:t xml:space="preserve">Status (Open, </w:t>
+            </w:r>
+            <w:proofErr w:type="spellStart"/>
+            <w:r>
+              <w:rPr>
+                <w:b/>
+                <w:bCs/>
+              </w:rPr>
+              <w:t>Inprogress</w:t>
+            </w:r>
+            <w:proofErr w:type="spellEnd"/>
+            <w:r>
+              <w:rPr>
+                <w:b/>
+                <w:bCs/>
+              </w:rPr>
+              <w:t>, Completed)</w:t>
+            </w:r>
+          </w:p>
+        </w:tc>
+        <w:tc>
+          <w:tcPr>
+            <w:tcW w:w="3240" w:type="dxa"/>
+            <w:shd w:val="clear" w:color="auto" w:fill="FFFFFF" w:themeFill="background1"/>
+          </w:tcPr>
+          <w:p>
+            <w:pPr>
+              <w:tabs>
+                <w:tab w:val="left" w:pos="6507"/>
+              </w:tabs>
+              <w:rPr>
+                <w:b/>
+                <w:bCs/>
+              </w:rPr>
+            </w:pPr>
+            <w:r>
+              <w:rPr>
+                <w:b/>
+                <w:bCs/>
+              </w:rPr>
+              <w:t>Varchar</w:t>
+            </w:r>
+          </w:p>
+        </w:tc>
+      </w:tr>
+      <w:tr>
+        <w:tc>
+          <w:tcPr>
+            <w:tcW w:w="3150" w:type="dxa"/>
+            <w:shd w:val="clear" w:color="auto" w:fill="FFFFFF" w:themeFill="background1"/>
+          </w:tcPr>
+          <w:p>
+            <w:pPr>
+              <w:tabs>
+                <w:tab w:val="left" w:pos="6507"/>
+              </w:tabs>
+              <w:rPr>
+                <w:b/>
+                <w:bCs/>
+              </w:rPr>
+            </w:pPr>
+            <w:proofErr w:type="spellStart"/>
+            <w:r>
+              <w:rPr>
+                <w:b/>
+                <w:bCs/>
+              </w:rPr>
+              <w:t>scheduledDate</w:t>
+            </w:r>
+            <w:proofErr w:type="spellEnd"/>
+          </w:p>
+        </w:tc>
+        <w:tc>
+          <w:tcPr>
+            <w:tcW w:w="3240" w:type="dxa"/>
+            <w:shd w:val="clear" w:color="auto" w:fill="FFFFFF" w:themeFill="background1"/>
+          </w:tcPr>
+          <w:p>
+            <w:pPr>
+              <w:tabs>
+                <w:tab w:val="left" w:pos="6507"/>
+              </w:tabs>
+              <w:rPr>
+                <w:b/>
+                <w:bCs/>
+              </w:rPr>
+            </w:pPr>
+            <w:r>
+              <w:rPr>
+                <w:b/>
+                <w:bCs/>
+              </w:rPr>
+              <w:t>Date</w:t>
+            </w:r>
+          </w:p>
+        </w:tc>
+      </w:tr>
+      <w:tr>
+        <w:tc>
+          <w:tcPr>
+            <w:tcW w:w="3150" w:type="dxa"/>
+            <w:shd w:val="clear" w:color="auto" w:fill="FFFFFF" w:themeFill="background1"/>
+          </w:tcPr>
+          <w:p>
+            <w:pPr>
+              <w:tabs>
+                <w:tab w:val="left" w:pos="6507"/>
+              </w:tabs>
+              <w:rPr>
+                <w:b/>
+                <w:bCs/>
+              </w:rPr>
+            </w:pPr>
+            <w:proofErr w:type="spellStart"/>
+            <w:r>
+              <w:rPr>
+                <w:b/>
+                <w:bCs/>
+              </w:rPr>
+              <w:t>updatedDate</w:t>
+            </w:r>
+            <w:proofErr w:type="spellEnd"/>
+          </w:p>
+        </w:tc>
+        <w:tc>
+          <w:tcPr>
+            <w:tcW w:w="3240" w:type="dxa"/>
+            <w:shd w:val="clear" w:color="auto" w:fill="FFFFFF" w:themeFill="background1"/>
+          </w:tcPr>
+          <w:p>
+            <w:pPr>
+              <w:tabs>
+                <w:tab w:val="left" w:pos="6507"/>
+              </w:tabs>
+              <w:rPr>
+                <w:b/>
+                <w:bCs/>
+              </w:rPr>
+            </w:pPr>
+            <w:r>
+              <w:rPr>
+                <w:b/>
+                <w:bCs/>
+              </w:rPr>
+              <w:t>Date</w:t>
+            </w:r>
+          </w:p>
+        </w:tc>
+      </w:tr>
+    </w:tbl>
+    <w:p>
+      <w:pPr>
+        <w:tabs>
+          <w:tab w:val="left" w:pos="6507"/>
+        </w:tabs>
+      </w:pPr>
+      <w:r>
+        <w:tab/>
+      </w:r>
+    </w:p>
+    <w:p>
+      <w:pPr>
+        <w:pStyle w:val="NoSpacing"/>
+      </w:pPr>
+      <w:proofErr w:type="spellStart"/>
+      <w:r>
+        <w:t>mysql</w:t>
+      </w:r>
+      <w:proofErr w:type="spellEnd"/>
+      <w:r>
+        <w:t xml:space="preserve">&gt; create table </w:t>
+      </w:r>
+      <w:proofErr w:type="gramStart"/>
+      <w:r>
+        <w:t>task(</w:t>
+      </w:r>
+      <w:proofErr w:type="gramEnd"/>
+    </w:p>
+    <w:p>
+      <w:pPr>
+        <w:pStyle w:val="NoSpacing"/>
+      </w:pPr>
+      <w:r>
+        <w:t xml:space="preserve">    -&gt; id int primary key </w:t>
+      </w:r>
+      <w:proofErr w:type="spellStart"/>
+      <w:r>
+        <w:t>auto_increment</w:t>
+      </w:r>
+      <w:proofErr w:type="spellEnd"/>
+      <w:r>
+        <w:t>,</w:t>
+      </w:r>
+    </w:p>
+    <w:p>
+      <w:pPr>
+        <w:pStyle w:val="NoSpacing"/>
+      </w:pPr>
+      <w:r>
+        <w:t xml:space="preserve">    -&gt; title </w:t>
+      </w:r>
+      <w:proofErr w:type="gramStart"/>
+      <w:r>
+        <w:t>varchar(</w:t>
+      </w:r>
+      <w:proofErr w:type="gramEnd"/>
+      <w:r>
+        <w:t>100),</w:t>
+      </w:r>
+    </w:p>
+    <w:p>
+      <w:pPr>
+        <w:pStyle w:val="NoSpacing"/>
+      </w:pPr>
+      <w:r>
+        <w:t xml:space="preserve">    -&gt; status </w:t>
+      </w:r>
+      <w:proofErr w:type="gramStart"/>
+      <w:r>
+        <w:t>varchar(</w:t>
+      </w:r>
+      <w:proofErr w:type="gramEnd"/>
+      <w:r>
+        <w:t>15),</w:t>
+      </w:r>
+    </w:p>
+    <w:p>
+      <w:pPr>
+        <w:pStyle w:val="NoSpacing"/>
+      </w:pPr>
+      <w:r>
+        <w:t xml:space="preserve">    -&gt; </w:t>
+      </w:r>
+      <w:proofErr w:type="spellStart"/>
+      <w:r>
+        <w:t>scheduledOn</w:t>
+      </w:r>
+      <w:proofErr w:type="spellEnd"/>
+      <w:r>
+        <w:t xml:space="preserve"> </w:t>
+      </w:r>
+      <w:proofErr w:type="gramStart"/>
+      <w:r>
+        <w:t>varchar(</w:t>
+      </w:r>
+      <w:proofErr w:type="gramEnd"/>
+      <w:r>
+        <w:t>15),</w:t>
+      </w:r>
+    </w:p>
+    <w:p>
+      <w:pPr>
+        <w:pStyle w:val="NoSpacing"/>
+      </w:pPr>
+      <w:r>
+        <w:t xml:space="preserve">    -&gt; </w:t>
+      </w:r>
+      <w:proofErr w:type="spellStart"/>
+      <w:r>
+        <w:t>updatedOn</w:t>
+      </w:r>
+      <w:proofErr w:type="spellEnd"/>
+      <w:r>
+        <w:t xml:space="preserve"> </w:t>
+      </w:r>
+      <w:proofErr w:type="gramStart"/>
+      <w:r>
+        <w:t>varchar(</w:t>
+      </w:r>
+      <w:proofErr w:type="gramEnd"/>
+      <w:r>
+        <w:t>15));</w:t>
+      </w:r>
+    </w:p>
+    <w:p>
+      <w:pPr>
+        <w:tabs>
+          <w:tab w:val="left" w:pos="6507"/>
+        </w:tabs>
+      </w:pPr>
+    </w:p>
+    <w:p>
+      <w:pPr>
+        <w:pStyle w:val="ListParagraph"/>
+        <w:numPr>
+          <w:ilvl w:val="0"/>
+          <w:numId w:val="14"/>
+        </w:numPr>
+        <w:tabs>
+          <w:tab w:val="left" w:pos="6507"/>
+        </w:tabs>
+        <w:rPr>
+          <w:b/>
+          <w:bCs/>
+          <w:u w:val="single"/>
+        </w:rPr>
+      </w:pPr>
+      <w:r>
+        <w:rPr>
+          <w:b/>
+          <w:bCs/>
+          <w:noProof/>
+          <w:u w:val="single"/>
+        </w:rPr>
+        <mc:AlternateContent>
+          <mc:Choice Requires="wpi">
+            <w:drawing>
+              <wp:anchor distT="0" distB="0" distL="114300" distR="114300" simplePos="0" relativeHeight="251681792" behindDoc="0" locked="0" layoutInCell="1" allowOverlap="1" wp14:anchorId="3AE6E233" wp14:editId="412099B1">
+                <wp:simplePos x="0" y="0"/>
+                <wp:positionH relativeFrom="column">
+                  <wp:posOffset>1823085</wp:posOffset>
+                </wp:positionH>
+                <wp:positionV relativeFrom="paragraph">
+                  <wp:posOffset>1725930</wp:posOffset>
+                </wp:positionV>
+                <wp:extent cx="671830" cy="498625"/>
+                <wp:effectExtent l="38100" t="57150" r="52070" b="53975"/>
+                <wp:wrapNone/>
+                <wp:docPr id="38" name="Ink 38"/>
+                <wp:cNvGraphicFramePr/>
+                <a:graphic xmlns:a="http://schemas.openxmlformats.org/drawingml/2006/main">
+                  <a:graphicData uri="http://schemas.microsoft.com/office/word/2010/wordprocessingInk">
+                    <w14:contentPart bwMode="auto" r:id="rId16">
+                      <w14:nvContentPartPr>
+                        <w14:cNvContentPartPr/>
+                      </w14:nvContentPartPr>
+                      <w14:xfrm>
+                        <a:off x="0" y="0"/>
+                        <a:ext cx="671830" cy="498625"/>
+                      </w14:xfrm>
+                    </w14:contentPart>
+                  </a:graphicData>
+                </a:graphic>
+              </wp:anchor>
+            </w:drawing>
+          </mc:Choice>
+          <mc:Fallback>
+            <w:pict>
+              <v:shapetype w14:anchorId="379F0D4C" id="_x0000_t75" coordsize="21600,21600" o:spt="75" o:preferrelative="t" path="m@4@5l@4@11@9@11@9@5xe" filled="f" stroked="f">
+                <v:stroke joinstyle="miter"/>
+                <v:formulas>
+                  <v:f eqn="if lineDrawn pixelLineWidth 0"/>
+                  <v:f eqn="sum @0 1 0"/>
+                  <v:f eqn="sum 0 0 @1"/>
+                  <v:f eqn="prod @2 1 2"/>
+                  <v:f eqn="prod @3 21600 pixelWidth"/>
+                  <v:f eqn="prod @3 21600 pixelHeight"/>
+                  <v:f eqn="sum @0 0 1"/>
+                  <v:f eqn="prod @6 1 2"/>
+                  <v:f eqn="prod @7 21600 pixelWidth"/>
+                  <v:f eqn="sum @8 21600 0"/>
+                  <v:f eqn="prod @7 21600 pixelHeight"/>
+                  <v:f eqn="sum @10 21600 0"/>
+                </v:formulas>
+                <v:path o:extrusionok="f" gradientshapeok="t" o:connecttype="rect"/>
+                <o:lock v:ext="edit" aspectratio="t"/>
+              </v:shapetype>
+              <v:shape id="Ink 38" o:spid="_x0000_s1026" type="#_x0000_t75" style="position:absolute;margin-left:142.85pt;margin-top:135.2pt;width:54.3pt;height:40.65pt;z-index:251681792;visibility:visible;mso-wrap-style:square;mso-wrap-distance-left:9pt;mso-wrap-distance-top:0;mso-wrap-distance-right:9pt;mso-wrap-distance-bottom:0;mso-position-horizontal:absolute;mso-position-horizontal-relative:text;mso-position-vertical:absolute;mso-position-vertical-relative:text" o:gfxdata="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">
+                <v:imagedata r:id="rId17" o:title=""/>
+              </v:shape>
+            </w:pict>
+          </mc:Fallback>
+        </mc:AlternateContent>
+      </w:r>
+      <w:r>
+        <w:rPr>
+          <w:b/>
+          <w:bCs/>
+          <w:noProof/>
+          <w:u w:val="single"/>
+        </w:rPr>
+        <mc:AlternateContent>
+          <mc:Choice Requires="wpi">
+            <w:drawing>
+              <wp:anchor distT="0" distB="0" distL="114300" distR="114300" simplePos="0" relativeHeight="251678720" behindDoc="0" locked="0" layoutInCell="1" allowOverlap="1" wp14:anchorId="3B154DA5" wp14:editId="7523407E">
+                <wp:simplePos x="0" y="0"/>
+                <wp:positionH relativeFrom="column">
+                  <wp:posOffset>3741420</wp:posOffset>
+                </wp:positionH>
+                <wp:positionV relativeFrom="paragraph">
+                  <wp:posOffset>651510</wp:posOffset>
+                </wp:positionV>
+                <wp:extent cx="361950" cy="682585"/>
+                <wp:effectExtent l="57150" t="38100" r="57150" b="41910"/>
+                <wp:wrapNone/>
+                <wp:docPr id="35" name="Ink 35"/>
+                <wp:cNvGraphicFramePr/>
+                <a:graphic xmlns:a="http://schemas.openxmlformats.org/drawingml/2006/main">
+                  <a:graphicData uri="http://schemas.microsoft.com/office/word/2010/wordprocessingInk">
+                    <w14:contentPart bwMode="auto" r:id="rId18">
+                      <w14:nvContentPartPr>
+                        <w14:cNvContentPartPr/>
+                      </w14:nvContentPartPr>
+                      <w14:xfrm>
+                        <a:off x="0" y="0"/>
+                        <a:ext cx="361950" cy="682585"/>
+                      </w14:xfrm>
+                    </w14:contentPart>
+                  </a:graphicData>
+                </a:graphic>
+              </wp:anchor>
+            </w:drawing>
+          </mc:Choice>
+          <mc:Fallback>
+            <w:pict>
+              <v:shape w14:anchorId="53FA7B53" id="Ink 35" o:spid="_x0000_s1026" type="#_x0000_t75" style="position:absolute;margin-left:293.9pt;margin-top:50.6pt;width:29.9pt;height:55.2pt;z-index:251678720;visibility:visible;mso-wrap-style:square;mso-wrap-distance-left:9pt;mso-wrap-distance-top:0;mso-wrap-distance-right:9pt;mso-wrap-distance-bottom:0;mso-position-horizontal:absolute;mso-position-horizontal-relative:text;mso-position-vertical:absolute;mso-position-vertical-relative:text" o:gfxdata="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">
+                <v:imagedata r:id="rId19" o:title=""/>
+              </v:shape>
+            </w:pict>
+          </mc:Fallback>
+        </mc:AlternateContent>
+      </w:r>
+      <w:r>
+        <w:rPr>
+          <w:b/>
+          <w:bCs/>
+          <w:noProof/>
+          <w:u w:val="single"/>
+        </w:rPr>
+        <mc:AlternateContent>
+          <mc:Choice Requires="wpi">
+            <w:drawing>
+              <wp:anchor distT="0" distB="0" distL="114300" distR="114300" simplePos="0" relativeHeight="251671552" behindDoc="0" locked="0" layoutInCell="1" allowOverlap="1" wp14:anchorId="62D26B31" wp14:editId="4405A003">
+                <wp:simplePos x="0" y="0"/>
+                <wp:positionH relativeFrom="column">
+                  <wp:posOffset>1652270</wp:posOffset>
+                </wp:positionH>
+                <wp:positionV relativeFrom="paragraph">
+                  <wp:posOffset>1585595</wp:posOffset>
+                </wp:positionV>
+                <wp:extent cx="870885" cy="596900"/>
+                <wp:effectExtent l="38100" t="38100" r="43815" b="50800"/>
+                <wp:wrapNone/>
+                <wp:docPr id="18" name="Ink 18"/>
+                <wp:cNvGraphicFramePr/>
+                <a:graphic xmlns:a="http://schemas.openxmlformats.org/drawingml/2006/main">
+                  <a:graphicData uri="http://schemas.microsoft.com/office/word/2010/wordprocessingInk">
+                    <w14:contentPart bwMode="auto" r:id="rId20">
+                      <w14:nvContentPartPr>
+                        <w14:cNvContentPartPr/>
+                      </w14:nvContentPartPr>
+                      <w14:xfrm>
+                        <a:off x="0" y="0"/>
+                        <a:ext cx="870885" cy="596900"/>
+                      </w14:xfrm>
+                    </w14:contentPart>
+                  </a:graphicData>
+                </a:graphic>
+              </wp:anchor>
+            </w:drawing>
+          </mc:Choice>
+          <mc:Fallback>
+            <w:pict>
+              <v:shape w14:anchorId="1835A939" id="Ink 18" o:spid="_x0000_s1026" type="#_x0000_t75" style="position:absolute;margin-left:129.4pt;margin-top:124.15pt;width:69.95pt;height:48.4pt;z-index:251671552;visibility:visible;mso-wrap-style:square;mso-wrap-distance-left:9pt;mso-wrap-distance-top:0;mso-wrap-distance-right:9pt;mso-wrap-distance-bottom:0;mso-position-horizontal:absolute;mso-position-horizontal-relative:text;mso-position-vertical:absolute;mso-position-vertical-relative:text" o:gfxdata="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">
+                <v:imagedata r:id="rId21" o:title=""/>
+              </v:shape>
+            </w:pict>
+          </mc:Fallback>
+        </mc:AlternateContent>
+      </w:r>
+      <w:r>
+        <w:rPr>
+          <w:b/>
+          <w:bCs/>
+          <w:noProof/>
+          <w:u w:val="single"/>
+        </w:rPr>
+        <mc:AlternateContent>
+          <mc:Choice Requires="wpi">
+            <w:drawing>
+              <wp:anchor distT="0" distB="0" distL="114300" distR="114300" simplePos="0" relativeHeight="251667456" behindDoc="0" locked="0" layoutInCell="1" allowOverlap="1" wp14:anchorId="5457835B" wp14:editId="3C57195E">
+                <wp:simplePos x="0" y="0"/>
+                <wp:positionH relativeFrom="column">
+                  <wp:posOffset>1652136</wp:posOffset>
+                </wp:positionH>
+                <wp:positionV relativeFrom="paragraph">
+                  <wp:posOffset>432917</wp:posOffset>
+                </wp:positionV>
+                <wp:extent cx="360" cy="360"/>
+                <wp:effectExtent l="38100" t="38100" r="38100" b="38100"/>
+                <wp:wrapNone/>
+                <wp:docPr id="20" name="Ink 20"/>
+                <wp:cNvGraphicFramePr/>
+                <a:graphic xmlns:a="http://schemas.openxmlformats.org/drawingml/2006/main">
+                  <a:graphicData uri="http://schemas.microsoft.com/office/word/2010/wordprocessingInk">
+                    <w14:contentPart bwMode="auto" r:id="rId22">
+                      <w14:nvContentPartPr>
+                        <w14:cNvContentPartPr/>
+                      </w14:nvContentPartPr>
+                      <w14:xfrm>
+                        <a:off x="0" y="0"/>
+                        <a:ext cx="360" cy="360"/>
+                      </w14:xfrm>
+                    </w14:contentPart>
+                  </a:graphicData>
+                </a:graphic>
+              </wp:anchor>
+            </w:drawing>
+          </mc:Choice>
+          <mc:Fallback>
+            <w:pict>
+              <v:shape w14:anchorId="79DB8CBF" id="Ink 20" o:spid="_x0000_s1026" type="#_x0000_t75" style="position:absolute;margin-left:129.75pt;margin-top:33.75pt;width:.75pt;height:.75pt;z-index:251667456;visibility:visible;mso-wrap-style:square;mso-wrap-distance-left:9pt;mso-wrap-distance-top:0;mso-wrap-distance-right:9pt;mso-wrap-distance-bottom:0;mso-position-horizontal:absolute;mso-position-horizontal-relative:text;mso-position-vertical:absolute;mso-position-vertical-relative:text" o:gfxdata="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">
+                <v:imagedata r:id="rId15" o:title=""/>
+              </v:shape>
+            </w:pict>
+          </mc:Fallback>
+        </mc:AlternateContent>
+      </w:r>
+      <w:r>
+        <w:rPr>
+          <w:b/>
+          <w:bCs/>
+          <w:u w:val="single"/>
+        </w:rPr>
+        <w:t>Create New Task</w:t>
+      </w:r>
+      <w:r>
+        <w:tab/>
+      </w:r>
+      <w:r>
+        <w:object w:dxaOrig="18340" w:dyaOrig="6660" w14:anchorId="70FCCFB0">
+          <v:shapetype id="_x0000_t75" coordsize="21600,21600" o:spt="75" o:preferrelative="t" path="m@4@5l@4@11@9@11@9@5xe" filled="f" stroked="f">
+            <v:stroke joinstyle="miter"/>
+            <v:formulas>
+              <v:f eqn="if lineDrawn pixelLineWidth 0"/>
+              <v:f eqn="sum @0 1 0"/>
+              <v:f eqn="sum 0 0 @1"/>
+              <v:f eqn="prod @2 1 2"/>
+              <v:f eqn="prod @3 21600 pixelWidth"/>
+              <v:f eqn="prod @3 21600 pixelHeight"/>
+              <v:f eqn="sum @0 0 1"/>
+              <v:f eqn="prod @6 1 2"/>
+              <v:f eqn="prod @7 21600 pixelWidth"/>
+              <v:f eqn="sum @8 21600 0"/>
+              <v:f eqn="prod @7 21600 pixelHeight"/>
+              <v:f eqn="sum @10 21600 0"/>
+            </v:formulas>
+            <v:path o:extrusionok="f" gradientshapeok="t" o:connecttype="rect"/>
+            <o:lock v:ext="edit" aspectratio="t"/>
+          </v:shapetype>
+          <v:shape id="_x0000_i1025" type="#_x0000_t75" style="width:422.75pt;height:153.8pt" o:ole="">
+            <v:imagedata r:id="rId23" o:title=""/>
+          </v:shape>
+          <o:OLEObject Type="Embed" ProgID="PBrush" ShapeID="_x0000_i1025" DrawAspect="Content" ObjectID="_1738908428" r:id="rId24"/>
+        </w:object>
+      </w:r>
+      <w:r>
+        <w:tab/>
+      </w:r>
+    </w:p>
+    <w:p>
+      <w:pPr>
+        <w:pStyle w:val="ListParagraph"/>
+        <w:tabs>
+          <w:tab w:val="left" w:pos="6507"/>
+        </w:tabs>
+        <w:rPr>
+          <w:b/>
+          <w:bCs/>
+          <w:u w:val="single"/>
+        </w:rPr>
+      </w:pPr>
+    </w:p>
+    <w:p>
+      <w:pPr>
+        <w:pStyle w:val="ListParagraph"/>
+        <w:tabs>
+          <w:tab w:val="left" w:pos="6507"/>
+        </w:tabs>
+        <w:rPr>
+          <w:b/>
+          <w:bCs/>
+          <w:u w:val="single"/>
+        </w:rPr>
+      </w:pPr>
+    </w:p>
+    <w:p>
+      <w:pPr>
+        <w:pStyle w:val="ListParagraph"/>
+        <w:tabs>
+          <w:tab w:val="left" w:pos="6507"/>
+        </w:tabs>
+        <w:rPr>
+          <w:b/>
+          <w:bCs/>
+          <w:u w:val="single"/>
+        </w:rPr>
+      </w:pPr>
+    </w:p>
+    <w:p>
+      <w:pPr>
+        <w:pStyle w:val="ListParagraph"/>
+        <w:tabs>
+          <w:tab w:val="left" w:pos="6507"/>
+        </w:tabs>
+        <w:rPr>
+          <w:b/>
+          <w:bCs/>
+          <w:u w:val="single"/>
+        </w:rPr>
+      </w:pPr>
+    </w:p>
+    <w:p>
+      <w:pPr>
+        <w:pStyle w:val="ListParagraph"/>
+        <w:tabs>
+          <w:tab w:val="left" w:pos="6507"/>
+        </w:tabs>
+        <w:rPr>
+          <w:b/>
+          <w:bCs/>
+          <w:u w:val="single"/>
+        </w:rPr>
+      </w:pPr>
+    </w:p>
+    <w:p>
+      <w:pPr>
+        <w:pStyle w:val="ListParagraph"/>
+        <w:tabs>
+          <w:tab w:val="left" w:pos="6507"/>
+        </w:tabs>
+        <w:rPr>
+          <w:b/>
+          <w:bCs/>
+          <w:u w:val="single"/>
+        </w:rPr>
+      </w:pPr>
+      <w:r>
+        <w:tab/>
+      </w:r>
+    </w:p>
+    <w:p>
+      <w:pPr>
+        <w:pStyle w:val="ListParagraph"/>
+        <w:numPr>
+          <w:ilvl w:val="0"/>
+          <w:numId w:val="14"/>
+        </w:numPr>
+        <w:tabs>
+          <w:tab w:val="left" w:pos="6507"/>
+        </w:tabs>
+        <w:rPr>
+          <w:b/>
+          <w:bCs/>
+          <w:u w:val="single"/>
+        </w:rPr>
+      </w:pPr>
+      <w:r>
+        <w:rPr>
+          <w:b/>
+          <w:bCs/>
+          <w:u w:val="single"/>
+        </w:rPr>
+        <w:t>View Task</w:t>
+      </w:r>
+    </w:p>
+    <w:p>
+      <w:pPr>
+        <w:pStyle w:val="ListParagraph"/>
+        <w:tabs>
+          <w:tab w:val="left" w:pos="6507"/>
+        </w:tabs>
+      </w:pPr>
+    </w:p>
+    <w:p>
+      <w:pPr>
+        <w:pStyle w:val="ListParagraph"/>
+        <w:tabs>
+          <w:tab w:val="left" w:pos="6507"/>
+        </w:tabs>
+      </w:pPr>
+      <w:r>
+        <w:object w:dxaOrig="17190" w:dyaOrig="6050" w14:anchorId="2DB8831B">
+          <v:shape id="_x0000_i1026" type="#_x0000_t75" style="width:421.15pt;height:148.35pt" o:ole="">
+            <v:imagedata r:id="rId25" o:title=""/>
+          </v:shape>
+          <o:OLEObject Type="Embed" ProgID="PBrush" ShapeID="_x0000_i1026" DrawAspect="Content" ObjectID="_1738908429" r:id="rId26"/>
+        </w:object>
+      </w:r>
+    </w:p>
+    <w:p>
+      <w:pPr>
+        <w:tabs>
+          <w:tab w:val="left" w:pos="6507"/>
+        </w:tabs>
+      </w:pPr>
+    </w:p>
+    <w:p>
+      <w:pPr>
+        <w:pStyle w:val="ListParagraph"/>
+        <w:numPr>
+          <w:ilvl w:val="0"/>
+          <w:numId w:val="14"/>
+        </w:numPr>
+        <w:tabs>
+          <w:tab w:val="left" w:pos="6507"/>
+        </w:tabs>
+        <w:rPr>
+          <w:b/>
+          <w:bCs/>
+          <w:u w:val="single"/>
+        </w:rPr>
+      </w:pPr>
+      <w:r>
+        <w:rPr>
+          <w:b/>
+          <w:bCs/>
+          <w:u w:val="single"/>
+        </w:rPr>
+        <w:t>Update Tas</w:t>
+      </w:r>
+      <w:r>
+        <w:rPr>
+          <w:b/>
+          <w:bCs/>
+          <w:u w:val="single"/>
+        </w:rPr>
+        <w:t>k</w:t>
+      </w:r>
+    </w:p>
+    <w:p>
+      <w:pPr>
+        <w:pStyle w:val="ListParagraph"/>
+        <w:tabs>
+          <w:tab w:val="left" w:pos="6507"/>
+        </w:tabs>
+        <w:rPr>
+          <w:b/>
+          <w:bCs/>
+          <w:u w:val="single"/>
+        </w:rPr>
+      </w:pPr>
+    </w:p>
+    <w:p>
+      <w:pPr>
+        <w:pStyle w:val="ListParagraph"/>
+        <w:tabs>
+          <w:tab w:val="left" w:pos="6507"/>
+        </w:tabs>
+      </w:pPr>
+      <w:r>
+        <w:rPr>
+          <w:noProof/>
+        </w:rPr>
+        <w:lastRenderedPageBreak/>
+        <mc:AlternateContent>
+          <mc:Choice Requires="wpi">
+            <w:drawing>
+              <wp:anchor distT="0" distB="0" distL="114300" distR="114300" simplePos="0" relativeHeight="251666432" behindDoc="0" locked="0" layoutInCell="1" allowOverlap="1" wp14:anchorId="747506C8" wp14:editId="48922C7A">
+                <wp:simplePos x="0" y="0"/>
+                <wp:positionH relativeFrom="column">
+                  <wp:posOffset>2332645</wp:posOffset>
+                </wp:positionH>
+                <wp:positionV relativeFrom="paragraph">
+                  <wp:posOffset>1821323</wp:posOffset>
+                </wp:positionV>
+                <wp:extent cx="72720" cy="94320"/>
+                <wp:effectExtent l="19050" t="38100" r="41910" b="39370"/>
+                <wp:wrapNone/>
+                <wp:docPr id="17" name="Ink 17"/>
+                <wp:cNvGraphicFramePr/>
+                <a:graphic xmlns:a="http://schemas.openxmlformats.org/drawingml/2006/main">
+                  <a:graphicData uri="http://schemas.microsoft.com/office/word/2010/wordprocessingInk">
+                    <w14:contentPart bwMode="auto" r:id="rId27">
+                      <w14:nvContentPartPr>
+                        <w14:cNvContentPartPr/>
+                      </w14:nvContentPartPr>
+                      <w14:xfrm>
+                        <a:off x="0" y="0"/>
+                        <a:ext cx="72720" cy="94320"/>
+                      </w14:xfrm>
+                    </w14:contentPart>
+                  </a:graphicData>
+                </a:graphic>
+              </wp:anchor>
+            </w:drawing>
+          </mc:Choice>
+          <mc:Fallback>
+            <w:pict>
+              <v:shape w14:anchorId="0AC7BE36" id="Ink 17" o:spid="_x0000_s1026" type="#_x0000_t75" style="position:absolute;margin-left:183.3pt;margin-top:143.05pt;width:6.45pt;height:8.15pt;z-index:251666432;visibility:visible;mso-wrap-style:square;mso-wrap-distance-left:9pt;mso-wrap-distance-top:0;mso-wrap-distance-right:9pt;mso-wrap-distance-bottom:0;mso-position-horizontal:absolute;mso-position-horizontal-relative:text;mso-position-vertical:absolute;mso-position-vertical-relative:text" o:gfxdata="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">
+                <v:imagedata r:id="rId28" o:title=""/>
+              </v:shape>
+            </w:pict>
+          </mc:Fallback>
+        </mc:AlternateContent>
+      </w:r>
+      <w:r>
+        <w:rPr>
+          <w:noProof/>
+        </w:rPr>
+        <mc:AlternateContent>
+          <mc:Choice Requires="wpi">
+            <w:drawing>
+              <wp:anchor distT="0" distB="0" distL="114300" distR="114300" simplePos="0" relativeHeight="251665408" behindDoc="0" locked="0" layoutInCell="1" allowOverlap="1" wp14:anchorId="2AC12E0C" wp14:editId="50104126">
+                <wp:simplePos x="0" y="0"/>
+                <wp:positionH relativeFrom="column">
+                  <wp:posOffset>4561765</wp:posOffset>
+                </wp:positionH>
+                <wp:positionV relativeFrom="paragraph">
+                  <wp:posOffset>1327043</wp:posOffset>
+                </wp:positionV>
+                <wp:extent cx="58320" cy="148320"/>
+                <wp:effectExtent l="38100" t="38100" r="37465" b="42545"/>
+                <wp:wrapNone/>
+                <wp:docPr id="16" name="Ink 16"/>
+                <wp:cNvGraphicFramePr/>
+                <a:graphic xmlns:a="http://schemas.openxmlformats.org/drawingml/2006/main">
+                  <a:graphicData uri="http://schemas.microsoft.com/office/word/2010/wordprocessingInk">
+                    <w14:contentPart bwMode="auto" r:id="rId29">
+                      <w14:nvContentPartPr>
+                        <w14:cNvContentPartPr/>
+                      </w14:nvContentPartPr>
+                      <w14:xfrm>
+                        <a:off x="0" y="0"/>
+                        <a:ext cx="58320" cy="148320"/>
+                      </w14:xfrm>
+                    </w14:contentPart>
+                  </a:graphicData>
+                </a:graphic>
+              </wp:anchor>
+            </w:drawing>
+          </mc:Choice>
+          <mc:Fallback>
+            <w:pict>
+              <v:shape w14:anchorId="7B76C654" id="Ink 16" o:spid="_x0000_s1026" type="#_x0000_t75" style="position:absolute;margin-left:358.85pt;margin-top:104.15pt;width:5.35pt;height:12.4pt;z-index:251665408;visibility:visible;mso-wrap-style:square;mso-wrap-distance-left:9pt;mso-wrap-distance-top:0;mso-wrap-distance-right:9pt;mso-wrap-distance-bottom:0;mso-position-horizontal:absolute;mso-position-horizontal-relative:text;mso-position-vertical:absolute;mso-position-vertical-relative:text" o:gfxdata="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">
+                <v:imagedata r:id="rId30" o:title=""/>
+              </v:shape>
+            </w:pict>
+          </mc:Fallback>
+        </mc:AlternateContent>
+      </w:r>
+      <w:r>
+        <w:rPr>
+          <w:noProof/>
+        </w:rPr>
+        <mc:AlternateContent>
+          <mc:Choice Requires="wpi">
+            <w:drawing>
+              <wp:anchor distT="0" distB="0" distL="114300" distR="114300" simplePos="0" relativeHeight="251664384" behindDoc="0" locked="0" layoutInCell="1" allowOverlap="1" wp14:anchorId="1AA030E3" wp14:editId="0E804564">
+                <wp:simplePos x="0" y="0"/>
+                <wp:positionH relativeFrom="column">
+                  <wp:posOffset>4374205</wp:posOffset>
+                </wp:positionH>
+                <wp:positionV relativeFrom="paragraph">
+                  <wp:posOffset>980303</wp:posOffset>
+                </wp:positionV>
+                <wp:extent cx="52200" cy="111960"/>
+                <wp:effectExtent l="38100" t="38100" r="43180" b="40640"/>
+                <wp:wrapNone/>
+                <wp:docPr id="15" name="Ink 15"/>
+                <wp:cNvGraphicFramePr/>
+                <a:graphic xmlns:a="http://schemas.openxmlformats.org/drawingml/2006/main">
+                  <a:graphicData uri="http://schemas.microsoft.com/office/word/2010/wordprocessingInk">
+                    <w14:contentPart bwMode="auto" r:id="rId31">
+                      <w14:nvContentPartPr>
+                        <w14:cNvContentPartPr/>
+                      </w14:nvContentPartPr>
+                      <w14:xfrm>
+                        <a:off x="0" y="0"/>
+                        <a:ext cx="52200" cy="111960"/>
+                      </w14:xfrm>
+                    </w14:contentPart>
+                  </a:graphicData>
+                </a:graphic>
+              </wp:anchor>
+            </w:drawing>
+          </mc:Choice>
+          <mc:Fallback>
+            <w:pict>
+              <v:shape w14:anchorId="29ECC843" id="Ink 15" o:spid="_x0000_s1026" type="#_x0000_t75" style="position:absolute;margin-left:344.1pt;margin-top:76.85pt;width:4.8pt;height:9.5pt;z-index:251664384;visibility:visible;mso-wrap-style:square;mso-wrap-distance-left:9pt;mso-wrap-distance-top:0;mso-wrap-distance-right:9pt;mso-wrap-distance-bottom:0;mso-position-horizontal:absolute;mso-position-horizontal-relative:text;mso-position-vertical:absolute;mso-position-vertical-relative:text" o:gfxdata="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">
+                <v:imagedata r:id="rId32" o:title=""/>
+              </v:shape>
+            </w:pict>
+          </mc:Fallback>
+        </mc:AlternateContent>
+      </w:r>
+      <w:r>
+        <w:rPr>
+          <w:noProof/>
+        </w:rPr>
+        <mc:AlternateContent>
+          <mc:Choice Requires="wpi">
+            <w:drawing>
+              <wp:anchor distT="0" distB="0" distL="114300" distR="114300" simplePos="0" relativeHeight="251663360" behindDoc="0" locked="0" layoutInCell="1" allowOverlap="1" wp14:anchorId="69F2C765" wp14:editId="21D86521">
+                <wp:simplePos x="0" y="0"/>
+                <wp:positionH relativeFrom="column">
+                  <wp:posOffset>1780765</wp:posOffset>
+                </wp:positionH>
+                <wp:positionV relativeFrom="paragraph">
+                  <wp:posOffset>1664303</wp:posOffset>
+                </wp:positionV>
+                <wp:extent cx="70560" cy="113400"/>
+                <wp:effectExtent l="38100" t="38100" r="43815" b="39370"/>
+                <wp:wrapNone/>
+                <wp:docPr id="12" name="Ink 12"/>
+                <wp:cNvGraphicFramePr/>
+                <a:graphic xmlns:a="http://schemas.openxmlformats.org/drawingml/2006/main">
+                  <a:graphicData uri="http://schemas.microsoft.com/office/word/2010/wordprocessingInk">
+                    <w14:contentPart bwMode="auto" r:id="rId33">
+                      <w14:nvContentPartPr>
+                        <w14:cNvContentPartPr/>
+                      </w14:nvContentPartPr>
+                      <w14:xfrm>
+                        <a:off x="0" y="0"/>
+                        <a:ext cx="70560" cy="113400"/>
+                      </w14:xfrm>
+                    </w14:contentPart>
+                  </a:graphicData>
+                </a:graphic>
+              </wp:anchor>
+            </w:drawing>
+          </mc:Choice>
+          <mc:Fallback>
+            <w:pict>
+              <v:shape w14:anchorId="10524D1B" id="Ink 12" o:spid="_x0000_s1026" type="#_x0000_t75" style="position:absolute;margin-left:139.85pt;margin-top:130.7pt;width:6.25pt;height:9.65pt;z-index:251663360;visibility:visible;mso-wrap-style:square;mso-wrap-distance-left:9pt;mso-wrap-distance-top:0;mso-wrap-distance-right:9pt;mso-wrap-distance-bottom:0;mso-position-horizontal:absolute;mso-position-horizontal-relative:text;mso-position-vertical:absolute;mso-position-vertical-relative:text" o:gfxdata="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">
+                <v:imagedata r:id="rId34" o:title=""/>
+              </v:shape>
+            </w:pict>
+          </mc:Fallback>
+        </mc:AlternateContent>
+      </w:r>
+      <w:r>
+        <w:rPr>
+          <w:noProof/>
+        </w:rPr>
+        <mc:AlternateContent>
+          <mc:Choice Requires="wpi">
+            <w:drawing>
+              <wp:anchor distT="0" distB="0" distL="114300" distR="114300" simplePos="0" relativeHeight="251662336" behindDoc="0" locked="0" layoutInCell="1" allowOverlap="1" wp14:anchorId="05AC6B00" wp14:editId="42918178">
+                <wp:simplePos x="0" y="0"/>
+                <wp:positionH relativeFrom="column">
+                  <wp:posOffset>2462965</wp:posOffset>
+                </wp:positionH>
+                <wp:positionV relativeFrom="paragraph">
+                  <wp:posOffset>903294</wp:posOffset>
+                </wp:positionV>
+                <wp:extent cx="80640" cy="126720"/>
+                <wp:effectExtent l="38100" t="38100" r="34290" b="45085"/>
+                <wp:wrapNone/>
+                <wp:docPr id="10" name="Ink 10"/>
+                <wp:cNvGraphicFramePr/>
+                <a:graphic xmlns:a="http://schemas.openxmlformats.org/drawingml/2006/main">
+                  <a:graphicData uri="http://schemas.microsoft.com/office/word/2010/wordprocessingInk">
+                    <w14:contentPart bwMode="auto" r:id="rId35">
+                      <w14:nvContentPartPr>
+                        <w14:cNvContentPartPr/>
+                      </w14:nvContentPartPr>
+                      <w14:xfrm>
+                        <a:off x="0" y="0"/>
+                        <a:ext cx="80640" cy="126720"/>
+                      </w14:xfrm>
+                    </w14:contentPart>
+                  </a:graphicData>
+                </a:graphic>
+              </wp:anchor>
+            </w:drawing>
+          </mc:Choice>
+          <mc:Fallback>
+            <w:pict>
+              <v:shape w14:anchorId="385AEB8C" id="Ink 10" o:spid="_x0000_s1026" type="#_x0000_t75" style="position:absolute;margin-left:193.6pt;margin-top:70.8pt;width:7.1pt;height:10.7pt;z-index:251662336;visibility:visible;mso-wrap-style:square;mso-wrap-distance-left:9pt;mso-wrap-distance-top:0;mso-wrap-distance-right:9pt;mso-wrap-distance-bottom:0;mso-position-horizontal:absolute;mso-position-horizontal-relative:text;mso-position-vertical:absolute;mso-position-vertical-relative:text" o:gfxdata="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">
+                <v:imagedata r:id="rId36" o:title=""/>
+              </v:shape>
+            </w:pict>
+          </mc:Fallback>
+        </mc:AlternateContent>
+      </w:r>
+      <w:r>
+        <w:rPr>
+          <w:noProof/>
+        </w:rPr>
+        <mc:AlternateContent>
+          <mc:Choice Requires="wpi">
+            <w:drawing>
+              <wp:anchor distT="0" distB="0" distL="114300" distR="114300" simplePos="0" relativeHeight="251661312" behindDoc="0" locked="0" layoutInCell="1" allowOverlap="1" wp14:anchorId="6320A159" wp14:editId="75DABB7B">
+                <wp:simplePos x="0" y="0"/>
+                <wp:positionH relativeFrom="column">
+                  <wp:posOffset>4503445</wp:posOffset>
+                </wp:positionH>
+                <wp:positionV relativeFrom="paragraph">
+                  <wp:posOffset>669294</wp:posOffset>
+                </wp:positionV>
+                <wp:extent cx="93600" cy="99000"/>
+                <wp:effectExtent l="38100" t="38100" r="40005" b="34925"/>
+                <wp:wrapNone/>
+                <wp:docPr id="9" name="Ink 9"/>
+                <wp:cNvGraphicFramePr/>
+                <a:graphic xmlns:a="http://schemas.openxmlformats.org/drawingml/2006/main">
+                  <a:graphicData uri="http://schemas.microsoft.com/office/word/2010/wordprocessingInk">
+                    <w14:contentPart bwMode="auto" r:id="rId37">
+                      <w14:nvContentPartPr>
+                        <w14:cNvContentPartPr/>
+                      </w14:nvContentPartPr>
+                      <w14:xfrm>
+                        <a:off x="0" y="0"/>
+                        <a:ext cx="93600" cy="99000"/>
+                      </w14:xfrm>
+                    </w14:contentPart>
+                  </a:graphicData>
+                </a:graphic>
+              </wp:anchor>
+            </w:drawing>
+          </mc:Choice>
+          <mc:Fallback>
+            <w:pict>
+              <v:shape w14:anchorId="2E52572B" id="Ink 9" o:spid="_x0000_s1026" type="#_x0000_t75" style="position:absolute;margin-left:354.25pt;margin-top:52.35pt;width:8.05pt;height:8.5pt;z-index:251661312;visibility:visible;mso-wrap-style:square;mso-wrap-distance-left:9pt;mso-wrap-distance-top:0;mso-wrap-distance-right:9pt;mso-wrap-distance-bottom:0;mso-position-horizontal:absolute;mso-position-horizontal-relative:text;mso-position-vertical:absolute;mso-position-vertical-relative:text" o:gfxdata="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">
+                <v:imagedata r:id="rId38" o:title=""/>
+              </v:shape>
+            </w:pict>
+          </mc:Fallback>
+        </mc:AlternateContent>
+      </w:r>
+      <w:r>
+        <w:rPr>
+          <w:noProof/>
+        </w:rPr>
+        <mc:AlternateContent>
+          <mc:Choice Requires="wpi">
+            <w:drawing>
+              <wp:anchor distT="0" distB="0" distL="114300" distR="114300" simplePos="0" relativeHeight="251660288" behindDoc="0" locked="0" layoutInCell="1" allowOverlap="1" wp14:anchorId="635749F4" wp14:editId="26BD019D">
+                <wp:simplePos x="0" y="0"/>
+                <wp:positionH relativeFrom="column">
+                  <wp:posOffset>4418125</wp:posOffset>
+                </wp:positionH>
+                <wp:positionV relativeFrom="paragraph">
+                  <wp:posOffset>205614</wp:posOffset>
+                </wp:positionV>
+                <wp:extent cx="95400" cy="82080"/>
+                <wp:effectExtent l="38100" t="38100" r="38100" b="32385"/>
+                <wp:wrapNone/>
+                <wp:docPr id="8" name="Ink 8"/>
+                <wp:cNvGraphicFramePr/>
+                <a:graphic xmlns:a="http://schemas.openxmlformats.org/drawingml/2006/main">
+                  <a:graphicData uri="http://schemas.microsoft.com/office/word/2010/wordprocessingInk">
+                    <w14:contentPart bwMode="auto" r:id="rId39">
+                      <w14:nvContentPartPr>
+                        <w14:cNvContentPartPr/>
+                      </w14:nvContentPartPr>
+                      <w14:xfrm>
+                        <a:off x="0" y="0"/>
+                        <a:ext cx="95400" cy="82080"/>
+                      </w14:xfrm>
+                    </w14:contentPart>
+                  </a:graphicData>
+                </a:graphic>
+              </wp:anchor>
+            </w:drawing>
+          </mc:Choice>
+          <mc:Fallback>
+            <w:pict>
+              <v:shape w14:anchorId="4C3A464D" id="Ink 8" o:spid="_x0000_s1026" type="#_x0000_t75" style="position:absolute;margin-left:347.55pt;margin-top:15.85pt;width:8.2pt;height:7.15pt;z-index:251660288;visibility:visible;mso-wrap-style:square;mso-wrap-distance-left:9pt;mso-wrap-distance-top:0;mso-wrap-distance-right:9pt;mso-wrap-distance-bottom:0;mso-position-horizontal:absolute;mso-position-horizontal-relative:text;mso-position-vertical:absolute;mso-position-vertical-relative:text" o:gfxdata="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">
+                <v:imagedata r:id="rId40" o:title=""/>
+              </v:shape>
+            </w:pict>
+          </mc:Fallback>
+        </mc:AlternateContent>
+      </w:r>
+      <w:r>
+        <w:rPr>
+          <w:noProof/>
+        </w:rPr>
+        <mc:AlternateContent>
+          <mc:Choice Requires="wpi">
+            <w:drawing>
+              <wp:anchor distT="0" distB="0" distL="114300" distR="114300" simplePos="0" relativeHeight="251659264" behindDoc="0" locked="0" layoutInCell="1" allowOverlap="1" wp14:anchorId="3BF3B40F" wp14:editId="0F4F7CFE">
+                <wp:simplePos x="0" y="0"/>
+                <wp:positionH relativeFrom="column">
+                  <wp:posOffset>2408245</wp:posOffset>
+                </wp:positionH>
+                <wp:positionV relativeFrom="paragraph">
+                  <wp:posOffset>332694</wp:posOffset>
+                </wp:positionV>
+                <wp:extent cx="17640" cy="125280"/>
+                <wp:effectExtent l="38100" t="38100" r="40005" b="46355"/>
+                <wp:wrapNone/>
+                <wp:docPr id="11" name="Ink 11"/>
+                <wp:cNvGraphicFramePr/>
+                <a:graphic xmlns:a="http://schemas.openxmlformats.org/drawingml/2006/main">
+                  <a:graphicData uri="http://schemas.microsoft.com/office/word/2010/wordprocessingInk">
+                    <w14:contentPart bwMode="auto" r:id="rId41">
+                      <w14:nvContentPartPr>
+                        <w14:cNvContentPartPr/>
+                      </w14:nvContentPartPr>
+                      <w14:xfrm>
+                        <a:off x="0" y="0"/>
+                        <a:ext cx="17640" cy="125280"/>
+                      </w14:xfrm>
+                    </w14:contentPart>
+                  </a:graphicData>
+                </a:graphic>
+              </wp:anchor>
+            </w:drawing>
+          </mc:Choice>
+          <mc:Fallback>
+            <w:pict>
+              <v:shape w14:anchorId="09F51DD7" id="Ink 11" o:spid="_x0000_s1026" type="#_x0000_t75" style="position:absolute;margin-left:189.3pt;margin-top:25.85pt;width:2.1pt;height:10.55pt;z-index:251659264;visibility:visible;mso-wrap-style:square;mso-wrap-distance-left:9pt;mso-wrap-distance-top:0;mso-wrap-distance-right:9pt;mso-wrap-distance-bottom:0;mso-position-horizontal:absolute;mso-position-horizontal-relative:text;mso-position-vertical:absolute;mso-position-vertical-relative:text" o:gfxdata="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">
+                <v:imagedata r:id="rId42" o:title=""/>
+              </v:shape>
+            </w:pict>
+          </mc:Fallback>
+        </mc:AlternateContent>
+      </w:r>
+      <w:r>
+        <w:object w:dxaOrig="17400" w:dyaOrig="6630" w14:anchorId="1A8A7981">
+          <v:shape id="_x0000_i1027" type="#_x0000_t75" style="width:440.15pt;height:167.35pt" o:ole="">
+            <v:imagedata r:id="rId43" o:title=""/>
+          </v:shape>
+          <o:OLEObject Type="Embed" ProgID="PBrush" ShapeID="_x0000_i1027" DrawAspect="Content" ObjectID="_1738908430" r:id="rId44"/>
+        </w:object>
+      </w:r>
+    </w:p>
+    <w:p>
+      <w:pPr>
+        <w:tabs>
+          <w:tab w:val="left" w:pos="6507"/>
+        </w:tabs>
+        <w:rPr>
+          <w:b/>
+          <w:bCs/>
+          <w:u w:val="single"/>
+        </w:rPr>
+      </w:pPr>
+    </w:p>
+    <w:p>
+      <w:pPr>
+        <w:pStyle w:val="ListParagraph"/>
+        <w:numPr>
+          <w:ilvl w:val="0"/>
+          <w:numId w:val="14"/>
+        </w:numPr>
+        <w:tabs>
+          <w:tab w:val="left" w:pos="6507"/>
+        </w:tabs>
+        <w:rPr>
+          <w:b/>
+          <w:bCs/>
+          <w:u w:val="single"/>
+        </w:rPr>
+      </w:pPr>
+      <w:r>
+        <w:rPr>
+          <w:b/>
+          <w:bCs/>
+          <w:u w:val="single"/>
+        </w:rPr>
+        <w:t>Delete Task</w:t>
+      </w:r>
+    </w:p>
+    <w:p>
+      <w:pPr>
+        <w:pStyle w:val="ListParagraph"/>
+        <w:tabs>
+          <w:tab w:val="left" w:pos="6507"/>
+        </w:tabs>
+        <w:rPr>
+          <w:b/>
+          <w:bCs/>
+          <w:u w:val="single"/>
+        </w:rPr>
+      </w:pPr>
+    </w:p>
+    <w:p>
+      <w:pPr>
+        <w:pStyle w:val="ListParagraph"/>
+        <w:tabs>
+          <w:tab w:val="left" w:pos="6507"/>
+        </w:tabs>
+      </w:pPr>
+      <w:r>
+        <w:object w:dxaOrig="17890" w:dyaOrig="6170" w14:anchorId="4D640368">
+          <v:shape id="_x0000_i1028" type="#_x0000_t75" style="width:467.85pt;height:161.65pt" o:ole="">
+            <v:imagedata r:id="rId45" o:title=""/>
+          </v:shape>
+          <o:OLEObject Type="Embed" ProgID="PBrush" ShapeID="_x0000_i1028" DrawAspect="Content" ObjectID="_1738908431" r:id="rId46"/>
+        </w:object>
+      </w:r>
+    </w:p>
+    <w:p>
+      <w:pPr>
+        <w:pStyle w:val="ListParagraph"/>
+        <w:tabs>
+          <w:tab w:val="left" w:pos="6507"/>
+        </w:tabs>
+        <w:rPr>
+          <w:b/>
+          <w:bCs/>
+          <w:u w:val="single"/>
+        </w:rPr>
+      </w:pPr>
+    </w:p>
+    <w:p>
+      <w:pPr>
+        <w:pStyle w:val="ListParagraph"/>
+        <w:numPr>
+          <w:ilvl w:val="0"/>
+          <w:numId w:val="14"/>
+        </w:numPr>
+        <w:tabs>
+          <w:tab w:val="left" w:pos="6507"/>
+        </w:tabs>
+        <w:rPr>
+          <w:b/>
+          <w:bCs/>
+          <w:u w:val="single"/>
+        </w:rPr>
+      </w:pPr>
+      <w:r>
+        <w:rPr>
+          <w:b/>
+          <w:bCs/>
+          <w:u w:val="single"/>
+        </w:rPr>
+        <w:t>Search Task</w:t>
+      </w:r>
+    </w:p>
+    <w:p>
+      <w:pPr>
+        <w:pStyle w:val="ListParagraph"/>
+        <w:tabs>
+          <w:tab w:val="left" w:pos="6507"/>
+        </w:tabs>
+        <w:rPr>
+          <w:b/>
+          <w:bCs/>
+          <w:u w:val="single"/>
+        </w:rPr>
+      </w:pPr>
+    </w:p>
+    <w:p>
+      <w:pPr>
+        <w:pStyle w:val="ListParagraph"/>
+        <w:tabs>
+          <w:tab w:val="left" w:pos="6507"/>
+        </w:tabs>
+      </w:pPr>
+      <w:r>
+        <w:object w:dxaOrig="18380" w:dyaOrig="6560" w14:anchorId="10E399CE">
+          <v:shape id="_x0000_i1029" type="#_x0000_t75" style="width:467.85pt;height:166.8pt" o:ole="">
+            <v:imagedata r:id="rId47" o:title=""/>
+          </v:shape>
+          <o:OLEObject Type="Embed" ProgID="PBrush" ShapeID="_x0000_i1029" DrawAspect="Content" ObjectID="_1738908432" r:id="rId48"/>
+        </w:object>
+      </w:r>
+    </w:p>
+    <w:p>
+      <w:pPr>
+        <w:pStyle w:val="ListParagraph"/>
+        <w:tabs>
+          <w:tab w:val="left" w:pos="6507"/>
+        </w:tabs>
+      </w:pPr>
+    </w:p>
+    <w:p>
+      <w:pPr>
+        <w:pStyle w:val="NoSpacing"/>
+        <w:rPr>
+          <w:b/>
+          <w:bCs/>
+          <w:color w:val="000000" w:themeColor="text1"/>
+          <w:u w:val="single"/>
+        </w:rPr>
+      </w:pPr>
     </w:p>
     <w:sectPr>
       <w:pgSz w:w="12240" w:h="15840"/>
@@ -3309,6 +6163,95 @@
     </w:lvl>
   </w:abstractNum>
   <w:abstractNum w:abstractNumId="4" w15:restartNumberingAfterBreak="0">
+    <w:nsid w:val="28BF6EEA"/>
+    <w:multiLevelType w:val="hybridMultilevel"/>
+    <w:tmpl w:val="852C7B2E"/>
+    <w:lvl w:ilvl="0" w:tplc="4E6E3932">
+      <w:start w:val="1"/>
+      <w:numFmt w:val="decimal"/>
+      <w:lvlText w:val="%1."/>
+      <w:lvlJc w:val="left"/>
+      <w:pPr>
+        <w:ind w:left="720" w:hanging="360"/>
+      </w:pPr>
+      <w:rPr>
+        <w:rFonts w:hint="default"/>
+      </w:rPr>
+    </w:lvl>
+    <w:lvl w:ilvl="1" w:tplc="04090019" w:tentative="1">
+      <w:start w:val="1"/>
+      <w:numFmt w:val="lowerLetter"/>
+      <w:lvlText w:val="%2."/>
+      <w:lvlJc w:val="left"/>
+      <w:pPr>
+        <w:ind w:left="1440" w:hanging="360"/>
+      </w:pPr>
+    </w:lvl>
+    <w:lvl w:ilvl="2" w:tplc="0409001B" w:tentative="1">
+      <w:start w:val="1"/>
+      <w:numFmt w:val="lowerRoman"/>
+      <w:lvlText w:val="%3."/>
+      <w:lvlJc w:val="right"/>
+      <w:pPr>
+        <w:ind w:left="2160" w:hanging="180"/>
+      </w:pPr>
+    </w:lvl>
+    <w:lvl w:ilvl="3" w:tplc="0409000F" w:tentative="1">
+      <w:start w:val="1"/>
+      <w:numFmt w:val="decimal"/>
+      <w:lvlText w:val="%4."/>
+      <w:lvlJc w:val="left"/>
+      <w:pPr>
+        <w:ind w:left="2880" w:hanging="360"/>
+      </w:pPr>
+    </w:lvl>
+    <w:lvl w:ilvl="4" w:tplc="04090019" w:tentative="1">
+      <w:start w:val="1"/>
+      <w:numFmt w:val="lowerLetter"/>
+      <w:lvlText w:val="%5."/>
+      <w:lvlJc w:val="left"/>
+      <w:pPr>
+        <w:ind w:left="3600" w:hanging="360"/>
+      </w:pPr>
+    </w:lvl>
+    <w:lvl w:ilvl="5" w:tplc="0409001B" w:tentative="1">
+      <w:start w:val="1"/>
+      <w:numFmt w:val="lowerRoman"/>
+      <w:lvlText w:val="%6."/>
+      <w:lvlJc w:val="right"/>
+      <w:pPr>
+        <w:ind w:left="4320" w:hanging="180"/>
+      </w:pPr>
+    </w:lvl>
+    <w:lvl w:ilvl="6" w:tplc="0409000F" w:tentative="1">
+      <w:start w:val="1"/>
+      <w:numFmt w:val="decimal"/>
+      <w:lvlText w:val="%7."/>
+      <w:lvlJc w:val="left"/>
+      <w:pPr>
+        <w:ind w:left="5040" w:hanging="360"/>
+      </w:pPr>
+    </w:lvl>
+    <w:lvl w:ilvl="7" w:tplc="04090019" w:tentative="1">
+      <w:start w:val="1"/>
+      <w:numFmt w:val="lowerLetter"/>
+      <w:lvlText w:val="%8."/>
+      <w:lvlJc w:val="left"/>
+      <w:pPr>
+        <w:ind w:left="5760" w:hanging="360"/>
+      </w:pPr>
+    </w:lvl>
+    <w:lvl w:ilvl="8" w:tplc="0409001B" w:tentative="1">
+      <w:start w:val="1"/>
+      <w:numFmt w:val="lowerRoman"/>
+      <w:lvlText w:val="%9."/>
+      <w:lvlJc w:val="right"/>
+      <w:pPr>
+        <w:ind w:left="6480" w:hanging="180"/>
+      </w:pPr>
+    </w:lvl>
+  </w:abstractNum>
+  <w:abstractNum w:abstractNumId="5" w15:restartNumberingAfterBreak="0">
     <w:nsid w:val="31D45077"/>
     <w:multiLevelType w:val="hybridMultilevel"/>
     <w:tmpl w:val="08A289CE"/>
@@ -3397,7 +6340,7 @@
       </w:pPr>
     </w:lvl>
   </w:abstractNum>
-  <w:abstractNum w:abstractNumId="5" w15:restartNumberingAfterBreak="0">
+  <w:abstractNum w:abstractNumId="6" w15:restartNumberingAfterBreak="0">
     <w:nsid w:val="377409AB"/>
     <w:multiLevelType w:val="hybridMultilevel"/>
     <w:tmpl w:val="6366AED0"/>
@@ -3486,7 +6429,7 @@
       </w:pPr>
     </w:lvl>
   </w:abstractNum>
-  <w:abstractNum w:abstractNumId="6" w15:restartNumberingAfterBreak="0">
+  <w:abstractNum w:abstractNumId="7" w15:restartNumberingAfterBreak="0">
     <w:nsid w:val="3D9123BB"/>
     <w:multiLevelType w:val="hybridMultilevel"/>
     <w:tmpl w:val="4D7AA110"/>
@@ -3577,7 +6520,96 @@
       </w:pPr>
     </w:lvl>
   </w:abstractNum>
-  <w:abstractNum w:abstractNumId="7" w15:restartNumberingAfterBreak="0">
+  <w:abstractNum w:abstractNumId="8" w15:restartNumberingAfterBreak="0">
+    <w:nsid w:val="45797888"/>
+    <w:multiLevelType w:val="hybridMultilevel"/>
+    <w:tmpl w:val="A84AC012"/>
+    <w:lvl w:ilvl="0" w:tplc="0409000F">
+      <w:start w:val="1"/>
+      <w:numFmt w:val="decimal"/>
+      <w:lvlText w:val="%1."/>
+      <w:lvlJc w:val="left"/>
+      <w:pPr>
+        <w:ind w:left="720" w:hanging="360"/>
+      </w:pPr>
+      <w:rPr>
+        <w:rFonts w:hint="default"/>
+      </w:rPr>
+    </w:lvl>
+    <w:lvl w:ilvl="1" w:tplc="04090019" w:tentative="1">
+      <w:start w:val="1"/>
+      <w:numFmt w:val="lowerLetter"/>
+      <w:lvlText w:val="%2."/>
+      <w:lvlJc w:val="left"/>
+      <w:pPr>
+        <w:ind w:left="1440" w:hanging="360"/>
+      </w:pPr>
+    </w:lvl>
+    <w:lvl w:ilvl="2" w:tplc="0409001B" w:tentative="1">
+      <w:start w:val="1"/>
+      <w:numFmt w:val="lowerRoman"/>
+      <w:lvlText w:val="%3."/>
+      <w:lvlJc w:val="right"/>
+      <w:pPr>
+        <w:ind w:left="2160" w:hanging="180"/>
+      </w:pPr>
+    </w:lvl>
+    <w:lvl w:ilvl="3" w:tplc="0409000F" w:tentative="1">
+      <w:start w:val="1"/>
+      <w:numFmt w:val="decimal"/>
+      <w:lvlText w:val="%4."/>
+      <w:lvlJc w:val="left"/>
+      <w:pPr>
+        <w:ind w:left="2880" w:hanging="360"/>
+      </w:pPr>
+    </w:lvl>
+    <w:lvl w:ilvl="4" w:tplc="04090019" w:tentative="1">
+      <w:start w:val="1"/>
+      <w:numFmt w:val="lowerLetter"/>
+      <w:lvlText w:val="%5."/>
+      <w:lvlJc w:val="left"/>
+      <w:pPr>
+        <w:ind w:left="3600" w:hanging="360"/>
+      </w:pPr>
+    </w:lvl>
+    <w:lvl w:ilvl="5" w:tplc="0409001B" w:tentative="1">
+      <w:start w:val="1"/>
+      <w:numFmt w:val="lowerRoman"/>
+      <w:lvlText w:val="%6."/>
+      <w:lvlJc w:val="right"/>
+      <w:pPr>
+        <w:ind w:left="4320" w:hanging="180"/>
+      </w:pPr>
+    </w:lvl>
+    <w:lvl w:ilvl="6" w:tplc="0409000F" w:tentative="1">
+      <w:start w:val="1"/>
+      <w:numFmt w:val="decimal"/>
+      <w:lvlText w:val="%7."/>
+      <w:lvlJc w:val="left"/>
+      <w:pPr>
+        <w:ind w:left="5040" w:hanging="360"/>
+      </w:pPr>
+    </w:lvl>
+    <w:lvl w:ilvl="7" w:tplc="04090019" w:tentative="1">
+      <w:start w:val="1"/>
+      <w:numFmt w:val="lowerLetter"/>
+      <w:lvlText w:val="%8."/>
+      <w:lvlJc w:val="left"/>
+      <w:pPr>
+        <w:ind w:left="5760" w:hanging="360"/>
+      </w:pPr>
+    </w:lvl>
+    <w:lvl w:ilvl="8" w:tplc="0409001B" w:tentative="1">
+      <w:start w:val="1"/>
+      <w:numFmt w:val="lowerRoman"/>
+      <w:lvlText w:val="%9."/>
+      <w:lvlJc w:val="right"/>
+      <w:pPr>
+        <w:ind w:left="6480" w:hanging="180"/>
+      </w:pPr>
+    </w:lvl>
+  </w:abstractNum>
+  <w:abstractNum w:abstractNumId="9" w15:restartNumberingAfterBreak="0">
     <w:nsid w:val="4BEB4645"/>
     <w:multiLevelType w:val="hybridMultilevel"/>
     <w:tmpl w:val="9CA4D970"/>
@@ -3668,7 +6700,7 @@
       </w:pPr>
     </w:lvl>
   </w:abstractNum>
-  <w:abstractNum w:abstractNumId="8" w15:restartNumberingAfterBreak="0">
+  <w:abstractNum w:abstractNumId="10" w15:restartNumberingAfterBreak="0">
     <w:nsid w:val="5C0445A0"/>
     <w:multiLevelType w:val="hybridMultilevel"/>
     <w:tmpl w:val="51CA119C"/>
@@ -3757,7 +6789,7 @@
       </w:pPr>
     </w:lvl>
   </w:abstractNum>
-  <w:abstractNum w:abstractNumId="9" w15:restartNumberingAfterBreak="0">
+  <w:abstractNum w:abstractNumId="11" w15:restartNumberingAfterBreak="0">
     <w:nsid w:val="5D0A141D"/>
     <w:multiLevelType w:val="hybridMultilevel"/>
     <w:tmpl w:val="7214D95C"/>
@@ -3846,7 +6878,7 @@
       </w:pPr>
     </w:lvl>
   </w:abstractNum>
-  <w:abstractNum w:abstractNumId="10" w15:restartNumberingAfterBreak="0">
+  <w:abstractNum w:abstractNumId="12" w15:restartNumberingAfterBreak="0">
     <w:nsid w:val="63D531E1"/>
     <w:multiLevelType w:val="hybridMultilevel"/>
     <w:tmpl w:val="65B68E8E"/>
@@ -3935,7 +6967,7 @@
       </w:pPr>
     </w:lvl>
   </w:abstractNum>
-  <w:abstractNum w:abstractNumId="11" w15:restartNumberingAfterBreak="0">
+  <w:abstractNum w:abstractNumId="13" w15:restartNumberingAfterBreak="0">
     <w:nsid w:val="6C2A4550"/>
     <w:multiLevelType w:val="hybridMultilevel"/>
     <w:tmpl w:val="DA42B64A"/>
@@ -4024,7 +7056,7 @@
       </w:pPr>
     </w:lvl>
   </w:abstractNum>
-  <w:abstractNum w:abstractNumId="12" w15:restartNumberingAfterBreak="0">
+  <w:abstractNum w:abstractNumId="14" w15:restartNumberingAfterBreak="0">
     <w:nsid w:val="6E3A6611"/>
     <w:multiLevelType w:val="hybridMultilevel"/>
     <w:tmpl w:val="7A405C50"/>
@@ -4114,22 +7146,22 @@
     </w:lvl>
   </w:abstractNum>
   <w:num w:numId="1" w16cid:durableId="109210372">
-    <w:abstractNumId w:val="12"/>
+    <w:abstractNumId w:val="14"/>
   </w:num>
   <w:num w:numId="2" w16cid:durableId="6520087">
-    <w:abstractNumId w:val="5"/>
+    <w:abstractNumId w:val="6"/>
   </w:num>
   <w:num w:numId="3" w16cid:durableId="1766149891">
     <w:abstractNumId w:val="2"/>
   </w:num>
   <w:num w:numId="4" w16cid:durableId="1954364284">
-    <w:abstractNumId w:val="10"/>
+    <w:abstractNumId w:val="12"/>
   </w:num>
   <w:num w:numId="5" w16cid:durableId="1117792990">
-    <w:abstractNumId w:val="11"/>
+    <w:abstractNumId w:val="13"/>
   </w:num>
   <w:num w:numId="6" w16cid:durableId="172185405">
-    <w:abstractNumId w:val="4"/>
+    <w:abstractNumId w:val="5"/>
   </w:num>
   <w:num w:numId="7" w16cid:durableId="498427835">
     <w:abstractNumId w:val="0"/>
@@ -4138,19 +7170,25 @@
     <w:abstractNumId w:val="3"/>
   </w:num>
   <w:num w:numId="9" w16cid:durableId="1104880556">
-    <w:abstractNumId w:val="8"/>
+    <w:abstractNumId w:val="10"/>
   </w:num>
   <w:num w:numId="10" w16cid:durableId="540435423">
-    <w:abstractNumId w:val="9"/>
+    <w:abstractNumId w:val="11"/>
   </w:num>
   <w:num w:numId="11" w16cid:durableId="136730540">
-    <w:abstractNumId w:val="6"/>
+    <w:abstractNumId w:val="7"/>
   </w:num>
   <w:num w:numId="12" w16cid:durableId="1613785693">
     <w:abstractNumId w:val="1"/>
   </w:num>
   <w:num w:numId="13" w16cid:durableId="736125259">
-    <w:abstractNumId w:val="7"/>
+    <w:abstractNumId w:val="9"/>
+  </w:num>
+  <w:num w:numId="14" w16cid:durableId="1100027650">
+    <w:abstractNumId w:val="4"/>
+  </w:num>
+  <w:num w:numId="15" w16cid:durableId="1832792925">
+    <w:abstractNumId w:val="8"/>
   </w:num>
 </w:numbering>
 </file>
@@ -4646,6 +7684,372 @@
 </w:styles>
 </file>
 
+<file path=word/ink/ink1.xml><?xml version="1.0" encoding="utf-8"?>
+<inkml:ink xmlns:inkml="http://www.w3.org/2003/InkML">
+  <inkml:definitions>
+    <inkml:context xml:id="ctx0">
+      <inkml:inkSource xml:id="inkSrc0">
+        <inkml:traceFormat>
+          <inkml:channel name="X" type="integer" min="-2.14748E9" max="2.14748E9" units="cm"/>
+          <inkml:channel name="Y" type="integer" min="-2.14748E9" max="2.14748E9" units="cm"/>
+          <inkml:channel name="F" type="integer" max="32767" units="dev"/>
+        </inkml:traceFormat>
+        <inkml:channelProperties>
+          <inkml:channelProperty channel="X" name="resolution" value="1000" units="1/cm"/>
+          <inkml:channelProperty channel="Y" name="resolution" value="1000" units="1/cm"/>
+          <inkml:channelProperty channel="F" name="resolution" value="0" units="1/dev"/>
+        </inkml:channelProperties>
+      </inkml:inkSource>
+      <inkml:timestamp xml:id="ts0" timeString="2022-10-30T07:16:53.995"/>
+    </inkml:context>
+    <inkml:brush xml:id="br0">
+      <inkml:brushProperty name="width" value="0.025" units="cm"/>
+      <inkml:brushProperty name="height" value="0.025" units="cm"/>
+      <inkml:brushProperty name="color" value="#E71224"/>
+    </inkml:brush>
+  </inkml:definitions>
+  <inkml:trace contextRef="#ctx0" brushRef="#br0">0 1 24575</inkml:trace>
+</inkml:ink>
+</file>
+
+<file path=word/ink/ink10.xml><?xml version="1.0" encoding="utf-8"?>
+<inkml:ink xmlns:inkml="http://www.w3.org/2003/InkML">
+  <inkml:definitions>
+    <inkml:context xml:id="ctx0">
+      <inkml:inkSource xml:id="inkSrc0">
+        <inkml:traceFormat>
+          <inkml:channel name="X" type="integer" min="-2.14748E9" max="2.14748E9" units="cm"/>
+          <inkml:channel name="Y" type="integer" min="-2.14748E9" max="2.14748E9" units="cm"/>
+          <inkml:channel name="F" type="integer" max="32767" units="dev"/>
+        </inkml:traceFormat>
+        <inkml:channelProperties>
+          <inkml:channelProperty channel="X" name="resolution" value="1000" units="1/cm"/>
+          <inkml:channelProperty channel="Y" name="resolution" value="1000" units="1/cm"/>
+          <inkml:channelProperty channel="F" name="resolution" value="0" units="1/dev"/>
+        </inkml:channelProperties>
+      </inkml:inkSource>
+      <inkml:timestamp xml:id="ts0" timeString="2022-07-02T06:51:15.585"/>
+    </inkml:context>
+    <inkml:brush xml:id="br0">
+      <inkml:brushProperty name="width" value="0.025" units="cm"/>
+      <inkml:brushProperty name="height" value="0.025" units="cm"/>
+      <inkml:brushProperty name="color" value="#E71224"/>
+    </inkml:brush>
+  </inkml:definitions>
+  <inkml:trace contextRef="#ctx0" brushRef="#br0">46 1 24575,'-1'15'0,"-1"-1"0,0 1 0,-1-1 0,-7 21 0,-3 14 0,7-28 0,4-17 0,1 1 0,-1 0 0,1-1 0,0 1 0,0 0 0,1-1 0,-1 1 0,1 0 0,0 0 0,1 8 0,-1-13 0,0 0 0,1 1 0,-1-1 0,0 0 0,0 0 0,0 1 0,1-1 0,-1 0 0,0 0 0,0 0 0,1 1 0,-1-1 0,0 0 0,0 0 0,1 0 0,-1 0 0,0 0 0,0 1 0,1-1 0,-1 0 0,0 0 0,1 0 0,-1 0 0,0 0 0,1 0 0,-1 0 0,0 0 0,1 0 0,-1 0 0,0 0 0,0 0 0,1-1 0,-1 1 0,14-7 0,8-13 0,34-49 0,-46 59 0,-8 8 0,0 0 0,-1 0 0,1 0 0,-1 0 0,1 0 0,-1 0 0,1 0 0,-1 0 0,0 0 0,0-1 0,1-1 0,-3 3 0,2 1 0,-1-1 0,0 1 0,0-1 0,0 1 0,0-1 0,0 1 0,0-1 0,0 1 0,1-1 0,-1 1 0,0 0 0,0-1 0,1 1 0,-1-1 0,0 1 0,1 0 0,-1-1 0,0 1 0,1 0 0,-1-1 0,0 1 0,1 0 0,-1-1 0,1 1 0,-1 0 0,1 0 0,0-1 0,7 11 0,2 21 0,-5-12 0,1 0 0,15 33 0,-13-35 0,-1 0 0,-1 1 0,6 26 0,-10-9-1365,-2-27-5461</inkml:trace>
+</inkml:ink>
+</file>
+
+<file path=word/ink/ink11.xml><?xml version="1.0" encoding="utf-8"?>
+<inkml:ink xmlns:inkml="http://www.w3.org/2003/InkML">
+  <inkml:definitions>
+    <inkml:context xml:id="ctx0">
+      <inkml:inkSource xml:id="inkSrc0">
+        <inkml:traceFormat>
+          <inkml:channel name="X" type="integer" min="-2.14748E9" max="2.14748E9" units="cm"/>
+          <inkml:channel name="Y" type="integer" min="-2.14748E9" max="2.14748E9" units="cm"/>
+          <inkml:channel name="F" type="integer" max="32767" units="dev"/>
+        </inkml:traceFormat>
+        <inkml:channelProperties>
+          <inkml:channelProperty channel="X" name="resolution" value="1000" units="1/cm"/>
+          <inkml:channelProperty channel="Y" name="resolution" value="1000" units="1/cm"/>
+          <inkml:channelProperty channel="F" name="resolution" value="0" units="1/dev"/>
+        </inkml:channelProperties>
+      </inkml:inkSource>
+      <inkml:timestamp xml:id="ts0" timeString="2022-07-02T06:51:02.122"/>
+    </inkml:context>
+    <inkml:brush xml:id="br0">
+      <inkml:brushProperty name="width" value="0.025" units="cm"/>
+      <inkml:brushProperty name="height" value="0.025" units="cm"/>
+      <inkml:brushProperty name="color" value="#E71224"/>
+    </inkml:brush>
+  </inkml:definitions>
+  <inkml:trace contextRef="#ctx0" brushRef="#br0">51 67 24575,'0'-2'0,"0"-1"0,1 0 0,-1 1 0,0-1 0,1 1 0,0-1 0,-1 1 0,1-1 0,0 1 0,0-1 0,0 1 0,1 0 0,-1 0 0,1 0 0,-1 0 0,1 0 0,-1 0 0,1 0 0,0 0 0,0 0 0,0 1 0,0-1 0,0 1 0,1-1 0,-1 1 0,0 0 0,1 0 0,-1 0 0,5-1 0,2 0 0,0 0 0,1 1 0,-1 0 0,1 0 0,-1 1 0,18 2 0,-26-2 0,0 0 0,1 1 0,-1-1 0,0 0 0,0 1 0,0-1 0,0 1 0,0-1 0,0 1 0,-1-1 0,1 1 0,0 0 0,0-1 0,0 1 0,0 0 0,-1 0 0,1 0 0,0-1 0,-1 1 0,1 0 0,-1 0 0,1 0 0,-1 0 0,1 0 0,-1 0 0,0 0 0,1 0 0,-1 0 0,0 0 0,0 0 0,0 1 0,0-1 0,0 0 0,0 0 0,0 0 0,0 0 0,0 0 0,-1 0 0,1 1 0,-1 1 0,1 0 0,-1 0 0,0 1 0,0-1 0,0-1 0,0 1 0,-1 0 0,1 0 0,-1 0 0,0-1 0,0 1 0,-3 3 0,-12 8 0,10-9 0,0 0 0,0 1 0,0 0 0,-11 13 0,18-18 0,0-1 0,0 0 0,0 0 0,0 0 0,0 0 0,-1 1 0,1-1 0,0 0 0,0 0 0,0 0 0,0 0 0,0 1 0,0-1 0,0 0 0,0 0 0,0 0 0,0 1 0,0-1 0,0 0 0,0 0 0,0 1 0,0-1 0,0 0 0,0 0 0,0 0 0,0 1 0,0-1 0,0 0 0,0 0 0,0 0 0,0 1 0,0-1 0,0 0 0,1 0 0,-1 0 0,0 0 0,0 1 0,0-1 0,0 0 0,0 0 0,1 0 0,-1 0 0,12 2 0,11-7 0,-15 3 0,0 1 0,-1-1 0,1 1 0,0 1 0,0-1 0,0 1 0,0 1 0,-1-1 0,13 4 0,-20-4 0,1 0 0,0 0 0,0 1 0,0-1 0,-1 0 0,1 1 0,0-1 0,-1 1 0,1-1 0,0 1 0,-1 0 0,1-1 0,0 1 0,-1-1 0,1 1 0,-1 0 0,0 0 0,1-1 0,-1 1 0,1 0 0,-1 0 0,0-1 0,0 1 0,1 0 0,-1 0 0,0 0 0,0 0 0,0-1 0,0 1 0,0 0 0,0 0 0,0 0 0,0 0 0,0 0 0,0-1 0,-1 1 0,1 0 0,0 0 0,-1 0 0,1-1 0,0 1 0,-1 0 0,1 0 0,-2 0 0,0 3 0,-1 0 0,1-1 0,-1 1 0,-1-1 0,1 0 0,-6 5 0,-2-1 0,-1 1 0,-17 6 0,17-8 0,0-1 0,1 2 0,-13 9 0,20-14 11,1 1 0,-1-1 0,0 0 0,-1-1 0,1 1 0,0-1-1,0 0 1,-1 0 0,1 0 0,-9 0 0,6 0-259,0-1 1,-1-1-1,1 1 1,-1-1-1,-12-3 1,14 2-6579</inkml:trace>
+</inkml:ink>
+</file>
+
+<file path=word/ink/ink12.xml><?xml version="1.0" encoding="utf-8"?>
+<inkml:ink xmlns:inkml="http://www.w3.org/2003/InkML">
+  <inkml:definitions>
+    <inkml:context xml:id="ctx0">
+      <inkml:inkSource xml:id="inkSrc0">
+        <inkml:traceFormat>
+          <inkml:channel name="X" type="integer" min="-2.14748E9" max="2.14748E9" units="cm"/>
+          <inkml:channel name="Y" type="integer" min="-2.14748E9" max="2.14748E9" units="cm"/>
+          <inkml:channel name="F" type="integer" max="32767" units="dev"/>
+        </inkml:traceFormat>
+        <inkml:channelProperties>
+          <inkml:channelProperty channel="X" name="resolution" value="1000" units="1/cm"/>
+          <inkml:channelProperty channel="Y" name="resolution" value="1000" units="1/cm"/>
+          <inkml:channelProperty channel="F" name="resolution" value="0" units="1/dev"/>
+        </inkml:channelProperties>
+      </inkml:inkSource>
+      <inkml:timestamp xml:id="ts0" timeString="2022-10-16T03:59:46.294"/>
+    </inkml:context>
+    <inkml:brush xml:id="br0">
+      <inkml:brushProperty name="width" value="0.025" units="cm"/>
+      <inkml:brushProperty name="height" value="0.025" units="cm"/>
+      <inkml:brushProperty name="color" value="#E71224"/>
+    </inkml:brush>
+  </inkml:definitions>
+  <inkml:trace contextRef="#ctx0" brushRef="#br0">1 103 24575,'1'-3'0,"1"-1"0,0 1 0,-1 0 0,1 0 0,1 0 0,-1 0 0,0 0 0,1 0 0,3-4 0,3-2 0,-4 3 0,1 1 0,0-1 0,0 1 0,0 0 0,0 1 0,15-8 0,-17 9 0,0 1 0,0 0 0,0 1 0,0-1 0,0 1 0,0 0 0,1 0 0,-1 0 0,0 0 0,1 1 0,-1 0 0,1 0 0,8 1 0,-12 0 0,1 0 0,-1 0 0,1 0 0,-1 0 0,1 0 0,-1 0 0,1 1 0,-1-1 0,0 0 0,0 1 0,0-1 0,0 1 0,0 0 0,0-1 0,0 1 0,0 0 0,-1 0 0,1-1 0,-1 1 0,1 0 0,-1 0 0,0 0 0,1 0 0,-1-1 0,0 1 0,0 0 0,-1 0 0,1 3 0,-1 0 0,1-1 0,0 0 0,-1 0 0,0 0 0,0 1 0,0-1 0,-1 0 0,1 0 0,-1-1 0,0 1 0,0 0 0,-4 4 0,-13 13 0,9-10 0,0 0 0,-20 15 0,26-24 0,1 1 0,-1-1 0,0 1 0,-1-1 0,1-1 0,0 1 0,0 0 0,-1-1 0,1 0 0,-1 0 0,1 0 0,-9-1 0,-1 1 0,22-1 0,24 4 0,-6 7 0,-22-9 0,0-1 0,0 1 0,-1 0 0,1-1 0,0 0 0,0 0 0,0 0 0,6 0 0,39-3 11,-37 1-241,0 0 1,1 1 0,-1 0 0,0 1-1,15 3 1,-21-2-6597</inkml:trace>
+</inkml:ink>
+</file>
+
+<file path=word/ink/ink13.xml><?xml version="1.0" encoding="utf-8"?>
+<inkml:ink xmlns:inkml="http://www.w3.org/2003/InkML">
+  <inkml:definitions>
+    <inkml:context xml:id="ctx0">
+      <inkml:inkSource xml:id="inkSrc0">
+        <inkml:traceFormat>
+          <inkml:channel name="X" type="integer" min="-2.14748E9" max="2.14748E9" units="cm"/>
+          <inkml:channel name="Y" type="integer" min="-2.14748E9" max="2.14748E9" units="cm"/>
+          <inkml:channel name="F" type="integer" max="32767" units="dev"/>
+        </inkml:traceFormat>
+        <inkml:channelProperties>
+          <inkml:channelProperty channel="X" name="resolution" value="1000" units="1/cm"/>
+          <inkml:channelProperty channel="Y" name="resolution" value="1000" units="1/cm"/>
+          <inkml:channelProperty channel="F" name="resolution" value="0" units="1/dev"/>
+        </inkml:channelProperties>
+      </inkml:inkSource>
+      <inkml:timestamp xml:id="ts0" timeString="2022-10-16T03:59:46.298"/>
+    </inkml:context>
+    <inkml:brush xml:id="br0">
+      <inkml:brushProperty name="width" value="0.025" units="cm"/>
+      <inkml:brushProperty name="height" value="0.025" units="cm"/>
+      <inkml:brushProperty name="color" value="#E71224"/>
+    </inkml:brush>
+  </inkml:definitions>
+  <inkml:trace contextRef="#ctx0" brushRef="#br0">4 1 24575,'-2'56'0,"1"-31"0,0 0 0,2 0 0,0 0 0,2 0 0,10 44 0,-1-41-24,-9-24-98,-1 1 0,1 0 0,-1 0 0,-1 0 0,1 0 0,-1 0 1,1 0-1,-2 0 0,1 0 0,0 9 0,-3-8-6704</inkml:trace>
+</inkml:ink>
+</file>
+
+<file path=word/ink/ink2.xml><?xml version="1.0" encoding="utf-8"?>
+<inkml:ink xmlns:inkml="http://www.w3.org/2003/InkML">
+  <inkml:definitions>
+    <inkml:context xml:id="ctx0">
+      <inkml:inkSource xml:id="inkSrc0">
+        <inkml:traceFormat>
+          <inkml:channel name="X" type="integer" min="-2.14748E9" max="2.14748E9" units="cm"/>
+          <inkml:channel name="Y" type="integer" min="-2.14748E9" max="2.14748E9" units="cm"/>
+          <inkml:channel name="F" type="integer" max="32767" units="dev"/>
+        </inkml:traceFormat>
+        <inkml:channelProperties>
+          <inkml:channelProperty channel="X" name="resolution" value="1000" units="1/cm"/>
+          <inkml:channelProperty channel="Y" name="resolution" value="1000" units="1/cm"/>
+          <inkml:channelProperty channel="F" name="resolution" value="0" units="1/dev"/>
+        </inkml:channelProperties>
+      </inkml:inkSource>
+      <inkml:timestamp xml:id="ts0" timeString="2023-02-25T06:32:54.731"/>
+    </inkml:context>
+    <inkml:brush xml:id="br0">
+      <inkml:brushProperty name="width" value="0.05" units="cm"/>
+      <inkml:brushProperty name="height" value="0.05" units="cm"/>
+    </inkml:brush>
+  </inkml:definitions>
+  <inkml:trace contextRef="#ctx0" brushRef="#br0">1868 0 24575,'-287'325'0,"176"-200"0,81-98 0,-47 35 0,-3 1 0,-29 20 0,46-37 0,29-21 0,-61 33 0,-5 9 0,10-6 0,69-48 0,14-8 0,0-1 0,-1 1 0,1-1 0,-1 0 0,0-1 0,-1 0 0,1 0 0,-13 2 0,14-4 0,1 1 0,-1 0 0,1 1 0,0-1 0,0 1 0,-8 5 0,-15 6 0,-86 40 0,79-35 0,-17 13 0,38-21 0,-31 15 0,25-16 0,-28 21 0,-5 2 0,6-6 0,34-18 0,0 0 0,-1-1 0,0 0 0,0-2 0,0 1 0,-32 6 0,24-11-1365</inkml:trace>
+  <inkml:trace contextRef="#ctx0" brushRef="#br0" timeOffset="2118.63">104 1120 24575,'-1'3'0,"0"0"0,0 0 0,0 0 0,0 0 0,0 0 0,-1-1 0,1 1 0,-1-1 0,0 1 0,-3 3 0,0 1 0,-67 90 0,71-95 0,0-1 0,0 0 0,0 1 0,0-1 0,1 0 0,-1 1 0,0-1 0,1 1 0,-1-1 0,1 1 0,0 0 0,-1 2 0,1-4 0,0 1 0,0 0 0,1-1 0,-1 1 0,0 0 0,0-1 0,0 1 0,1 0 0,-1-1 0,0 1 0,1-1 0,-1 1 0,1 0 0,-1-1 0,0 1 0,1-1 0,-1 1 0,1-1 0,0 0 0,0 1 0,4 1 0,-1 0 0,1 0 0,0-1 0,-1 1 0,1-1 0,9 1 0,19 5 0,-20-1 0,1 0 0,-1-1 0,1-1 0,26 5 0,-11-3 0,10 8 0,-32-11 0,-1 0 0,1-1 0,0 1 0,0-1 0,8 1 0,1 4-1365</inkml:trace>
+</inkml:ink>
+</file>
+
+<file path=word/ink/ink3.xml><?xml version="1.0" encoding="utf-8"?>
+<inkml:ink xmlns:inkml="http://www.w3.org/2003/InkML">
+  <inkml:definitions>
+    <inkml:context xml:id="ctx0">
+      <inkml:inkSource xml:id="inkSrc0">
+        <inkml:traceFormat>
+          <inkml:channel name="X" type="integer" min="-2.14748E9" max="2.14748E9" units="cm"/>
+          <inkml:channel name="Y" type="integer" min="-2.14748E9" max="2.14748E9" units="cm"/>
+          <inkml:channel name="F" type="integer" max="32767" units="dev"/>
+        </inkml:traceFormat>
+        <inkml:channelProperties>
+          <inkml:channelProperty channel="X" name="resolution" value="1000" units="1/cm"/>
+          <inkml:channelProperty channel="Y" name="resolution" value="1000" units="1/cm"/>
+          <inkml:channelProperty channel="F" name="resolution" value="0" units="1/dev"/>
+        </inkml:channelProperties>
+      </inkml:inkSource>
+      <inkml:timestamp xml:id="ts0" timeString="2023-02-25T06:32:44.926"/>
+    </inkml:context>
+    <inkml:brush xml:id="br0">
+      <inkml:brushProperty name="width" value="0.05" units="cm"/>
+      <inkml:brushProperty name="height" value="0.05" units="cm"/>
+    </inkml:brush>
+  </inkml:definitions>
+  <inkml:trace contextRef="#ctx0" brushRef="#br0">1 1402 24575,'1'-8'0,"1"1"0,0 0 0,1-1 0,-1 1 0,1 0 0,1 1 0,-1-1 0,1 1 0,7-9 0,-7 9 0,13-21 0,61-102 0,-51 82 0,2 2 0,40-47 0,12-19 0,-54 74 0,-17 25 0,-1 0 0,-1-1 0,0 0 0,8-19 0,-8 17 0,0-1 0,1 1 0,1 0 0,12-13 0,-7 9 0,62-86 0,79-103 0,-89 120 0,-13 31 0,-24 27 0,41-55 0,-64 76 0,0-2 0,-8 10 0,1 0 0,-1 1 0,1 0 0,-1-1 0,1 1 0,-1-1 0,0 1 0,1 0 0,-1-1 0,0 1 0,1 0 0,-1 0 0,0-1 0,0 1 0,1 0 0,-1 0 0,0 0 0,0 0 0,1 0 0,-1 0 0,-1 0 0,-19 0 0,-1 1 0,1 0 0,0 2 0,0 0 0,0 1 0,1 2 0,-1 0 0,-33 15 0,43-15-103,14-5 256,21-4-460,-15 1-801,9 0-5718</inkml:trace>
+  <inkml:trace contextRef="#ctx0" brushRef="#br0" timeOffset="1334.98">1005 0 24575,'0'248'-1365</inkml:trace>
+  <inkml:trace contextRef="#ctx0" brushRef="#br0" timeOffset="3368.08">1005 363 24575,'-14'13'0,"-31"21"0,31-24 0,0 0 0,1 1 0,-12 13 0,0 7 0,1 1 0,3 0 0,0 2 0,2 1 0,-19 48 0,20-38 0,-12 27 0,-43 61 0,53-94 0,-22 63 0,10-24 0,22-53 0,-1-1 0,-1 0 0,-1-1 0,-1 0 0,-25 30 0,19-29 0,-18 27 0,17-21 0,-29 46 0,28-41 0,-31 38 0,43-59 0,1 0 0,0 1 0,1 1 0,1-1 0,0 1 0,-5 21 0,-7 15 0,17-47-273,0 0 0,0 0 0,1 1 0,-2 8 0</inkml:trace>
+  <inkml:trace contextRef="#ctx0" brushRef="#br0" timeOffset="5501.72">140 1501 24575,'8'389'0,"-8"-389"0,0 1 0,0-1 0,0 0 0,0 0 0,0 0 0,0 0 0,0 1 0,0-1 0,0 0 0,0 0 0,1 0 0,-1 0 0,0 1 0,0-1 0,0 0 0,0 0 0,0 0 0,0 0 0,0 0 0,0 1 0,0-1 0,0 0 0,1 0 0,-1 0 0,0 0 0,0 0 0,0 0 0,0 0 0,0 0 0,1 1 0,-1-1 0,0 0 0,0 0 0,0 0 0,0 0 0,1 0 0,-1 0 0,0 0 0,0 0 0,0 0 0,0 0 0,1 0 0,9-4 0,14-13 0,-19 14 0,26-17 0,44-21 0,-46 27 0,-2-1 0,41-30 0,-53 35-1365</inkml:trace>
+</inkml:ink>
+</file>
+
+<file path=word/ink/ink4.xml><?xml version="1.0" encoding="utf-8"?>
+<inkml:ink xmlns:inkml="http://www.w3.org/2003/InkML">
+  <inkml:definitions>
+    <inkml:context xml:id="ctx0">
+      <inkml:inkSource xml:id="inkSrc0">
+        <inkml:traceFormat>
+          <inkml:channel name="X" type="integer" min="-2.14748E9" max="2.14748E9" units="cm"/>
+          <inkml:channel name="Y" type="integer" min="-2.14748E9" max="2.14748E9" units="cm"/>
+          <inkml:channel name="F" type="integer" max="32767" units="dev"/>
+        </inkml:traceFormat>
+        <inkml:channelProperties>
+          <inkml:channelProperty channel="X" name="resolution" value="1000" units="1/cm"/>
+          <inkml:channelProperty channel="Y" name="resolution" value="1000" units="1/cm"/>
+          <inkml:channelProperty channel="F" name="resolution" value="0" units="1/dev"/>
+        </inkml:channelProperties>
+      </inkml:inkSource>
+      <inkml:timestamp xml:id="ts0" timeString="2023-02-25T06:32:03.879"/>
+    </inkml:context>
+    <inkml:brush xml:id="br0">
+      <inkml:brushProperty name="width" value="0.05" units="cm"/>
+      <inkml:brushProperty name="height" value="0.05" units="cm"/>
+    </inkml:brush>
+  </inkml:definitions>
+  <inkml:trace contextRef="#ctx0" brushRef="#br0">0 1659 24575,'6'-1'0,"0"-1"0,-1 1 0,1-1 0,-1 0 0,1 0 0,-1-1 0,0 1 0,7-6 0,-1 2 0,38-20 0,1 3 0,80-26 0,-94 36 0,0-1 0,41-23 0,64-45 0,-117 66 0,23-20 0,-9 7 0,-11 7 0,27-28 0,-35 30 0,2 1 0,0 2 0,24-17 0,-15 14 0,30-27 0,-37 28 0,1 0 0,43-25 0,-25 19 0,-2-2 0,0-2 0,35-34 0,-10 9 0,-17 14 0,82-61 0,-7 1 0,-25 17 0,-47 39 0,-37 30 0,1 2 0,0-1 0,21-11 0,111-72 0,-92 59 0,-37 23 0,-12 10 0,0-1 0,0 1 0,0 1 0,10-6 0,18-12 0,-8 4 0,-10 8-110,3-2-518,28-11 1</inkml:trace>
+  <inkml:trace contextRef="#ctx0" brushRef="#br0" timeOffset="2203.88">2143 2 24575,'11'0'0,"2"-1"0,0 1 0,0 0 0,0 1 0,0 1 0,0 0 0,0 1 0,22 8 0,-13-3 0,-1 0 0,31 6 0,-45-13 0,-4-1 0,1 1 0,-1 0 0,0-1 0,0 1 0,1 0 0,-1 1 0,4 1 0,-7-2 0,1-1 0,0 1 0,-1-1 0,1 1 0,-1 0 0,0-1 0,1 1 0,-1 0 0,1-1 0,-1 1 0,0 0 0,1-1 0,-1 1 0,0 0 0,0 0 0,0 0 0,0-1 0,0 1 0,0 0 0,0 0 0,0 0 0,0-1 0,0 1 0,0 0 0,0 0 0,0-1 0,-1 1 0,1 0 0,0 0 0,-1-1 0,1 1 0,0 0 0,-1-1 0,1 1 0,-1 0 0,1-1 0,-1 1 0,0 0 0,-17 24 0,0-2 0,-23 22 0,1-3 0,29-29-41,7-9-224,1 1 0,-1-1 1,1 1-1,-5 9 0</inkml:trace>
+</inkml:ink>
+</file>
+
+<file path=word/ink/ink5.xml><?xml version="1.0" encoding="utf-8"?>
+<inkml:ink xmlns:inkml="http://www.w3.org/2003/InkML">
+  <inkml:definitions>
+    <inkml:context xml:id="ctx0">
+      <inkml:inkSource xml:id="inkSrc0">
+        <inkml:traceFormat>
+          <inkml:channel name="X" type="integer" min="-2.14748E9" max="2.14748E9" units="cm"/>
+          <inkml:channel name="Y" type="integer" min="-2.14748E9" max="2.14748E9" units="cm"/>
+          <inkml:channel name="F" type="integer" max="32767" units="dev"/>
+        </inkml:traceFormat>
+        <inkml:channelProperties>
+          <inkml:channelProperty channel="X" name="resolution" value="1000" units="1/cm"/>
+          <inkml:channelProperty channel="Y" name="resolution" value="1000" units="1/cm"/>
+          <inkml:channelProperty channel="F" name="resolution" value="0" units="1/dev"/>
+        </inkml:channelProperties>
+      </inkml:inkSource>
+      <inkml:timestamp xml:id="ts0" timeString="2022-10-16T07:47:44.631"/>
+    </inkml:context>
+    <inkml:brush xml:id="br0">
+      <inkml:brushProperty name="width" value="0.025" units="cm"/>
+      <inkml:brushProperty name="height" value="0.025" units="cm"/>
+      <inkml:brushProperty name="color" value="#E71224"/>
+    </inkml:brush>
+  </inkml:definitions>
+  <inkml:trace contextRef="#ctx0" brushRef="#br0">0 0 24575,'0'0'-8191</inkml:trace>
+</inkml:ink>
+</file>
+
+<file path=word/ink/ink6.xml><?xml version="1.0" encoding="utf-8"?>
+<inkml:ink xmlns:inkml="http://www.w3.org/2003/InkML">
+  <inkml:definitions>
+    <inkml:context xml:id="ctx0">
+      <inkml:inkSource xml:id="inkSrc0">
+        <inkml:traceFormat>
+          <inkml:channel name="X" type="integer" min="-2.14748E9" max="2.14748E9" units="cm"/>
+          <inkml:channel name="Y" type="integer" min="-2.14748E9" max="2.14748E9" units="cm"/>
+          <inkml:channel name="F" type="integer" max="32767" units="dev"/>
+        </inkml:traceFormat>
+        <inkml:channelProperties>
+          <inkml:channelProperty channel="X" name="resolution" value="1000" units="1/cm"/>
+          <inkml:channelProperty channel="Y" name="resolution" value="1000" units="1/cm"/>
+          <inkml:channelProperty channel="F" name="resolution" value="0" units="1/dev"/>
+        </inkml:channelProperties>
+      </inkml:inkSource>
+      <inkml:timestamp xml:id="ts0" timeString="2022-07-02T06:53:03.013"/>
+    </inkml:context>
+    <inkml:brush xml:id="br0">
+      <inkml:brushProperty name="width" value="0.025" units="cm"/>
+      <inkml:brushProperty name="height" value="0.025" units="cm"/>
+      <inkml:brushProperty name="color" value="#E71224"/>
+    </inkml:brush>
+  </inkml:definitions>
+  <inkml:trace contextRef="#ctx0" brushRef="#br0">93 0 24575,'-6'5'0,"0"0"0,0-1 0,0 0 0,-10 5 0,10-7 0,1 1 0,0 0 0,0 0 0,1 0 0,-1 1 0,1-1 0,-5 6 0,7-7 0,1 0 0,0 0 0,0-1 0,1 1 0,-1 0 0,0 0 0,1 0 0,-1 0 0,1 0 0,-1 0 0,1 0 0,0 1 0,0-1 0,0 0 0,0 0 0,0 0 0,0 0 0,1 0 0,-1 0 0,1 0 0,0 0 0,-1 0 0,1 0 0,2 3 0,-2-3 0,0 0 0,0 0 0,0-1 0,0 1 0,1 0 0,-1 0 0,0-1 0,1 1 0,0-1 0,-1 1 0,1-1 0,0 0 0,0 0 0,-1 0 0,1 0 0,0 0 0,0 0 0,4 1 0,2 0 0,0-1 0,0 0 0,15 1 0,-16-2 0,0 0 0,0 1 0,0 0 0,1 0 0,8 3 0,-14-3 0,5 2 0,1 0 0,-1 1 0,14 8 0,-20-11 0,0 0 0,1-1 0,-1 1 0,0 0 0,0 0 0,0 0 0,0 0 0,0 0 0,-1 0 0,1 0 0,0 0 0,0 1 0,-1-1 0,1 0 0,-1 0 0,1 1 0,-1-1 0,1 0 0,-1 1 0,0-1 0,0 1 0,1-1 0,-1 0 0,0 1 0,0-1 0,0 0 0,-1 1 0,1-1 0,0 1 0,-1 1 0,0 0 0,-1 1 0,1-1 0,-1 0 0,1 0 0,-1 1 0,0-1 0,0-1 0,0 1 0,-1 0 0,-4 4 0,4-5 0,1-1 0,-1 0 0,0 1 0,0-1 0,0 0 0,0-1 0,0 1 0,0-1 0,0 1 0,0-1 0,0 0 0,0 0 0,-4 0 0,3 0 0,1 0 0,-1-1 0,0 1 0,0-1 0,0 0 0,0 0 0,1 0 0,-1 0 0,0-1 0,1 1 0,-1-1 0,-3-3 0,4 3 0,1 0 0,1 0 0,-1 0 0,0 0 0,0 0 0,1-1 0,-1 1 0,1 0 0,0-1 0,0 1 0,0-1 0,0 0 0,0 1 0,0-1 0,1 0 0,-1 1 0,1-1 0,0-4 0,0-3 0,0-1 0,1 1 0,0-1 0,1 1 0,0-1 0,0 1 0,1 0 0,1 0 0,0 0 0,0 1 0,1-1 0,0 1 0,10-13 0,-6 13 0,2-7 0,-14 10 0,-13 4 0,-12 2-1365,19 0-5461</inkml:trace>
+</inkml:ink>
+</file>
+
+<file path=word/ink/ink7.xml><?xml version="1.0" encoding="utf-8"?>
+<inkml:ink xmlns:inkml="http://www.w3.org/2003/InkML">
+  <inkml:definitions>
+    <inkml:context xml:id="ctx0">
+      <inkml:inkSource xml:id="inkSrc0">
+        <inkml:traceFormat>
+          <inkml:channel name="X" type="integer" min="-2.14748E9" max="2.14748E9" units="cm"/>
+          <inkml:channel name="Y" type="integer" min="-2.14748E9" max="2.14748E9" units="cm"/>
+          <inkml:channel name="F" type="integer" max="32767" units="dev"/>
+        </inkml:traceFormat>
+        <inkml:channelProperties>
+          <inkml:channelProperty channel="X" name="resolution" value="1000" units="1/cm"/>
+          <inkml:channelProperty channel="Y" name="resolution" value="1000" units="1/cm"/>
+          <inkml:channelProperty channel="F" name="resolution" value="0" units="1/dev"/>
+        </inkml:channelProperties>
+      </inkml:inkSource>
+      <inkml:timestamp xml:id="ts0" timeString="2022-07-02T06:52:54.911"/>
+    </inkml:context>
+    <inkml:brush xml:id="br0">
+      <inkml:brushProperty name="width" value="0.025" units="cm"/>
+      <inkml:brushProperty name="height" value="0.025" units="cm"/>
+      <inkml:brushProperty name="color" value="#E71224"/>
+    </inkml:brush>
+  </inkml:definitions>
+  <inkml:trace contextRef="#ctx0" brushRef="#br0">1 94 24575,'3'-3'0,"1"-2"0,1 0 0,-1 1 0,1 0 0,0 0 0,0 0 0,0 1 0,1 0 0,7-4 0,-8 4 0,0 1 0,-1-1 0,1-1 0,7-7 0,17-11 0,-27 21 0,-1 0 0,1 1 0,-1-1 0,0 0 0,1 1 0,0-1 0,-1 1 0,1-1 0,-1 1 0,1 0 0,-1 0 0,1 0 0,0 0 0,-1 0 0,1 0 0,-1 0 0,4 1 0,-4 0 0,0 0 0,0 0 0,0 0 0,0 0 0,0 0 0,0 0 0,0 0 0,0 0 0,0 1 0,-1-1 0,1 0 0,0 1 0,-1-1 0,1 0 0,-1 1 0,1-1 0,-1 0 0,0 1 0,0-1 0,0 1 0,0-1 0,0 1 0,0-1 0,0 2 0,-4 37 0,-15 31 0,3-3 0,11-52 0,0 0 0,2 0 0,0 1 0,-1 27 0,5-20 0,0-16 0,0-1 0,-1 1 0,0 0 0,-1-1 0,-2 16 0,1-19-1365</inkml:trace>
+</inkml:ink>
+</file>
+
+<file path=word/ink/ink8.xml><?xml version="1.0" encoding="utf-8"?>
+<inkml:ink xmlns:inkml="http://www.w3.org/2003/InkML">
+  <inkml:definitions>
+    <inkml:context xml:id="ctx0">
+      <inkml:inkSource xml:id="inkSrc0">
+        <inkml:traceFormat>
+          <inkml:channel name="X" type="integer" min="-2.14748E9" max="2.14748E9" units="cm"/>
+          <inkml:channel name="Y" type="integer" min="-2.14748E9" max="2.14748E9" units="cm"/>
+          <inkml:channel name="F" type="integer" max="32767" units="dev"/>
+        </inkml:traceFormat>
+        <inkml:channelProperties>
+          <inkml:channelProperty channel="X" name="resolution" value="1000" units="1/cm"/>
+          <inkml:channelProperty channel="Y" name="resolution" value="1000" units="1/cm"/>
+          <inkml:channelProperty channel="F" name="resolution" value="0" units="1/dev"/>
+        </inkml:channelProperties>
+      </inkml:inkSource>
+      <inkml:timestamp xml:id="ts0" timeString="2022-07-02T06:52:45.434"/>
+    </inkml:context>
+    <inkml:brush xml:id="br0">
+      <inkml:brushProperty name="width" value="0.025" units="cm"/>
+      <inkml:brushProperty name="height" value="0.025" units="cm"/>
+      <inkml:brushProperty name="color" value="#E71224"/>
+    </inkml:brush>
+  </inkml:definitions>
+  <inkml:trace contextRef="#ctx0" brushRef="#br0">77 0 24575,'-1'5'0,"0"0"0,-1 0 0,1 0 0,-1 0 0,0-1 0,-4 8 0,-1 2 0,-14 27 0,17-33 0,-1-1 0,1 1 0,0 0 0,1 1 0,0-1 0,0 1 0,1-1 0,0 1 0,0 10 0,1-5 0,1 38 0,0-49 0,0 0 0,1 0 0,-1 0 0,1 0 0,0 0 0,0 0 0,0-1 0,0 1 0,0 0 0,0-1 0,1 1 0,-1-1 0,1 1 0,2 2 0,-1-3 0,-1-1 0,1 0 0,0 1 0,-1-1 0,1 0 0,0-1 0,0 1 0,-1 0 0,1-1 0,0 1 0,0-1 0,6 0 0,38-3 0,-40 2 0,-5 1 0,-1-1 0,0 1 0,1 0 0,-1-1 0,1 1 0,-1-1 0,1 1 0,-1-1 0,0 0 0,0 0 0,1 1 0,-1-1 0,0 0 0,0 0 0,0 0 0,0 0 0,0-1 0,0 1 0,0 0 0,0 0 0,0-1 0,-1 1 0,1 0 0,0-1 0,-1 1 0,1-1 0,-1 1 0,0 0 0,1-1 0,-1 1 0,0-1 0,0 1 0,0-1 0,0 1 0,0-1 0,-1-2 0,1 2 0,0-1 0,-1 1 0,1-1 0,-1 1 0,1-1 0,-1 1 0,0 0 0,0-1 0,0 1 0,0 0 0,-1 0 0,1 0 0,-1 0 0,1 0 0,-1 0 0,0 0 0,1 0 0,-1 0 0,0 1 0,0-1 0,-4-1 0,-1 0-105,0 1 0,0 0 0,0 0 0,0 0 0,0 1 0,-1 0 0,1 0 0,0 1 0,-1 0 0,1 1 0,0-1 0,-8 3 0,9-1-6721</inkml:trace>
+</inkml:ink>
+</file>
+
+<file path=word/ink/ink9.xml><?xml version="1.0" encoding="utf-8"?>
+<inkml:ink xmlns:inkml="http://www.w3.org/2003/InkML">
+  <inkml:definitions>
+    <inkml:context xml:id="ctx0">
+      <inkml:inkSource xml:id="inkSrc0">
+        <inkml:traceFormat>
+          <inkml:channel name="X" type="integer" min="-2.14748E9" max="2.14748E9" units="cm"/>
+          <inkml:channel name="Y" type="integer" min="-2.14748E9" max="2.14748E9" units="cm"/>
+          <inkml:channel name="F" type="integer" max="32767" units="dev"/>
+        </inkml:traceFormat>
+        <inkml:channelProperties>
+          <inkml:channelProperty channel="X" name="resolution" value="1000" units="1/cm"/>
+          <inkml:channelProperty channel="Y" name="resolution" value="1000" units="1/cm"/>
+          <inkml:channelProperty channel="F" name="resolution" value="0" units="1/dev"/>
+        </inkml:channelProperties>
+      </inkml:inkSource>
+      <inkml:timestamp xml:id="ts0" timeString="2022-07-02T06:52:11.338"/>
+    </inkml:context>
+    <inkml:brush xml:id="br0">
+      <inkml:brushProperty name="width" value="0.025" units="cm"/>
+      <inkml:brushProperty name="height" value="0.025" units="cm"/>
+      <inkml:brushProperty name="color" value="#E71224"/>
+    </inkml:brush>
+  </inkml:definitions>
+  <inkml:trace contextRef="#ctx0" brushRef="#br0">170 1 24575,'-6'-1'0,"0"1"0,-1 1 0,1-1 0,-1 1 0,1 0 0,0 1 0,0-1 0,-1 1 0,1 0 0,1 1 0,-8 3 0,-18 6 0,26-10 0,-1 0 0,1 0 0,0 0 0,-1 1 0,1-1 0,0 1 0,-6 5 0,10-6 0,-1 0 0,1 0 0,0 0 0,0 0 0,1 0 0,-1 1 0,0-1 0,1 0 0,-1 0 0,1 0 0,-1 1 0,1-1 0,0 0 0,0 3 0,3 36 0,-2-32 0,0-5 0,0-1 0,0 1 0,0-1 0,0 1 0,1-1 0,-1 1 0,1-1 0,0 0 0,0 0 0,0 0 0,1 0 0,-1 0 0,1-1 0,-1 1 0,1-1 0,4 3 0,-5-3 0,1 0 0,-1 0 0,1 0 0,0-1 0,0 1 0,0-1 0,0 0 0,0 0 0,0 0 0,0 0 0,0 0 0,0-1 0,0 0 0,1 1 0,-1-1 0,0 0 0,0 0 0,6-2 0,62-21 0,-70 23 0,0-1 0,0 1 0,0 0 0,0-1 0,0 1 0,0 0 0,0 0 0,0 0 0,0 0 0,1 0 0,-1 0 0,0 0 0,0 0 0,0 1 0,0-1 0,0 0 0,2 1 0,-3 0 0,0-1 0,0 1 0,0-1 0,0 0 0,1 1 0,-1-1 0,0 1 0,0-1 0,0 1 0,0-1 0,0 0 0,0 1 0,0-1 0,0 1 0,-1-1 0,1 1 0,0-1 0,0 0 0,0 1 0,0-1 0,0 1 0,-1-1 0,1 0 0,0 1 0,0-1 0,-1 0 0,1 1 0,-1-1 0,-1 4 0,-1-1 0,0 1 0,-1-1 0,1 0 0,0 0 0,-1-1 0,-5 4 0,1-1 0,-1 1 0,1-1 0,-14 14 0,-12 8 0,32-26 10,0 0 0,0 0-1,0 0 1,0 0 0,0 0 0,-1-1-1,1 1 1,-4-1 0,4 0-101,0 1 0,0-1 0,1 0 1,-1 0-1,0 1 0,1-1 0,-1 1 0,0 0 1,1-1-1,-1 1 0,0 0 0,1 0 0,0 0 1,-1 0-1,-1 2 0,-1 2-6735</inkml:trace>
+</inkml:ink>
+</file>
+
 <file path=word/theme/theme1.xml><?xml version="1.0" encoding="utf-8"?>
 <a:theme xmlns:a="http://schemas.openxmlformats.org/drawingml/2006/main" name="Office Theme">
   <a:themeElements>

</xml_diff>